<commit_message>
Acualizacion del Seguimiento de Riesgos.docx luego de los controles de materias rendidas.
</commit_message>
<xml_diff>
--- a/Documentacion/Riesgos/Seguimiento de Riesgos.docx
+++ b/Documentacion/Riesgos/Seguimiento de Riesgos.docx
@@ -1,12 +1,12 @@
 
 <file path=word/document.xml><?xml version="1.0" encoding="utf-8"?>
-<w:document xmlns:wpc="http://schemas.microsoft.com/office/word/2010/wordprocessingCanvas" xmlns:mc="http://schemas.openxmlformats.org/markup-compatibility/2006" xmlns:o="urn:schemas-microsoft-com:office:office" xmlns:r="http://schemas.openxmlformats.org/officeDocument/2006/relationships" xmlns:m="http://schemas.openxmlformats.org/officeDocument/2006/math" xmlns:v="urn:schemas-microsoft-com:vml" xmlns:wp14="http://schemas.microsoft.com/office/word/2010/wordprocessingDrawing" xmlns:wp="http://schemas.openxmlformats.org/drawingml/2006/wordprocessingDrawing" xmlns:w10="urn:schemas-microsoft-com:office:word" xmlns:w="http://schemas.openxmlformats.org/wordprocessingml/2006/main" xmlns:w14="http://schemas.microsoft.com/office/word/2010/wordml" xmlns:w15="http://schemas.microsoft.com/office/word/2012/wordml" xmlns:wpg="http://schemas.microsoft.com/office/word/2010/wordprocessingGroup" xmlns:wpi="http://schemas.microsoft.com/office/word/2010/wordprocessingInk" xmlns:wne="http://schemas.microsoft.com/office/word/2006/wordml" xmlns:wps="http://schemas.microsoft.com/office/word/2010/wordprocessingShape" mc:Ignorable="w14 w15 wp14">
+<w:document xmlns:wpc="http://schemas.microsoft.com/office/word/2010/wordprocessingCanvas" xmlns:mc="http://schemas.openxmlformats.org/markup-compatibility/2006" xmlns:o="urn:schemas-microsoft-com:office:office" xmlns:r="http://schemas.openxmlformats.org/officeDocument/2006/relationships" xmlns:m="http://schemas.openxmlformats.org/officeDocument/2006/math" xmlns:v="urn:schemas-microsoft-com:vml" xmlns:wp14="http://schemas.microsoft.com/office/word/2010/wordprocessingDrawing" xmlns:wp="http://schemas.openxmlformats.org/drawingml/2006/wordprocessingDrawing" xmlns:w10="urn:schemas-microsoft-com:office:word" xmlns:w="http://schemas.openxmlformats.org/wordprocessingml/2006/main" xmlns:w14="http://schemas.microsoft.com/office/word/2010/wordml" xmlns:wpg="http://schemas.microsoft.com/office/word/2010/wordprocessingGroup" xmlns:wpi="http://schemas.microsoft.com/office/word/2010/wordprocessingInk" xmlns:wne="http://schemas.microsoft.com/office/word/2006/wordml" xmlns:wps="http://schemas.microsoft.com/office/word/2010/wordprocessingShape" mc:Ignorable="w14 wp14">
   <w:body>
     <w:p>
       <w:r>
         <w:rPr>
           <w:noProof/>
-          <w:lang w:val="es-ES" w:eastAsia="es-ES"/>
+          <w:lang w:eastAsia="es-AR"/>
         </w:rPr>
         <mc:AlternateContent>
           <mc:Choice Requires="wpg">
@@ -157,7 +157,7 @@
                             <pic:cNvPicPr/>
                           </pic:nvPicPr>
                           <pic:blipFill>
-                            <a:blip r:embed="rId10" cstate="print">
+                            <a:blip r:embed="rId11" cstate="print">
                               <a:extLst>
                                 <a:ext uri="{28A0092B-C50C-407E-A947-70E740481C1C}">
                                   <a14:useLocalDpi xmlns:a14="http://schemas.microsoft.com/office/drawing/2010/main" val="0"/>
@@ -192,11 +192,11 @@
           </mc:Choice>
           <mc:Fallback>
             <w:pict>
-              <v:group w14:anchorId="7D7EB43A" id="Grupo 30" o:spid="_x0000_s1026" style="position:absolute;margin-left:-34.55pt;margin-top:-15.9pt;width:540pt;height:44.9pt;z-index:251656192" coordsize="68580,5703" o:gfxdata="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">
+              <v:group id="Grupo 30" o:spid="_x0000_s1026" style="position:absolute;margin-left:-34.55pt;margin-top:-15.9pt;width:540pt;height:44.9pt;z-index:251656192" coordsize="68580,5703" o:gfxdata="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">
                 <v:rect id="Rectángulo 9" o:spid="_x0000_s1027" style="position:absolute;top:4750;width:68580;height:953;rotation:180;visibility:visible;mso-wrap-style:square;v-text-anchor:middle" o:gfxdata="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" fillcolor="#404040 [2429]" stroked="f" strokeweight="1pt"/>
                 <v:group id="Grupo 29" o:spid="_x0000_s1028" style="position:absolute;width:68580;height:4940" coordsize="68580,4940" o:gfxdata="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">
                   <v:rect id="Rectángulo 10" o:spid="_x0000_s1029" style="position:absolute;width:68580;height:4940;rotation:180;visibility:visible;mso-wrap-style:square;v-text-anchor:bottom" o:gfxdata="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" fillcolor="#5fa145" stroked="f" strokeweight="1pt">
-                    <v:fill r:id="rId11" o:title="" color2="#56ad4f" type="pattern"/>
+                    <v:fill r:id="rId12" o:title="" color2="#56ad4f" type="pattern"/>
                     <v:textbox inset="36pt,14.4pt,36pt,36pt">
                       <w:txbxContent>
                         <w:p>
@@ -232,7 +232,7 @@
                     <o:lock v:ext="edit" aspectratio="t"/>
                   </v:shapetype>
                   <v:shape id="Imagen 12" o:spid="_x0000_s1030" type="#_x0000_t75" style="position:absolute;left:55457;top:712;width:11621;height:3778;visibility:visible;mso-wrap-style:square" o:gfxdata="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">
-                    <v:imagedata r:id="rId12" o:title="Sin título-1"/>
+                    <v:imagedata r:id="rId13" o:title="Sin título-1"/>
                   </v:shape>
                 </v:group>
               </v:group>
@@ -266,7 +266,7 @@
           <w:r>
             <w:rPr>
               <w:noProof/>
-              <w:lang w:val="es-ES" w:eastAsia="es-ES"/>
+              <w:lang w:eastAsia="es-AR"/>
             </w:rPr>
             <mc:AlternateContent>
               <mc:Choice Requires="wpg">
@@ -336,7 +336,6 @@
                                       <w:rFonts w:asciiTheme="majorHAnsi" w:hAnsiTheme="majorHAnsi"/>
                                       <w:color w:val="262626" w:themeColor="text1" w:themeTint="D9"/>
                                       <w:sz w:val="28"/>
-                                      <w:lang w:val="es-AR"/>
                                     </w:rPr>
                                   </w:pPr>
                                   <w:r>
@@ -344,7 +343,6 @@
                                       <w:rFonts w:asciiTheme="majorHAnsi" w:hAnsiTheme="majorHAnsi"/>
                                       <w:color w:val="262626" w:themeColor="text1" w:themeTint="D9"/>
                                       <w:sz w:val="28"/>
-                                      <w:lang w:val="es-AR"/>
                                     </w:rPr>
                                     <w:t>GRUPO</w:t>
                                   </w:r>
@@ -400,7 +398,6 @@
                                       <w:spacing w:val="60"/>
                                       <w:sz w:val="40"/>
                                       <w:szCs w:val="56"/>
-                                      <w:lang w:val="es-AR"/>
                                     </w:rPr>
                                   </w:pPr>
                                   <w:r>
@@ -410,7 +407,6 @@
                                       <w:spacing w:val="60"/>
                                       <w:sz w:val="44"/>
                                       <w:szCs w:val="56"/>
-                                      <w:lang w:val="es-AR"/>
                                     </w:rPr>
                                     <w:t>N°</w:t>
                                   </w:r>
@@ -421,7 +417,6 @@
                                       <w:spacing w:val="60"/>
                                       <w:sz w:val="44"/>
                                       <w:szCs w:val="56"/>
-                                      <w:lang w:val="es-AR"/>
                                     </w:rPr>
                                     <w:t>3</w:t>
                                   </w:r>
@@ -486,7 +481,6 @@
                                         <w:rFonts w:asciiTheme="majorHAnsi" w:hAnsiTheme="majorHAnsi"/>
                                         <w:color w:val="262626" w:themeColor="text1" w:themeTint="D9"/>
                                         <w:sz w:val="28"/>
-                                        <w:lang w:val="es-AR"/>
                                       </w:rPr>
                                     </w:pPr>
                                     <w:r>
@@ -494,7 +488,6 @@
                                         <w:rFonts w:asciiTheme="majorHAnsi" w:hAnsiTheme="majorHAnsi"/>
                                         <w:color w:val="262626" w:themeColor="text1" w:themeTint="D9"/>
                                         <w:sz w:val="28"/>
-                                        <w:lang w:val="es-AR"/>
                                       </w:rPr>
                                       <w:t>CURSO</w:t>
                                     </w:r>
@@ -550,7 +543,6 @@
                                         <w:spacing w:val="60"/>
                                         <w:sz w:val="40"/>
                                         <w:szCs w:val="56"/>
-                                        <w:lang w:val="es-AR"/>
                                       </w:rPr>
                                     </w:pPr>
                                     <w:r>
@@ -560,7 +552,6 @@
                                         <w:spacing w:val="60"/>
                                         <w:sz w:val="44"/>
                                         <w:szCs w:val="56"/>
-                                        <w:lang w:val="es-AR"/>
                                       </w:rPr>
                                       <w:t>5K2</w:t>
                                     </w:r>
@@ -589,7 +580,7 @@
               </mc:Choice>
               <mc:Fallback>
                 <w:pict>
-                  <v:group w14:anchorId="236DE71C" id="Grupo 27" o:spid="_x0000_s1031" style="position:absolute;margin-left:392.7pt;margin-top:530.25pt;width:89.4pt;height:87.7pt;z-index:251703296;mso-width-relative:margin;mso-height-relative:margin" coordorigin=",-318" coordsize="11361,11144" o:gfxdata="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">
+                  <v:group id="Grupo 27" o:spid="_x0000_s1031" style="position:absolute;margin-left:392.7pt;margin-top:530.25pt;width:89.4pt;height:87.7pt;z-index:251703296;mso-width-relative:margin;mso-height-relative:margin" coordorigin=",-318" coordsize="11361,11144" o:gfxdata="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">
                     <v:shapetype id="_x0000_t202" coordsize="21600,21600" o:spt="202" path="m,l,21600r21600,l21600,xe">
                       <v:stroke joinstyle="miter"/>
                       <v:path gradientshapeok="t" o:connecttype="rect"/>
@@ -604,7 +595,6 @@
                                 <w:rFonts w:asciiTheme="majorHAnsi" w:hAnsiTheme="majorHAnsi"/>
                                 <w:color w:val="262626" w:themeColor="text1" w:themeTint="D9"/>
                                 <w:sz w:val="28"/>
-                                <w:lang w:val="es-AR"/>
                               </w:rPr>
                             </w:pPr>
                             <w:r>
@@ -612,7 +602,6 @@
                                 <w:rFonts w:asciiTheme="majorHAnsi" w:hAnsiTheme="majorHAnsi"/>
                                 <w:color w:val="262626" w:themeColor="text1" w:themeTint="D9"/>
                                 <w:sz w:val="28"/>
-                                <w:lang w:val="es-AR"/>
                               </w:rPr>
                               <w:t>GRUPO</w:t>
                             </w:r>
@@ -632,7 +621,6 @@
                                 <w:spacing w:val="60"/>
                                 <w:sz w:val="40"/>
                                 <w:szCs w:val="56"/>
-                                <w:lang w:val="es-AR"/>
                               </w:rPr>
                             </w:pPr>
                             <w:r>
@@ -642,7 +630,6 @@
                                 <w:spacing w:val="60"/>
                                 <w:sz w:val="44"/>
                                 <w:szCs w:val="56"/>
-                                <w:lang w:val="es-AR"/>
                               </w:rPr>
                               <w:t>N°</w:t>
                             </w:r>
@@ -653,7 +640,6 @@
                                 <w:spacing w:val="60"/>
                                 <w:sz w:val="44"/>
                                 <w:szCs w:val="56"/>
-                                <w:lang w:val="es-AR"/>
                               </w:rPr>
                               <w:t>3</w:t>
                             </w:r>
@@ -672,7 +658,6 @@
                                   <w:rFonts w:asciiTheme="majorHAnsi" w:hAnsiTheme="majorHAnsi"/>
                                   <w:color w:val="262626" w:themeColor="text1" w:themeTint="D9"/>
                                   <w:sz w:val="28"/>
-                                  <w:lang w:val="es-AR"/>
                                 </w:rPr>
                               </w:pPr>
                               <w:r>
@@ -680,7 +665,6 @@
                                   <w:rFonts w:asciiTheme="majorHAnsi" w:hAnsiTheme="majorHAnsi"/>
                                   <w:color w:val="262626" w:themeColor="text1" w:themeTint="D9"/>
                                   <w:sz w:val="28"/>
-                                  <w:lang w:val="es-AR"/>
                                 </w:rPr>
                                 <w:t>CURSO</w:t>
                               </w:r>
@@ -700,7 +684,6 @@
                                   <w:spacing w:val="60"/>
                                   <w:sz w:val="40"/>
                                   <w:szCs w:val="56"/>
-                                  <w:lang w:val="es-AR"/>
                                 </w:rPr>
                               </w:pPr>
                               <w:r>
@@ -710,7 +693,6 @@
                                   <w:spacing w:val="60"/>
                                   <w:sz w:val="44"/>
                                   <w:szCs w:val="56"/>
-                                  <w:lang w:val="es-AR"/>
                                 </w:rPr>
                                 <w:t>5K2</w:t>
                               </w:r>
@@ -727,7 +709,7 @@
           <w:r>
             <w:rPr>
               <w:noProof/>
-              <w:lang w:val="es-ES" w:eastAsia="es-ES"/>
+              <w:lang w:eastAsia="es-AR"/>
             </w:rPr>
             <mc:AlternateContent>
               <mc:Choice Requires="wpg">
@@ -902,7 +884,6 @@
                                       <w:color w:val="262626" w:themeColor="text1" w:themeTint="D9"/>
                                       <w:sz w:val="28"/>
                                       <w:szCs w:val="28"/>
-                                      <w:lang w:val="es-AR"/>
                                     </w:rPr>
                                   </w:pPr>
                                   <w:r>
@@ -911,7 +892,6 @@
                                       <w:color w:val="262626" w:themeColor="text1" w:themeTint="D9"/>
                                       <w:sz w:val="28"/>
                                       <w:szCs w:val="28"/>
-                                      <w:lang w:val="es-AR"/>
                                     </w:rPr>
                                     <w:t>DOCENTES</w:t>
                                   </w:r>
@@ -924,7 +904,7 @@
                                       <w:color w:val="F2F2F2" w:themeColor="background1" w:themeShade="F2"/>
                                       <w:sz w:val="24"/>
                                       <w:szCs w:val="24"/>
-                                      <w:lang w:val="es-AR" w:eastAsia="es-ES"/>
+                                      <w:lang w:eastAsia="es-ES"/>
                                     </w:rPr>
                                   </w:pPr>
                                   <w:r>
@@ -933,7 +913,7 @@
                                       <w:color w:val="F2F2F2" w:themeColor="background1" w:themeShade="F2"/>
                                       <w:sz w:val="24"/>
                                       <w:szCs w:val="24"/>
-                                      <w:lang w:val="es-AR" w:eastAsia="es-ES"/>
+                                      <w:lang w:eastAsia="es-ES"/>
                                     </w:rPr>
                                     <w:t xml:space="preserve">Ing. </w:t>
                                   </w:r>
@@ -944,7 +924,7 @@
                                       <w:color w:val="F2F2F2" w:themeColor="background1" w:themeShade="F2"/>
                                       <w:sz w:val="24"/>
                                       <w:szCs w:val="24"/>
-                                      <w:lang w:val="es-AR" w:eastAsia="es-ES"/>
+                                      <w:lang w:eastAsia="es-ES"/>
                                     </w:rPr>
                                     <w:t>Zohil</w:t>
                                   </w:r>
@@ -955,7 +935,7 @@
                                       <w:color w:val="F2F2F2" w:themeColor="background1" w:themeShade="F2"/>
                                       <w:sz w:val="24"/>
                                       <w:szCs w:val="24"/>
-                                      <w:lang w:val="es-AR" w:eastAsia="es-ES"/>
+                                      <w:lang w:eastAsia="es-ES"/>
                                     </w:rPr>
                                     <w:t>, Julio</w:t>
                                   </w:r>
@@ -968,7 +948,7 @@
                                       <w:color w:val="F2F2F2" w:themeColor="background1" w:themeShade="F2"/>
                                       <w:sz w:val="24"/>
                                       <w:szCs w:val="24"/>
-                                      <w:lang w:val="es-AR" w:eastAsia="es-ES"/>
+                                      <w:lang w:eastAsia="es-ES"/>
                                     </w:rPr>
                                   </w:pPr>
                                   <w:r>
@@ -977,7 +957,7 @@
                                       <w:color w:val="F2F2F2" w:themeColor="background1" w:themeShade="F2"/>
                                       <w:sz w:val="24"/>
                                       <w:szCs w:val="24"/>
-                                      <w:lang w:val="es-AR" w:eastAsia="es-ES"/>
+                                      <w:lang w:eastAsia="es-ES"/>
                                     </w:rPr>
                                     <w:t xml:space="preserve">Ing. </w:t>
                                   </w:r>
@@ -988,7 +968,7 @@
                                       <w:color w:val="F2F2F2" w:themeColor="background1" w:themeShade="F2"/>
                                       <w:sz w:val="24"/>
                                       <w:szCs w:val="24"/>
-                                      <w:lang w:val="es-AR" w:eastAsia="es-ES"/>
+                                      <w:lang w:eastAsia="es-ES"/>
                                     </w:rPr>
                                     <w:t>Liberatori</w:t>
                                   </w:r>
@@ -999,7 +979,7 @@
                                       <w:color w:val="F2F2F2" w:themeColor="background1" w:themeShade="F2"/>
                                       <w:sz w:val="24"/>
                                       <w:szCs w:val="24"/>
-                                      <w:lang w:val="es-AR" w:eastAsia="es-ES"/>
+                                      <w:lang w:eastAsia="es-ES"/>
                                     </w:rPr>
                                     <w:t>, Marcelo</w:t>
                                   </w:r>
@@ -1012,7 +992,7 @@
                                       <w:color w:val="F2F2F2" w:themeColor="background1" w:themeShade="F2"/>
                                       <w:sz w:val="24"/>
                                       <w:szCs w:val="24"/>
-                                      <w:lang w:val="es-AR" w:eastAsia="es-ES"/>
+                                      <w:lang w:eastAsia="es-ES"/>
                                     </w:rPr>
                                   </w:pPr>
                                   <w:r>
@@ -1021,14 +1001,11 @@
                                       <w:color w:val="F2F2F2" w:themeColor="background1" w:themeShade="F2"/>
                                       <w:sz w:val="24"/>
                                       <w:szCs w:val="24"/>
-                                      <w:lang w:val="es-AR" w:eastAsia="es-ES"/>
+                                      <w:lang w:eastAsia="es-ES"/>
                                     </w:rPr>
                                     <w:t>Ing. Jaime, Natalia</w:t>
                                   </w:r>
                                   <w:r>
-                                    <w:rPr>
-                                      <w:lang w:val="es-AR"/>
-                                    </w:rPr>
                                     <w:tab/>
                                   </w:r>
                                 </w:p>
@@ -1081,7 +1058,6 @@
                                       <w:rFonts w:asciiTheme="majorHAnsi" w:hAnsiTheme="majorHAnsi"/>
                                       <w:color w:val="262626" w:themeColor="text1" w:themeTint="D9"/>
                                       <w:sz w:val="28"/>
-                                      <w:lang w:val="es-AR"/>
                                     </w:rPr>
                                   </w:pPr>
                                   <w:r>
@@ -1089,7 +1065,6 @@
                                       <w:rFonts w:asciiTheme="majorHAnsi" w:hAnsiTheme="majorHAnsi"/>
                                       <w:color w:val="262626" w:themeColor="text1" w:themeTint="D9"/>
                                       <w:sz w:val="28"/>
-                                      <w:lang w:val="es-AR"/>
                                     </w:rPr>
                                     <w:t>ALUMNOS</w:t>
                                   </w:r>
@@ -1102,18 +1077,30 @@
                                       <w:color w:val="F2F2F2" w:themeColor="background1" w:themeShade="F2"/>
                                       <w:sz w:val="24"/>
                                       <w:szCs w:val="24"/>
-                                      <w:lang w:val="es-AR" w:eastAsia="es-ES"/>
+                                      <w:lang w:eastAsia="es-ES"/>
                                     </w:rPr>
                                   </w:pPr>
+                                  <w:proofErr w:type="spellStart"/>
                                   <w:r>
                                     <w:rPr>
                                       <w:rFonts w:ascii="Corbel" w:hAnsi="Corbel"/>
                                       <w:color w:val="F2F2F2" w:themeColor="background1" w:themeShade="F2"/>
                                       <w:sz w:val="24"/>
                                       <w:szCs w:val="24"/>
-                                      <w:lang w:val="es-AR" w:eastAsia="es-ES"/>
+                                      <w:lang w:eastAsia="es-ES"/>
                                     </w:rPr>
-                                    <w:t xml:space="preserve">Allemand, </w:t>
+                                    <w:t>Allemand</w:t>
+                                  </w:r>
+                                  <w:proofErr w:type="spellEnd"/>
+                                  <w:r>
+                                    <w:rPr>
+                                      <w:rFonts w:ascii="Corbel" w:hAnsi="Corbel"/>
+                                      <w:color w:val="F2F2F2" w:themeColor="background1" w:themeShade="F2"/>
+                                      <w:sz w:val="24"/>
+                                      <w:szCs w:val="24"/>
+                                      <w:lang w:eastAsia="es-ES"/>
+                                    </w:rPr>
+                                    <w:t xml:space="preserve">, </w:t>
                                   </w:r>
                                   <w:r>
                                     <w:rPr>
@@ -1121,7 +1108,7 @@
                                       <w:color w:val="F2F2F2" w:themeColor="background1" w:themeShade="F2"/>
                                       <w:sz w:val="24"/>
                                       <w:szCs w:val="24"/>
-                                      <w:lang w:val="es-AR" w:eastAsia="es-ES"/>
+                                      <w:lang w:eastAsia="es-ES"/>
                                     </w:rPr>
                                     <w:t xml:space="preserve">Facundo </w:t>
                                   </w:r>
@@ -1132,7 +1119,7 @@
                                       <w:color w:val="F2F2F2" w:themeColor="background1" w:themeShade="F2"/>
                                       <w:sz w:val="24"/>
                                       <w:szCs w:val="24"/>
-                                      <w:lang w:val="es-AR" w:eastAsia="es-ES"/>
+                                      <w:lang w:eastAsia="es-ES"/>
                                     </w:rPr>
                                     <w:t>leg</w:t>
                                   </w:r>
@@ -1143,7 +1130,7 @@
                                       <w:color w:val="F2F2F2" w:themeColor="background1" w:themeShade="F2"/>
                                       <w:sz w:val="24"/>
                                       <w:szCs w:val="24"/>
-                                      <w:lang w:val="es-AR" w:eastAsia="es-ES"/>
+                                      <w:lang w:eastAsia="es-ES"/>
                                     </w:rPr>
                                     <w:t xml:space="preserve">. </w:t>
                                   </w:r>
@@ -1153,7 +1140,7 @@
                                       <w:color w:val="F2F2F2" w:themeColor="background1" w:themeShade="F2"/>
                                       <w:sz w:val="24"/>
                                       <w:szCs w:val="24"/>
-                                      <w:lang w:val="es-AR" w:eastAsia="es-ES"/>
+                                      <w:lang w:eastAsia="es-ES"/>
                                     </w:rPr>
                                     <w:t xml:space="preserve">58971 </w:t>
                                   </w:r>
@@ -1166,7 +1153,7 @@
                                       <w:color w:val="F2F2F2" w:themeColor="background1" w:themeShade="F2"/>
                                       <w:sz w:val="24"/>
                                       <w:szCs w:val="24"/>
-                                      <w:lang w:val="es-AR" w:eastAsia="es-ES"/>
+                                      <w:lang w:eastAsia="es-ES"/>
                                     </w:rPr>
                                   </w:pPr>
                                   <w:r>
@@ -1175,7 +1162,7 @@
                                       <w:color w:val="F2F2F2" w:themeColor="background1" w:themeShade="F2"/>
                                       <w:sz w:val="24"/>
                                       <w:szCs w:val="24"/>
-                                      <w:lang w:val="es-AR" w:eastAsia="es-ES"/>
+                                      <w:lang w:eastAsia="es-ES"/>
                                     </w:rPr>
                                     <w:t xml:space="preserve">Herrera, Antonio  </w:t>
                                   </w:r>
@@ -1186,7 +1173,7 @@
                                       <w:color w:val="F2F2F2" w:themeColor="background1" w:themeShade="F2"/>
                                       <w:sz w:val="24"/>
                                       <w:szCs w:val="24"/>
-                                      <w:lang w:val="es-AR" w:eastAsia="es-ES"/>
+                                      <w:lang w:eastAsia="es-ES"/>
                                     </w:rPr>
                                     <w:t>leg</w:t>
                                   </w:r>
@@ -1197,7 +1184,7 @@
                                       <w:color w:val="F2F2F2" w:themeColor="background1" w:themeShade="F2"/>
                                       <w:sz w:val="24"/>
                                       <w:szCs w:val="24"/>
-                                      <w:lang w:val="es-AR" w:eastAsia="es-ES"/>
+                                      <w:lang w:eastAsia="es-ES"/>
                                     </w:rPr>
                                     <w:t>. 57824</w:t>
                                   </w:r>
@@ -1210,7 +1197,7 @@
                                       <w:color w:val="F2F2F2" w:themeColor="background1" w:themeShade="F2"/>
                                       <w:sz w:val="24"/>
                                       <w:szCs w:val="24"/>
-                                      <w:lang w:val="es-AR" w:eastAsia="es-ES"/>
+                                      <w:lang w:val="pt-BR" w:eastAsia="es-ES"/>
                                     </w:rPr>
                                   </w:pPr>
                                   <w:r>
@@ -1219,9 +1206,9 @@
                                       <w:color w:val="F2F2F2" w:themeColor="background1" w:themeShade="F2"/>
                                       <w:sz w:val="24"/>
                                       <w:szCs w:val="24"/>
-                                      <w:lang w:val="es-AR" w:eastAsia="es-ES"/>
+                                      <w:lang w:val="pt-BR" w:eastAsia="es-ES"/>
                                     </w:rPr>
-                                    <w:t xml:space="preserve">Pedrosa, Paula Melania </w:t>
+                                    <w:t xml:space="preserve">Pedrosa, Paula </w:t>
                                   </w:r>
                                   <w:proofErr w:type="spellStart"/>
                                   <w:r>
@@ -1230,9 +1217,9 @@
                                       <w:color w:val="F2F2F2" w:themeColor="background1" w:themeShade="F2"/>
                                       <w:sz w:val="24"/>
                                       <w:szCs w:val="24"/>
-                                      <w:lang w:val="es-AR" w:eastAsia="es-ES"/>
+                                      <w:lang w:val="pt-BR" w:eastAsia="es-ES"/>
                                     </w:rPr>
-                                    <w:t>leg</w:t>
+                                    <w:t>Melania</w:t>
                                   </w:r>
                                   <w:proofErr w:type="spellEnd"/>
                                   <w:r>
@@ -1241,10 +1228,22 @@
                                       <w:color w:val="F2F2F2" w:themeColor="background1" w:themeShade="F2"/>
                                       <w:sz w:val="24"/>
                                       <w:szCs w:val="24"/>
-                                      <w:lang w:val="es-AR" w:eastAsia="es-ES"/>
+                                      <w:lang w:val="pt-BR" w:eastAsia="es-ES"/>
                                     </w:rPr>
-                                    <w:t>. 58822</w:t>
+                                    <w:t xml:space="preserve"> leg. </w:t>
                                   </w:r>
+                                  <w:proofErr w:type="gramStart"/>
+                                  <w:r>
+                                    <w:rPr>
+                                      <w:rFonts w:ascii="Corbel" w:hAnsi="Corbel"/>
+                                      <w:color w:val="F2F2F2" w:themeColor="background1" w:themeShade="F2"/>
+                                      <w:sz w:val="24"/>
+                                      <w:szCs w:val="24"/>
+                                      <w:lang w:val="pt-BR" w:eastAsia="es-ES"/>
+                                    </w:rPr>
+                                    <w:t>58822</w:t>
+                                  </w:r>
+                                  <w:proofErr w:type="gramEnd"/>
                                 </w:p>
                                 <w:p>
                                   <w:pPr>
@@ -1254,7 +1253,7 @@
                                       <w:color w:val="595959" w:themeColor="text1" w:themeTint="A6"/>
                                       <w:sz w:val="24"/>
                                       <w:szCs w:val="24"/>
-                                      <w:lang w:val="es-AR" w:eastAsia="es-ES"/>
+                                      <w:lang w:val="pt-BR" w:eastAsia="es-ES"/>
                                     </w:rPr>
                                   </w:pPr>
                                   <w:r>
@@ -1263,9 +1262,9 @@
                                       <w:color w:val="F2F2F2" w:themeColor="background1" w:themeShade="F2"/>
                                       <w:sz w:val="24"/>
                                       <w:szCs w:val="24"/>
-                                      <w:lang w:val="es-AR" w:eastAsia="es-ES"/>
+                                      <w:lang w:val="pt-BR" w:eastAsia="es-ES"/>
                                     </w:rPr>
-                                    <w:t xml:space="preserve">Rojas Amaya, M. Florencia </w:t>
+                                    <w:t xml:space="preserve">Rojas </w:t>
                                   </w:r>
                                   <w:proofErr w:type="spellStart"/>
                                   <w:r>
@@ -1274,9 +1273,9 @@
                                       <w:color w:val="F2F2F2" w:themeColor="background1" w:themeShade="F2"/>
                                       <w:sz w:val="24"/>
                                       <w:szCs w:val="24"/>
-                                      <w:lang w:val="es-AR" w:eastAsia="es-ES"/>
+                                      <w:lang w:val="pt-BR" w:eastAsia="es-ES"/>
                                     </w:rPr>
-                                    <w:t>leg</w:t>
+                                    <w:t>Amaya</w:t>
                                   </w:r>
                                   <w:proofErr w:type="spellEnd"/>
                                   <w:r>
@@ -1285,10 +1284,44 @@
                                       <w:color w:val="F2F2F2" w:themeColor="background1" w:themeShade="F2"/>
                                       <w:sz w:val="24"/>
                                       <w:szCs w:val="24"/>
-                                      <w:lang w:val="es-AR" w:eastAsia="es-ES"/>
+                                      <w:lang w:val="pt-BR" w:eastAsia="es-ES"/>
                                     </w:rPr>
-                                    <w:t>. 58577</w:t>
+                                    <w:t xml:space="preserve">, M. </w:t>
                                   </w:r>
+                                  <w:proofErr w:type="spellStart"/>
+                                  <w:r>
+                                    <w:rPr>
+                                      <w:rFonts w:ascii="Corbel" w:hAnsi="Corbel"/>
+                                      <w:color w:val="F2F2F2" w:themeColor="background1" w:themeShade="F2"/>
+                                      <w:sz w:val="24"/>
+                                      <w:szCs w:val="24"/>
+                                      <w:lang w:val="pt-BR" w:eastAsia="es-ES"/>
+                                    </w:rPr>
+                                    <w:t>Florencia</w:t>
+                                  </w:r>
+                                  <w:proofErr w:type="spellEnd"/>
+                                  <w:r>
+                                    <w:rPr>
+                                      <w:rFonts w:ascii="Corbel" w:hAnsi="Corbel"/>
+                                      <w:color w:val="F2F2F2" w:themeColor="background1" w:themeShade="F2"/>
+                                      <w:sz w:val="24"/>
+                                      <w:szCs w:val="24"/>
+                                      <w:lang w:val="pt-BR" w:eastAsia="es-ES"/>
+                                    </w:rPr>
+                                    <w:t xml:space="preserve"> leg. </w:t>
+                                  </w:r>
+                                  <w:proofErr w:type="gramStart"/>
+                                  <w:r>
+                                    <w:rPr>
+                                      <w:rFonts w:ascii="Corbel" w:hAnsi="Corbel"/>
+                                      <w:color w:val="F2F2F2" w:themeColor="background1" w:themeShade="F2"/>
+                                      <w:sz w:val="24"/>
+                                      <w:szCs w:val="24"/>
+                                      <w:lang w:val="pt-BR" w:eastAsia="es-ES"/>
+                                    </w:rPr>
+                                    <w:t>58577</w:t>
+                                  </w:r>
+                                  <w:proofErr w:type="gramEnd"/>
                                 </w:p>
                                 <w:p>
                                   <w:pPr>
@@ -1297,18 +1330,18 @@
                                       <w:top w:val="single" w:sz="6" w:space="16" w:color="63A537" w:themeColor="text2"/>
                                     </w:pBdr>
                                     <w:rPr>
-                                      <w:lang w:val="es-AR"/>
+                                      <w:lang w:val="pt-BR"/>
                                     </w:rPr>
                                   </w:pPr>
                                   <w:r>
                                     <w:rPr>
-                                      <w:lang w:val="es-AR"/>
+                                      <w:lang w:val="pt-BR"/>
                                     </w:rPr>
                                     <w:tab/>
                                   </w:r>
                                   <w:r>
                                     <w:rPr>
-                                      <w:lang w:val="es-AR"/>
+                                      <w:lang w:val="pt-BR"/>
                                     </w:rPr>
                                     <w:tab/>
                                   </w:r>
@@ -1333,10 +1366,10 @@
               </mc:Choice>
               <mc:Fallback>
                 <w:pict>
-                  <v:group w14:anchorId="310A8868" id="Grupo 11" o:spid="_x0000_s1037" style="position:absolute;margin-left:-35.15pt;margin-top:499.15pt;width:540pt;height:159.35pt;z-index:251702272;mso-height-relative:margin" coordsize="68580,20237" o:gfxdata="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">
+                  <v:group id="Grupo 11" o:spid="_x0000_s1037" style="position:absolute;margin-left:-35.15pt;margin-top:499.15pt;width:540pt;height:159.35pt;z-index:251702272;mso-height-relative:margin" coordsize="68580,20237" o:gfxdata="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">
                     <v:rect id="Rectángulo 120" o:spid="_x0000_s1038" style="position:absolute;width:68580;height:2065;visibility:visible;mso-wrap-style:square;v-text-anchor:middle" o:gfxdata="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" fillcolor="#404040 [2429]" stroked="f" strokeweight="1pt"/>
                     <v:rect id="Rectángulo 121" o:spid="_x0000_s1039" style="position:absolute;top:1910;width:68580;height:18327;visibility:visible;mso-wrap-style:square;v-text-anchor:bottom" o:gfxdata="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" fillcolor="#5fa145" stroked="f" strokeweight="1pt">
-                      <v:fill r:id="rId11" o:title="" color2="#56ad4f" type="pattern"/>
+                      <v:fill r:id="rId12" o:title="" color2="#56ad4f" type="pattern"/>
                       <v:textbox inset="36pt,14.4pt,36pt,36pt">
                         <w:txbxContent>
                           <w:p>
@@ -1363,7 +1396,6 @@
                                 <w:color w:val="262626" w:themeColor="text1" w:themeTint="D9"/>
                                 <w:sz w:val="28"/>
                                 <w:szCs w:val="28"/>
-                                <w:lang w:val="es-AR"/>
                               </w:rPr>
                             </w:pPr>
                             <w:r>
@@ -1372,7 +1404,6 @@
                                 <w:color w:val="262626" w:themeColor="text1" w:themeTint="D9"/>
                                 <w:sz w:val="28"/>
                                 <w:szCs w:val="28"/>
-                                <w:lang w:val="es-AR"/>
                               </w:rPr>
                               <w:t>DOCENTES</w:t>
                             </w:r>
@@ -1385,7 +1416,7 @@
                                 <w:color w:val="F2F2F2" w:themeColor="background1" w:themeShade="F2"/>
                                 <w:sz w:val="24"/>
                                 <w:szCs w:val="24"/>
-                                <w:lang w:val="es-AR" w:eastAsia="es-ES"/>
+                                <w:lang w:eastAsia="es-ES"/>
                               </w:rPr>
                             </w:pPr>
                             <w:r>
@@ -1394,7 +1425,7 @@
                                 <w:color w:val="F2F2F2" w:themeColor="background1" w:themeShade="F2"/>
                                 <w:sz w:val="24"/>
                                 <w:szCs w:val="24"/>
-                                <w:lang w:val="es-AR" w:eastAsia="es-ES"/>
+                                <w:lang w:eastAsia="es-ES"/>
                               </w:rPr>
                               <w:t xml:space="preserve">Ing. </w:t>
                             </w:r>
@@ -1405,7 +1436,7 @@
                                 <w:color w:val="F2F2F2" w:themeColor="background1" w:themeShade="F2"/>
                                 <w:sz w:val="24"/>
                                 <w:szCs w:val="24"/>
-                                <w:lang w:val="es-AR" w:eastAsia="es-ES"/>
+                                <w:lang w:eastAsia="es-ES"/>
                               </w:rPr>
                               <w:t>Zohil</w:t>
                             </w:r>
@@ -1416,7 +1447,7 @@
                                 <w:color w:val="F2F2F2" w:themeColor="background1" w:themeShade="F2"/>
                                 <w:sz w:val="24"/>
                                 <w:szCs w:val="24"/>
-                                <w:lang w:val="es-AR" w:eastAsia="es-ES"/>
+                                <w:lang w:eastAsia="es-ES"/>
                               </w:rPr>
                               <w:t>, Julio</w:t>
                             </w:r>
@@ -1429,7 +1460,7 @@
                                 <w:color w:val="F2F2F2" w:themeColor="background1" w:themeShade="F2"/>
                                 <w:sz w:val="24"/>
                                 <w:szCs w:val="24"/>
-                                <w:lang w:val="es-AR" w:eastAsia="es-ES"/>
+                                <w:lang w:eastAsia="es-ES"/>
                               </w:rPr>
                             </w:pPr>
                             <w:r>
@@ -1438,7 +1469,7 @@
                                 <w:color w:val="F2F2F2" w:themeColor="background1" w:themeShade="F2"/>
                                 <w:sz w:val="24"/>
                                 <w:szCs w:val="24"/>
-                                <w:lang w:val="es-AR" w:eastAsia="es-ES"/>
+                                <w:lang w:eastAsia="es-ES"/>
                               </w:rPr>
                               <w:t xml:space="preserve">Ing. </w:t>
                             </w:r>
@@ -1449,7 +1480,7 @@
                                 <w:color w:val="F2F2F2" w:themeColor="background1" w:themeShade="F2"/>
                                 <w:sz w:val="24"/>
                                 <w:szCs w:val="24"/>
-                                <w:lang w:val="es-AR" w:eastAsia="es-ES"/>
+                                <w:lang w:eastAsia="es-ES"/>
                               </w:rPr>
                               <w:t>Liberatori</w:t>
                             </w:r>
@@ -1460,7 +1491,7 @@
                                 <w:color w:val="F2F2F2" w:themeColor="background1" w:themeShade="F2"/>
                                 <w:sz w:val="24"/>
                                 <w:szCs w:val="24"/>
-                                <w:lang w:val="es-AR" w:eastAsia="es-ES"/>
+                                <w:lang w:eastAsia="es-ES"/>
                               </w:rPr>
                               <w:t>, Marcelo</w:t>
                             </w:r>
@@ -1473,7 +1504,7 @@
                                 <w:color w:val="F2F2F2" w:themeColor="background1" w:themeShade="F2"/>
                                 <w:sz w:val="24"/>
                                 <w:szCs w:val="24"/>
-                                <w:lang w:val="es-AR" w:eastAsia="es-ES"/>
+                                <w:lang w:eastAsia="es-ES"/>
                               </w:rPr>
                             </w:pPr>
                             <w:r>
@@ -1482,14 +1513,11 @@
                                 <w:color w:val="F2F2F2" w:themeColor="background1" w:themeShade="F2"/>
                                 <w:sz w:val="24"/>
                                 <w:szCs w:val="24"/>
-                                <w:lang w:val="es-AR" w:eastAsia="es-ES"/>
+                                <w:lang w:eastAsia="es-ES"/>
                               </w:rPr>
                               <w:t>Ing. Jaime, Natalia</w:t>
                             </w:r>
                             <w:r>
-                              <w:rPr>
-                                <w:lang w:val="es-AR"/>
-                              </w:rPr>
                               <w:tab/>
                             </w:r>
                           </w:p>
@@ -1506,7 +1534,6 @@
                                 <w:rFonts w:asciiTheme="majorHAnsi" w:hAnsiTheme="majorHAnsi"/>
                                 <w:color w:val="262626" w:themeColor="text1" w:themeTint="D9"/>
                                 <w:sz w:val="28"/>
-                                <w:lang w:val="es-AR"/>
                               </w:rPr>
                             </w:pPr>
                             <w:r>
@@ -1514,7 +1541,6 @@
                                 <w:rFonts w:asciiTheme="majorHAnsi" w:hAnsiTheme="majorHAnsi"/>
                                 <w:color w:val="262626" w:themeColor="text1" w:themeTint="D9"/>
                                 <w:sz w:val="28"/>
-                                <w:lang w:val="es-AR"/>
                               </w:rPr>
                               <w:t>ALUMNOS</w:t>
                             </w:r>
@@ -1527,18 +1553,30 @@
                                 <w:color w:val="F2F2F2" w:themeColor="background1" w:themeShade="F2"/>
                                 <w:sz w:val="24"/>
                                 <w:szCs w:val="24"/>
-                                <w:lang w:val="es-AR" w:eastAsia="es-ES"/>
+                                <w:lang w:eastAsia="es-ES"/>
                               </w:rPr>
                             </w:pPr>
+                            <w:proofErr w:type="spellStart"/>
                             <w:r>
                               <w:rPr>
                                 <w:rFonts w:ascii="Corbel" w:hAnsi="Corbel"/>
                                 <w:color w:val="F2F2F2" w:themeColor="background1" w:themeShade="F2"/>
                                 <w:sz w:val="24"/>
                                 <w:szCs w:val="24"/>
-                                <w:lang w:val="es-AR" w:eastAsia="es-ES"/>
+                                <w:lang w:eastAsia="es-ES"/>
                               </w:rPr>
-                              <w:t xml:space="preserve">Allemand, </w:t>
+                              <w:t>Allemand</w:t>
+                            </w:r>
+                            <w:proofErr w:type="spellEnd"/>
+                            <w:r>
+                              <w:rPr>
+                                <w:rFonts w:ascii="Corbel" w:hAnsi="Corbel"/>
+                                <w:color w:val="F2F2F2" w:themeColor="background1" w:themeShade="F2"/>
+                                <w:sz w:val="24"/>
+                                <w:szCs w:val="24"/>
+                                <w:lang w:eastAsia="es-ES"/>
+                              </w:rPr>
+                              <w:t xml:space="preserve">, </w:t>
                             </w:r>
                             <w:r>
                               <w:rPr>
@@ -1546,7 +1584,7 @@
                                 <w:color w:val="F2F2F2" w:themeColor="background1" w:themeShade="F2"/>
                                 <w:sz w:val="24"/>
                                 <w:szCs w:val="24"/>
-                                <w:lang w:val="es-AR" w:eastAsia="es-ES"/>
+                                <w:lang w:eastAsia="es-ES"/>
                               </w:rPr>
                               <w:t xml:space="preserve">Facundo </w:t>
                             </w:r>
@@ -1557,7 +1595,7 @@
                                 <w:color w:val="F2F2F2" w:themeColor="background1" w:themeShade="F2"/>
                                 <w:sz w:val="24"/>
                                 <w:szCs w:val="24"/>
-                                <w:lang w:val="es-AR" w:eastAsia="es-ES"/>
+                                <w:lang w:eastAsia="es-ES"/>
                               </w:rPr>
                               <w:t>leg</w:t>
                             </w:r>
@@ -1568,7 +1606,7 @@
                                 <w:color w:val="F2F2F2" w:themeColor="background1" w:themeShade="F2"/>
                                 <w:sz w:val="24"/>
                                 <w:szCs w:val="24"/>
-                                <w:lang w:val="es-AR" w:eastAsia="es-ES"/>
+                                <w:lang w:eastAsia="es-ES"/>
                               </w:rPr>
                               <w:t xml:space="preserve">. </w:t>
                             </w:r>
@@ -1578,7 +1616,7 @@
                                 <w:color w:val="F2F2F2" w:themeColor="background1" w:themeShade="F2"/>
                                 <w:sz w:val="24"/>
                                 <w:szCs w:val="24"/>
-                                <w:lang w:val="es-AR" w:eastAsia="es-ES"/>
+                                <w:lang w:eastAsia="es-ES"/>
                               </w:rPr>
                               <w:t xml:space="preserve">58971 </w:t>
                             </w:r>
@@ -1591,7 +1629,7 @@
                                 <w:color w:val="F2F2F2" w:themeColor="background1" w:themeShade="F2"/>
                                 <w:sz w:val="24"/>
                                 <w:szCs w:val="24"/>
-                                <w:lang w:val="es-AR" w:eastAsia="es-ES"/>
+                                <w:lang w:eastAsia="es-ES"/>
                               </w:rPr>
                             </w:pPr>
                             <w:r>
@@ -1600,7 +1638,7 @@
                                 <w:color w:val="F2F2F2" w:themeColor="background1" w:themeShade="F2"/>
                                 <w:sz w:val="24"/>
                                 <w:szCs w:val="24"/>
-                                <w:lang w:val="es-AR" w:eastAsia="es-ES"/>
+                                <w:lang w:eastAsia="es-ES"/>
                               </w:rPr>
                               <w:t xml:space="preserve">Herrera, Antonio  </w:t>
                             </w:r>
@@ -1611,7 +1649,7 @@
                                 <w:color w:val="F2F2F2" w:themeColor="background1" w:themeShade="F2"/>
                                 <w:sz w:val="24"/>
                                 <w:szCs w:val="24"/>
-                                <w:lang w:val="es-AR" w:eastAsia="es-ES"/>
+                                <w:lang w:eastAsia="es-ES"/>
                               </w:rPr>
                               <w:t>leg</w:t>
                             </w:r>
@@ -1622,7 +1660,7 @@
                                 <w:color w:val="F2F2F2" w:themeColor="background1" w:themeShade="F2"/>
                                 <w:sz w:val="24"/>
                                 <w:szCs w:val="24"/>
-                                <w:lang w:val="es-AR" w:eastAsia="es-ES"/>
+                                <w:lang w:eastAsia="es-ES"/>
                               </w:rPr>
                               <w:t>. 57824</w:t>
                             </w:r>
@@ -1635,7 +1673,7 @@
                                 <w:color w:val="F2F2F2" w:themeColor="background1" w:themeShade="F2"/>
                                 <w:sz w:val="24"/>
                                 <w:szCs w:val="24"/>
-                                <w:lang w:val="es-AR" w:eastAsia="es-ES"/>
+                                <w:lang w:val="pt-BR" w:eastAsia="es-ES"/>
                               </w:rPr>
                             </w:pPr>
                             <w:r>
@@ -1644,9 +1682,9 @@
                                 <w:color w:val="F2F2F2" w:themeColor="background1" w:themeShade="F2"/>
                                 <w:sz w:val="24"/>
                                 <w:szCs w:val="24"/>
-                                <w:lang w:val="es-AR" w:eastAsia="es-ES"/>
+                                <w:lang w:val="pt-BR" w:eastAsia="es-ES"/>
                               </w:rPr>
-                              <w:t xml:space="preserve">Pedrosa, Paula Melania </w:t>
+                              <w:t xml:space="preserve">Pedrosa, Paula </w:t>
                             </w:r>
                             <w:proofErr w:type="spellStart"/>
                             <w:r>
@@ -1655,9 +1693,9 @@
                                 <w:color w:val="F2F2F2" w:themeColor="background1" w:themeShade="F2"/>
                                 <w:sz w:val="24"/>
                                 <w:szCs w:val="24"/>
-                                <w:lang w:val="es-AR" w:eastAsia="es-ES"/>
+                                <w:lang w:val="pt-BR" w:eastAsia="es-ES"/>
                               </w:rPr>
-                              <w:t>leg</w:t>
+                              <w:t>Melania</w:t>
                             </w:r>
                             <w:proofErr w:type="spellEnd"/>
                             <w:r>
@@ -1666,10 +1704,22 @@
                                 <w:color w:val="F2F2F2" w:themeColor="background1" w:themeShade="F2"/>
                                 <w:sz w:val="24"/>
                                 <w:szCs w:val="24"/>
-                                <w:lang w:val="es-AR" w:eastAsia="es-ES"/>
+                                <w:lang w:val="pt-BR" w:eastAsia="es-ES"/>
                               </w:rPr>
-                              <w:t>. 58822</w:t>
+                              <w:t xml:space="preserve"> leg. </w:t>
                             </w:r>
+                            <w:proofErr w:type="gramStart"/>
+                            <w:r>
+                              <w:rPr>
+                                <w:rFonts w:ascii="Corbel" w:hAnsi="Corbel"/>
+                                <w:color w:val="F2F2F2" w:themeColor="background1" w:themeShade="F2"/>
+                                <w:sz w:val="24"/>
+                                <w:szCs w:val="24"/>
+                                <w:lang w:val="pt-BR" w:eastAsia="es-ES"/>
+                              </w:rPr>
+                              <w:t>58822</w:t>
+                            </w:r>
+                            <w:proofErr w:type="gramEnd"/>
                           </w:p>
                           <w:p>
                             <w:pPr>
@@ -1679,7 +1729,7 @@
                                 <w:color w:val="595959" w:themeColor="text1" w:themeTint="A6"/>
                                 <w:sz w:val="24"/>
                                 <w:szCs w:val="24"/>
-                                <w:lang w:val="es-AR" w:eastAsia="es-ES"/>
+                                <w:lang w:val="pt-BR" w:eastAsia="es-ES"/>
                               </w:rPr>
                             </w:pPr>
                             <w:r>
@@ -1688,9 +1738,9 @@
                                 <w:color w:val="F2F2F2" w:themeColor="background1" w:themeShade="F2"/>
                                 <w:sz w:val="24"/>
                                 <w:szCs w:val="24"/>
-                                <w:lang w:val="es-AR" w:eastAsia="es-ES"/>
+                                <w:lang w:val="pt-BR" w:eastAsia="es-ES"/>
                               </w:rPr>
-                              <w:t xml:space="preserve">Rojas Amaya, M. Florencia </w:t>
+                              <w:t xml:space="preserve">Rojas </w:t>
                             </w:r>
                             <w:proofErr w:type="spellStart"/>
                             <w:r>
@@ -1699,9 +1749,9 @@
                                 <w:color w:val="F2F2F2" w:themeColor="background1" w:themeShade="F2"/>
                                 <w:sz w:val="24"/>
                                 <w:szCs w:val="24"/>
-                                <w:lang w:val="es-AR" w:eastAsia="es-ES"/>
+                                <w:lang w:val="pt-BR" w:eastAsia="es-ES"/>
                               </w:rPr>
-                              <w:t>leg</w:t>
+                              <w:t>Amaya</w:t>
                             </w:r>
                             <w:proofErr w:type="spellEnd"/>
                             <w:r>
@@ -1710,10 +1760,44 @@
                                 <w:color w:val="F2F2F2" w:themeColor="background1" w:themeShade="F2"/>
                                 <w:sz w:val="24"/>
                                 <w:szCs w:val="24"/>
-                                <w:lang w:val="es-AR" w:eastAsia="es-ES"/>
+                                <w:lang w:val="pt-BR" w:eastAsia="es-ES"/>
                               </w:rPr>
-                              <w:t>. 58577</w:t>
+                              <w:t xml:space="preserve">, M. </w:t>
                             </w:r>
+                            <w:proofErr w:type="spellStart"/>
+                            <w:r>
+                              <w:rPr>
+                                <w:rFonts w:ascii="Corbel" w:hAnsi="Corbel"/>
+                                <w:color w:val="F2F2F2" w:themeColor="background1" w:themeShade="F2"/>
+                                <w:sz w:val="24"/>
+                                <w:szCs w:val="24"/>
+                                <w:lang w:val="pt-BR" w:eastAsia="es-ES"/>
+                              </w:rPr>
+                              <w:t>Florencia</w:t>
+                            </w:r>
+                            <w:proofErr w:type="spellEnd"/>
+                            <w:r>
+                              <w:rPr>
+                                <w:rFonts w:ascii="Corbel" w:hAnsi="Corbel"/>
+                                <w:color w:val="F2F2F2" w:themeColor="background1" w:themeShade="F2"/>
+                                <w:sz w:val="24"/>
+                                <w:szCs w:val="24"/>
+                                <w:lang w:val="pt-BR" w:eastAsia="es-ES"/>
+                              </w:rPr>
+                              <w:t xml:space="preserve"> leg. </w:t>
+                            </w:r>
+                            <w:proofErr w:type="gramStart"/>
+                            <w:r>
+                              <w:rPr>
+                                <w:rFonts w:ascii="Corbel" w:hAnsi="Corbel"/>
+                                <w:color w:val="F2F2F2" w:themeColor="background1" w:themeShade="F2"/>
+                                <w:sz w:val="24"/>
+                                <w:szCs w:val="24"/>
+                                <w:lang w:val="pt-BR" w:eastAsia="es-ES"/>
+                              </w:rPr>
+                              <w:t>58577</w:t>
+                            </w:r>
+                            <w:proofErr w:type="gramEnd"/>
                           </w:p>
                           <w:p>
                             <w:pPr>
@@ -1722,18 +1806,18 @@
                                 <w:top w:val="single" w:sz="6" w:space="16" w:color="63A537" w:themeColor="text2"/>
                               </w:pBdr>
                               <w:rPr>
-                                <w:lang w:val="es-AR"/>
+                                <w:lang w:val="pt-BR"/>
                               </w:rPr>
                             </w:pPr>
                             <w:r>
                               <w:rPr>
-                                <w:lang w:val="es-AR"/>
+                                <w:lang w:val="pt-BR"/>
                               </w:rPr>
                               <w:tab/>
                             </w:r>
                             <w:r>
                               <w:rPr>
-                                <w:lang w:val="es-AR"/>
+                                <w:lang w:val="pt-BR"/>
                               </w:rPr>
                               <w:tab/>
                             </w:r>
@@ -1749,7 +1833,7 @@
           <w:r>
             <w:rPr>
               <w:noProof/>
-              <w:lang w:val="es-ES" w:eastAsia="es-ES"/>
+              <w:lang w:eastAsia="es-AR"/>
             </w:rPr>
             <mc:AlternateContent>
               <mc:Choice Requires="wpg">
@@ -1819,7 +1903,6 @@
                                       <w:b/>
                                       <w:color w:val="404040" w:themeColor="text1" w:themeTint="BF"/>
                                       <w:sz w:val="36"/>
-                                      <w:lang w:val="es-AR"/>
                                     </w:rPr>
                                   </w:pPr>
                                   <w:r>
@@ -1828,7 +1911,6 @@
                                       <w:b/>
                                       <w:color w:val="595959" w:themeColor="text1" w:themeTint="A6"/>
                                       <w:sz w:val="40"/>
-                                      <w:lang w:val="es-AR"/>
                                     </w:rPr>
                                     <w:t>UNIVERSIDAD TECNOLÓGICA NACIONAL</w:t>
                                   </w:r>
@@ -1838,7 +1920,6 @@
                                       <w:b/>
                                       <w:color w:val="595959" w:themeColor="text1" w:themeTint="A6"/>
                                       <w:sz w:val="36"/>
-                                      <w:lang w:val="es-AR"/>
                                     </w:rPr>
                                     <w:tab/>
                                   </w:r>
@@ -1848,7 +1929,6 @@
                                       <w:b/>
                                       <w:color w:val="404040" w:themeColor="text1" w:themeTint="BF"/>
                                       <w:sz w:val="36"/>
-                                      <w:lang w:val="es-AR"/>
                                     </w:rPr>
                                     <w:tab/>
                                     <w:t xml:space="preserve"> </w:t>
@@ -1859,7 +1939,6 @@
                                       <w:b/>
                                       <w:color w:val="404040" w:themeColor="text1" w:themeTint="BF"/>
                                       <w:sz w:val="36"/>
-                                      <w:lang w:val="es-AR"/>
                                     </w:rPr>
                                     <w:tab/>
                                   </w:r>
@@ -1869,7 +1948,6 @@
                                       <w:b/>
                                       <w:color w:val="404040" w:themeColor="text1" w:themeTint="BF"/>
                                       <w:sz w:val="36"/>
-                                      <w:lang w:val="es-AR"/>
                                     </w:rPr>
                                     <w:tab/>
                                   </w:r>
@@ -1881,7 +1959,6 @@
                                       <w:b/>
                                       <w:color w:val="404040" w:themeColor="text1" w:themeTint="BF"/>
                                       <w:sz w:val="36"/>
-                                      <w:lang w:val="es-AR"/>
                                     </w:rPr>
                                   </w:pPr>
                                 </w:p>
@@ -1955,7 +2032,6 @@
                                       <w:color w:val="4A7B29" w:themeColor="text2" w:themeShade="BF"/>
                                       <w:spacing w:val="20"/>
                                       <w:sz w:val="24"/>
-                                      <w:lang w:val="es-AR"/>
                                     </w:rPr>
                                     <w:tab/>
                                   </w:r>
@@ -1964,7 +2040,6 @@
                                       <w:rFonts w:asciiTheme="majorHAnsi" w:hAnsiTheme="majorHAnsi"/>
                                       <w:color w:val="4A7B29" w:themeColor="text2" w:themeShade="BF"/>
                                       <w:spacing w:val="20"/>
-                                      <w:lang w:val="es-AR"/>
                                     </w:rPr>
                                     <w:tab/>
                                   </w:r>
@@ -1973,7 +2048,6 @@
                                       <w:rFonts w:asciiTheme="majorHAnsi" w:hAnsiTheme="majorHAnsi"/>
                                       <w:color w:val="4A7B29" w:themeColor="text2" w:themeShade="BF"/>
                                       <w:spacing w:val="20"/>
-                                      <w:lang w:val="es-AR"/>
                                     </w:rPr>
                                     <w:tab/>
                                   </w:r>
@@ -1982,7 +2056,6 @@
                                       <w:rFonts w:asciiTheme="majorHAnsi" w:hAnsiTheme="majorHAnsi"/>
                                       <w:color w:val="4A7B29" w:themeColor="text2" w:themeShade="BF"/>
                                       <w:spacing w:val="20"/>
-                                      <w:lang w:val="es-AR"/>
                                     </w:rPr>
                                     <w:tab/>
                                   </w:r>
@@ -2016,7 +2089,7 @@
               </mc:Choice>
               <mc:Fallback>
                 <w:pict>
-                  <v:group w14:anchorId="79DD08DF" id="Grupo 31" o:spid="_x0000_s1042" style="position:absolute;margin-left:-28.5pt;margin-top:28.35pt;width:525pt;height:76.55pt;z-index:251653120;mso-height-relative:margin" coordorigin="-68" coordsize="66675,9727" o:gfxdata="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">
+                  <v:group id="Grupo 31" o:spid="_x0000_s1042" style="position:absolute;margin-left:-28.5pt;margin-top:28.35pt;width:525pt;height:76.55pt;z-index:251653120;mso-height-relative:margin" coordorigin="-68" coordsize="66675,9727" o:gfxdata="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">
                     <v:shape id="Cuadro de texto 5" o:spid="_x0000_s1043" type="#_x0000_t202" style="position:absolute;width:66484;height:5022;visibility:visible;mso-wrap-style:square;v-text-anchor:top" o:gfxdata="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" filled="f" stroked="f" strokeweight=".5pt">
                       <v:textbox>
                         <w:txbxContent>
@@ -2027,7 +2100,6 @@
                                 <w:b/>
                                 <w:color w:val="404040" w:themeColor="text1" w:themeTint="BF"/>
                                 <w:sz w:val="36"/>
-                                <w:lang w:val="es-AR"/>
                               </w:rPr>
                             </w:pPr>
                             <w:r>
@@ -2036,7 +2108,6 @@
                                 <w:b/>
                                 <w:color w:val="595959" w:themeColor="text1" w:themeTint="A6"/>
                                 <w:sz w:val="40"/>
-                                <w:lang w:val="es-AR"/>
                               </w:rPr>
                               <w:t>UNIVERSIDAD TECNOLÓGICA NACIONAL</w:t>
                             </w:r>
@@ -2046,7 +2117,6 @@
                                 <w:b/>
                                 <w:color w:val="595959" w:themeColor="text1" w:themeTint="A6"/>
                                 <w:sz w:val="36"/>
-                                <w:lang w:val="es-AR"/>
                               </w:rPr>
                               <w:tab/>
                             </w:r>
@@ -2056,7 +2126,6 @@
                                 <w:b/>
                                 <w:color w:val="404040" w:themeColor="text1" w:themeTint="BF"/>
                                 <w:sz w:val="36"/>
-                                <w:lang w:val="es-AR"/>
                               </w:rPr>
                               <w:tab/>
                               <w:t xml:space="preserve"> </w:t>
@@ -2067,7 +2136,6 @@
                                 <w:b/>
                                 <w:color w:val="404040" w:themeColor="text1" w:themeTint="BF"/>
                                 <w:sz w:val="36"/>
-                                <w:lang w:val="es-AR"/>
                               </w:rPr>
                               <w:tab/>
                             </w:r>
@@ -2077,7 +2145,6 @@
                                 <w:b/>
                                 <w:color w:val="404040" w:themeColor="text1" w:themeTint="BF"/>
                                 <w:sz w:val="36"/>
-                                <w:lang w:val="es-AR"/>
                               </w:rPr>
                               <w:tab/>
                             </w:r>
@@ -2089,7 +2156,6 @@
                                 <w:b/>
                                 <w:color w:val="404040" w:themeColor="text1" w:themeTint="BF"/>
                                 <w:sz w:val="36"/>
-                                <w:lang w:val="es-AR"/>
                               </w:rPr>
                             </w:pPr>
                           </w:p>
@@ -2127,7 +2193,6 @@
                                 <w:color w:val="4A7B29" w:themeColor="text2" w:themeShade="BF"/>
                                 <w:spacing w:val="20"/>
                                 <w:sz w:val="24"/>
-                                <w:lang w:val="es-AR"/>
                               </w:rPr>
                               <w:tab/>
                             </w:r>
@@ -2136,7 +2201,6 @@
                                 <w:rFonts w:asciiTheme="majorHAnsi" w:hAnsiTheme="majorHAnsi"/>
                                 <w:color w:val="4A7B29" w:themeColor="text2" w:themeShade="BF"/>
                                 <w:spacing w:val="20"/>
-                                <w:lang w:val="es-AR"/>
                               </w:rPr>
                               <w:tab/>
                             </w:r>
@@ -2145,7 +2209,6 @@
                                 <w:rFonts w:asciiTheme="majorHAnsi" w:hAnsiTheme="majorHAnsi"/>
                                 <w:color w:val="4A7B29" w:themeColor="text2" w:themeShade="BF"/>
                                 <w:spacing w:val="20"/>
-                                <w:lang w:val="es-AR"/>
                               </w:rPr>
                               <w:tab/>
                             </w:r>
@@ -2154,7 +2217,6 @@
                                 <w:rFonts w:asciiTheme="majorHAnsi" w:hAnsiTheme="majorHAnsi"/>
                                 <w:color w:val="4A7B29" w:themeColor="text2" w:themeShade="BF"/>
                                 <w:spacing w:val="20"/>
-                                <w:lang w:val="es-AR"/>
                               </w:rPr>
                               <w:tab/>
                             </w:r>
@@ -2179,7 +2241,7 @@
           <w:r>
             <w:rPr>
               <w:noProof/>
-              <w:lang w:val="es-ES" w:eastAsia="es-ES"/>
+              <w:lang w:eastAsia="es-AR"/>
             </w:rPr>
             <mc:AlternateContent>
               <mc:Choice Requires="wpg">
@@ -2299,7 +2361,6 @@
                                       <w:b/>
                                       <w:color w:val="404040" w:themeColor="text1" w:themeTint="BF"/>
                                       <w:sz w:val="36"/>
-                                      <w:lang w:val="es-AR"/>
                                     </w:rPr>
                                   </w:pPr>
                                   <w:r>
@@ -2308,7 +2369,6 @@
                                       <w:b/>
                                       <w:color w:val="595959" w:themeColor="text1" w:themeTint="A6"/>
                                       <w:sz w:val="24"/>
-                                      <w:lang w:val="es-AR"/>
                                     </w:rPr>
                                     <w:t>PROYECTO</w:t>
                                   </w:r>
@@ -2318,7 +2378,6 @@
                                       <w:b/>
                                       <w:color w:val="595959" w:themeColor="text1" w:themeTint="A6"/>
                                       <w:sz w:val="36"/>
-                                      <w:lang w:val="es-AR"/>
                                     </w:rPr>
                                     <w:tab/>
                                   </w:r>
@@ -2328,7 +2387,6 @@
                                       <w:b/>
                                       <w:color w:val="404040" w:themeColor="text1" w:themeTint="BF"/>
                                       <w:sz w:val="36"/>
-                                      <w:lang w:val="es-AR"/>
                                     </w:rPr>
                                     <w:tab/>
                                     <w:t xml:space="preserve"> </w:t>
@@ -2339,7 +2397,6 @@
                                       <w:b/>
                                       <w:color w:val="404040" w:themeColor="text1" w:themeTint="BF"/>
                                       <w:sz w:val="36"/>
-                                      <w:lang w:val="es-AR"/>
                                     </w:rPr>
                                     <w:tab/>
                                   </w:r>
@@ -2349,7 +2406,6 @@
                                       <w:b/>
                                       <w:color w:val="404040" w:themeColor="text1" w:themeTint="BF"/>
                                       <w:sz w:val="36"/>
-                                      <w:lang w:val="es-AR"/>
                                     </w:rPr>
                                     <w:tab/>
                                   </w:r>
@@ -2361,7 +2417,6 @@
                                       <w:b/>
                                       <w:color w:val="404040" w:themeColor="text1" w:themeTint="BF"/>
                                       <w:sz w:val="36"/>
-                                      <w:lang w:val="es-AR"/>
                                     </w:rPr>
                                   </w:pPr>
                                 </w:p>
@@ -2382,7 +2437,7 @@
                               </pic:cNvPicPr>
                             </pic:nvPicPr>
                             <pic:blipFill>
-                              <a:blip r:embed="rId13" cstate="print">
+                              <a:blip r:embed="rId14" cstate="print">
                                 <a:grayscl/>
                                 <a:extLst>
                                   <a:ext uri="{28A0092B-C50C-407E-A947-70E740481C1C}">
@@ -2444,7 +2499,6 @@
                                       <w:b/>
                                       <w:color w:val="595959" w:themeColor="text1" w:themeTint="A6"/>
                                       <w:sz w:val="56"/>
-                                      <w:lang w:val="es-AR"/>
                                     </w:rPr>
                                   </w:pPr>
                                   <w:r>
@@ -2453,7 +2507,6 @@
                                       <w:b/>
                                       <w:color w:val="595959" w:themeColor="text1" w:themeTint="A6"/>
                                       <w:sz w:val="56"/>
-                                      <w:lang w:val="es-AR"/>
                                     </w:rPr>
                                     <w:t>Que Golazo</w:t>
                                   </w:r>
@@ -2464,7 +2517,6 @@
                                       <w:b/>
                                       <w:color w:val="595959" w:themeColor="text1" w:themeTint="A6"/>
                                       <w:sz w:val="56"/>
-                                      <w:lang w:val="es-AR"/>
                                     </w:rPr>
                                     <w:t>!</w:t>
                                   </w:r>
@@ -2477,7 +2529,6 @@
                                       <w:b/>
                                       <w:color w:val="404040" w:themeColor="text1" w:themeTint="BF"/>
                                       <w:sz w:val="144"/>
-                                      <w:lang w:val="es-AR"/>
                                     </w:rPr>
                                   </w:pPr>
                                 </w:p>
@@ -2529,7 +2580,6 @@
                                       <w:rFonts w:asciiTheme="majorHAnsi" w:hAnsiTheme="majorHAnsi"/>
                                       <w:color w:val="595959" w:themeColor="text1" w:themeTint="A6"/>
                                       <w:sz w:val="28"/>
-                                      <w:lang w:val="es-AR"/>
                                     </w:rPr>
                                   </w:pPr>
                                   <w:r>
@@ -2537,7 +2587,6 @@
                                       <w:rFonts w:asciiTheme="majorHAnsi" w:hAnsiTheme="majorHAnsi"/>
                                       <w:color w:val="595959" w:themeColor="text1" w:themeTint="A6"/>
                                       <w:sz w:val="28"/>
-                                      <w:lang w:val="es-AR"/>
                                     </w:rPr>
                                     <w:t>Sistema de Gestión de Torneos de Fútbol</w:t>
                                   </w:r>
@@ -2548,7 +2597,6 @@
                                       <w:rFonts w:ascii="Arial Black" w:hAnsi="Arial Black"/>
                                       <w:color w:val="404040" w:themeColor="text1" w:themeTint="BF"/>
                                       <w:sz w:val="40"/>
-                                      <w:lang w:val="es-AR"/>
                                     </w:rPr>
                                   </w:pPr>
                                 </w:p>
@@ -2575,7 +2623,7 @@
               </mc:Choice>
               <mc:Fallback>
                 <w:pict>
-                  <v:group w14:anchorId="6F040A66" id="Grupo 23" o:spid="_x0000_s1045" style="position:absolute;margin-left:-9.35pt;margin-top:304pt;width:486pt;height:95.4pt;z-index:251685888;mso-position-horizontal-relative:margin;mso-width-relative:margin;mso-height-relative:margin" coordorigin="" coordsize="61722,12116" o:gfxdata="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">
+                  <v:group id="Grupo 23" o:spid="_x0000_s1045" style="position:absolute;margin-left:-9.35pt;margin-top:304pt;width:486pt;height:95.4pt;z-index:251685888;mso-position-horizontal-relative:margin;mso-width-relative:margin;mso-height-relative:margin" coordorigin="" coordsize="61722,12116" o:gfxdata="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">
                     <v:roundrect id="Rectángulo redondeado 19" o:spid="_x0000_s1046" style="position:absolute;width:61722;height:12116;visibility:visible;mso-wrap-style:square;v-text-anchor:middle" arcsize="910f" o:gfxdata="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" fillcolor="#d8d8d8 [2732]" strokecolor="#d8d8d8 [2732]" strokeweight="1pt">
                       <v:fill opacity="40092f"/>
                     </v:roundrect>
@@ -2589,7 +2637,6 @@
                                 <w:b/>
                                 <w:color w:val="404040" w:themeColor="text1" w:themeTint="BF"/>
                                 <w:sz w:val="36"/>
-                                <w:lang w:val="es-AR"/>
                               </w:rPr>
                             </w:pPr>
                             <w:r>
@@ -2598,7 +2645,6 @@
                                 <w:b/>
                                 <w:color w:val="595959" w:themeColor="text1" w:themeTint="A6"/>
                                 <w:sz w:val="24"/>
-                                <w:lang w:val="es-AR"/>
                               </w:rPr>
                               <w:t>PROYECTO</w:t>
                             </w:r>
@@ -2608,7 +2654,6 @@
                                 <w:b/>
                                 <w:color w:val="595959" w:themeColor="text1" w:themeTint="A6"/>
                                 <w:sz w:val="36"/>
-                                <w:lang w:val="es-AR"/>
                               </w:rPr>
                               <w:tab/>
                             </w:r>
@@ -2618,7 +2663,6 @@
                                 <w:b/>
                                 <w:color w:val="404040" w:themeColor="text1" w:themeTint="BF"/>
                                 <w:sz w:val="36"/>
-                                <w:lang w:val="es-AR"/>
                               </w:rPr>
                               <w:tab/>
                               <w:t xml:space="preserve"> </w:t>
@@ -2629,7 +2673,6 @@
                                 <w:b/>
                                 <w:color w:val="404040" w:themeColor="text1" w:themeTint="BF"/>
                                 <w:sz w:val="36"/>
-                                <w:lang w:val="es-AR"/>
                               </w:rPr>
                               <w:tab/>
                             </w:r>
@@ -2639,7 +2682,6 @@
                                 <w:b/>
                                 <w:color w:val="404040" w:themeColor="text1" w:themeTint="BF"/>
                                 <w:sz w:val="36"/>
-                                <w:lang w:val="es-AR"/>
                               </w:rPr>
                               <w:tab/>
                             </w:r>
@@ -2651,7 +2693,6 @@
                                 <w:b/>
                                 <w:color w:val="404040" w:themeColor="text1" w:themeTint="BF"/>
                                 <w:sz w:val="36"/>
-                                <w:lang w:val="es-AR"/>
                               </w:rPr>
                             </w:pPr>
                           </w:p>
@@ -2659,7 +2700,7 @@
                       </v:textbox>
                     </v:shape>
                     <v:shape id="Imagen 5" o:spid="_x0000_s1048" type="#_x0000_t75" style="position:absolute;left:48678;top:593;width:10936;height:11039;visibility:visible;mso-wrap-style:square" o:gfxdata="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">
-                      <v:imagedata r:id="rId14" o:title="" grayscale="t"/>
+                      <v:imagedata r:id="rId15" o:title="" grayscale="t"/>
                       <v:path arrowok="t"/>
                     </v:shape>
                     <v:shape id="Cuadro de texto 21" o:spid="_x0000_s1049" type="#_x0000_t202" style="position:absolute;left:831;top:3324;width:21494;height:5343;visibility:visible;mso-wrap-style:square;v-text-anchor:top" o:gfxdata="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" filled="f" stroked="f" strokeweight=".5pt">
@@ -2672,7 +2713,6 @@
                                 <w:b/>
                                 <w:color w:val="595959" w:themeColor="text1" w:themeTint="A6"/>
                                 <w:sz w:val="56"/>
-                                <w:lang w:val="es-AR"/>
                               </w:rPr>
                             </w:pPr>
                             <w:r>
@@ -2681,7 +2721,6 @@
                                 <w:b/>
                                 <w:color w:val="595959" w:themeColor="text1" w:themeTint="A6"/>
                                 <w:sz w:val="56"/>
-                                <w:lang w:val="es-AR"/>
                               </w:rPr>
                               <w:t>Que Golazo</w:t>
                             </w:r>
@@ -2692,7 +2731,6 @@
                                 <w:b/>
                                 <w:color w:val="595959" w:themeColor="text1" w:themeTint="A6"/>
                                 <w:sz w:val="56"/>
-                                <w:lang w:val="es-AR"/>
                               </w:rPr>
                               <w:t>!</w:t>
                             </w:r>
@@ -2705,7 +2743,6 @@
                                 <w:b/>
                                 <w:color w:val="404040" w:themeColor="text1" w:themeTint="BF"/>
                                 <w:sz w:val="144"/>
-                                <w:lang w:val="es-AR"/>
                               </w:rPr>
                             </w:pPr>
                           </w:p>
@@ -2721,7 +2758,6 @@
                                 <w:rFonts w:asciiTheme="majorHAnsi" w:hAnsiTheme="majorHAnsi"/>
                                 <w:color w:val="595959" w:themeColor="text1" w:themeTint="A6"/>
                                 <w:sz w:val="28"/>
-                                <w:lang w:val="es-AR"/>
                               </w:rPr>
                             </w:pPr>
                             <w:r>
@@ -2729,7 +2765,6 @@
                                 <w:rFonts w:asciiTheme="majorHAnsi" w:hAnsiTheme="majorHAnsi"/>
                                 <w:color w:val="595959" w:themeColor="text1" w:themeTint="A6"/>
                                 <w:sz w:val="28"/>
-                                <w:lang w:val="es-AR"/>
                               </w:rPr>
                               <w:t>Sistema de Gestión de Torneos de Fútbol</w:t>
                             </w:r>
@@ -2740,7 +2775,6 @@
                                 <w:rFonts w:ascii="Arial Black" w:hAnsi="Arial Black"/>
                                 <w:color w:val="404040" w:themeColor="text1" w:themeTint="BF"/>
                                 <w:sz w:val="40"/>
-                                <w:lang w:val="es-AR"/>
                               </w:rPr>
                             </w:pPr>
                           </w:p>
@@ -2756,7 +2790,7 @@
           <w:r>
             <w:rPr>
               <w:noProof/>
-              <w:lang w:val="es-ES" w:eastAsia="es-ES"/>
+              <w:lang w:eastAsia="es-AR"/>
             </w:rPr>
             <mc:AlternateContent>
               <mc:Choice Requires="wps">
@@ -2814,7 +2848,6 @@
                                     <w:rFonts w:ascii="Calibri" w:hAnsi="Calibri"/>
                                     <w:color w:val="595959" w:themeColor="text1" w:themeTint="A6"/>
                                     <w:sz w:val="36"/>
-                                    <w:lang w:val="es-AR"/>
                                   </w:rPr>
                                 </w:pPr>
                                 <w:r>
@@ -2822,7 +2855,6 @@
                                     <w:rFonts w:ascii="Calibri" w:hAnsi="Calibri"/>
                                     <w:color w:val="595959" w:themeColor="text1" w:themeTint="A6"/>
                                     <w:sz w:val="36"/>
-                                    <w:lang w:val="es-AR"/>
                                   </w:rPr>
                                   <w:t>24/05</w:t>
                                 </w:r>
@@ -2831,7 +2863,6 @@
                                     <w:rFonts w:ascii="Calibri" w:hAnsi="Calibri"/>
                                     <w:color w:val="595959" w:themeColor="text1" w:themeTint="A6"/>
                                     <w:sz w:val="36"/>
-                                    <w:lang w:val="es-AR"/>
                                   </w:rPr>
                                   <w:t>/2012</w:t>
                                 </w:r>
@@ -2843,7 +2874,6 @@
                                     <w:b/>
                                     <w:color w:val="404040" w:themeColor="text1" w:themeTint="BF"/>
                                     <w:sz w:val="96"/>
-                                    <w:lang w:val="es-AR"/>
                                   </w:rPr>
                                 </w:pPr>
                               </w:p>
@@ -2869,7 +2899,7 @@
               </mc:Choice>
               <mc:Fallback>
                 <w:pict>
-                  <v:shape w14:anchorId="41FABDB9" id="Cuadro de texto 7" o:spid="_x0000_s1051" type="#_x0000_t202" style="position:absolute;margin-left:385.25pt;margin-top:263.75pt;width:117.8pt;height:42.1pt;z-index:251689984;visibility:visible;mso-wrap-style:square;mso-width-percent:0;mso-height-percent:0;mso-wrap-distance-left:9pt;mso-wrap-distance-top:0;mso-wrap-distance-right:9pt;mso-wrap-distance-bottom:0;mso-position-horizontal:absolute;mso-position-horizontal-relative:margin;mso-position-vertical:absolute;mso-position-vertical-relative:text;mso-width-percent:0;mso-height-percent:0;mso-width-relative:margin;mso-height-relative:margin;v-text-anchor:top" o:gfxdata="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" filled="f" stroked="f" strokeweight=".5pt">
+                  <v:shape id="Cuadro de texto 7" o:spid="_x0000_s1051" type="#_x0000_t202" style="position:absolute;margin-left:385.25pt;margin-top:263.75pt;width:117.8pt;height:42.1pt;z-index:251689984;visibility:visible;mso-wrap-style:square;mso-width-percent:0;mso-height-percent:0;mso-wrap-distance-left:9pt;mso-wrap-distance-top:0;mso-wrap-distance-right:9pt;mso-wrap-distance-bottom:0;mso-position-horizontal:absolute;mso-position-horizontal-relative:margin;mso-position-vertical:absolute;mso-position-vertical-relative:text;mso-width-percent:0;mso-height-percent:0;mso-width-relative:margin;mso-height-relative:margin;v-text-anchor:top" o:gfxdata="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" filled="f" stroked="f" strokeweight=".5pt">
                     <v:textbox>
                       <w:txbxContent>
                         <w:p>
@@ -2878,7 +2908,6 @@
                               <w:rFonts w:ascii="Calibri" w:hAnsi="Calibri"/>
                               <w:color w:val="595959" w:themeColor="text1" w:themeTint="A6"/>
                               <w:sz w:val="36"/>
-                              <w:lang w:val="es-AR"/>
                             </w:rPr>
                           </w:pPr>
                           <w:r>
@@ -2886,7 +2915,6 @@
                               <w:rFonts w:ascii="Calibri" w:hAnsi="Calibri"/>
                               <w:color w:val="595959" w:themeColor="text1" w:themeTint="A6"/>
                               <w:sz w:val="36"/>
-                              <w:lang w:val="es-AR"/>
                             </w:rPr>
                             <w:t>24/05</w:t>
                           </w:r>
@@ -2895,7 +2923,6 @@
                               <w:rFonts w:ascii="Calibri" w:hAnsi="Calibri"/>
                               <w:color w:val="595959" w:themeColor="text1" w:themeTint="A6"/>
                               <w:sz w:val="36"/>
-                              <w:lang w:val="es-AR"/>
                             </w:rPr>
                             <w:t>/2012</w:t>
                           </w:r>
@@ -2907,7 +2934,6 @@
                               <w:b/>
                               <w:color w:val="404040" w:themeColor="text1" w:themeTint="BF"/>
                               <w:sz w:val="96"/>
-                              <w:lang w:val="es-AR"/>
                             </w:rPr>
                           </w:pPr>
                         </w:p>
@@ -2922,7 +2948,7 @@
           <w:r>
             <w:rPr>
               <w:noProof/>
-              <w:lang w:val="es-ES" w:eastAsia="es-ES"/>
+              <w:lang w:eastAsia="es-AR"/>
             </w:rPr>
             <mc:AlternateContent>
               <mc:Choice Requires="wpg">
@@ -2992,7 +3018,6 @@
                                       <w:b/>
                                       <w:color w:val="595959" w:themeColor="text1" w:themeTint="A6"/>
                                       <w:sz w:val="96"/>
-                                      <w:lang w:val="es-AR"/>
                                     </w:rPr>
                                   </w:pPr>
                                   <w:r>
@@ -3001,7 +3026,6 @@
                                       <w:b/>
                                       <w:color w:val="595959" w:themeColor="text1" w:themeTint="A6"/>
                                       <w:sz w:val="96"/>
-                                      <w:lang w:val="es-AR"/>
                                     </w:rPr>
                                     <w:t>Seguimiento de Riesgos</w:t>
                                   </w:r>
@@ -3011,7 +3035,6 @@
                                       <w:b/>
                                       <w:color w:val="595959" w:themeColor="text1" w:themeTint="A6"/>
                                       <w:sz w:val="96"/>
-                                      <w:lang w:val="es-AR"/>
                                     </w:rPr>
                                     <w:t xml:space="preserve"> v1.0</w:t>
                                   </w:r>
@@ -3023,7 +3046,6 @@
                                       <w:b/>
                                       <w:color w:val="404040" w:themeColor="text1" w:themeTint="BF"/>
                                       <w:sz w:val="144"/>
-                                      <w:lang w:val="es-AR"/>
                                     </w:rPr>
                                   </w:pPr>
                                 </w:p>
@@ -3080,7 +3102,7 @@
               </mc:Choice>
               <mc:Fallback>
                 <w:pict>
-                  <v:group w14:anchorId="6BA999AD" id="Grupo 28" o:spid="_x0000_s1052" style="position:absolute;margin-left:-15.9pt;margin-top:155.3pt;width:496.5pt;height:141.15pt;z-index:251687936" coordsize="63057,17931" o:gfxdata="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">
+                  <v:group id="Grupo 28" o:spid="_x0000_s1052" style="position:absolute;margin-left:-15.9pt;margin-top:155.3pt;width:496.5pt;height:141.15pt;z-index:251687936" coordsize="63057,17931" o:gfxdata="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">
                     <v:shape id="Cuadro de texto 18" o:spid="_x0000_s1053" type="#_x0000_t202" style="position:absolute;width:46553;height:17430;visibility:visible;mso-wrap-style:square;v-text-anchor:top" o:gfxdata="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" filled="f" stroked="f" strokeweight=".5pt">
                       <v:textbox>
                         <w:txbxContent>
@@ -3091,7 +3113,6 @@
                                 <w:b/>
                                 <w:color w:val="595959" w:themeColor="text1" w:themeTint="A6"/>
                                 <w:sz w:val="96"/>
-                                <w:lang w:val="es-AR"/>
                               </w:rPr>
                             </w:pPr>
                             <w:r>
@@ -3100,7 +3121,6 @@
                                 <w:b/>
                                 <w:color w:val="595959" w:themeColor="text1" w:themeTint="A6"/>
                                 <w:sz w:val="96"/>
-                                <w:lang w:val="es-AR"/>
                               </w:rPr>
                               <w:t>Seguimiento de Riesgos</w:t>
                             </w:r>
@@ -3110,7 +3130,6 @@
                                 <w:b/>
                                 <w:color w:val="595959" w:themeColor="text1" w:themeTint="A6"/>
                                 <w:sz w:val="96"/>
-                                <w:lang w:val="es-AR"/>
                               </w:rPr>
                               <w:t xml:space="preserve"> v1.0</w:t>
                             </w:r>
@@ -3122,7 +3141,6 @@
                                 <w:b/>
                                 <w:color w:val="404040" w:themeColor="text1" w:themeTint="BF"/>
                                 <w:sz w:val="144"/>
-                                <w:lang w:val="es-AR"/>
                               </w:rPr>
                             </w:pPr>
                           </w:p>
@@ -3138,7 +3156,7 @@
           <w:r>
             <w:rPr>
               <w:noProof/>
-              <w:lang w:val="es-AR" w:eastAsia="es-AR"/>
+              <w:lang w:eastAsia="es-AR"/>
             </w:rPr>
             <w:t xml:space="preserve"> </w:t>
           </w:r>
@@ -3170,7 +3188,7 @@
     </w:sdt>
     <w:tbl>
       <w:tblPr>
-        <w:tblStyle w:val="Tabladecuadrcula5oscura-nfasis2"/>
+        <w:tblStyle w:val="GridTable5DarkAccent2"/>
         <w:tblpPr w:leftFromText="141" w:rightFromText="141" w:topFromText="120" w:vertAnchor="text" w:horzAnchor="margin" w:tblpY="-93"/>
         <w:tblW w:w="9493" w:type="dxa"/>
         <w:tblLook w:val="06A0" w:firstRow="1" w:lastRow="0" w:firstColumn="1" w:lastColumn="0" w:noHBand="1" w:noVBand="1"/>
@@ -3404,8 +3422,17 @@
                 <w:rFonts w:asciiTheme="majorHAnsi" w:hAnsiTheme="majorHAnsi"/>
                 <w:lang w:val="es-ES"/>
               </w:rPr>
-              <w:t>ndo Allemand</w:t>
-            </w:r>
+              <w:t xml:space="preserve">ndo </w:t>
+            </w:r>
+            <w:proofErr w:type="spellStart"/>
+            <w:r>
+              <w:rPr>
+                <w:rFonts w:asciiTheme="majorHAnsi" w:hAnsiTheme="majorHAnsi"/>
+                <w:lang w:val="es-ES"/>
+              </w:rPr>
+              <w:t>Allemand</w:t>
+            </w:r>
+            <w:proofErr w:type="spellEnd"/>
           </w:p>
         </w:tc>
         <w:tc>
@@ -3550,10 +3577,7 @@
     </w:tbl>
     <w:p>
       <w:pPr>
-        <w:pStyle w:val="Puesto"/>
-        <w:rPr>
-          <w:lang w:val="es-AR"/>
-        </w:rPr>
+        <w:pStyle w:val="Ttulo"/>
       </w:pPr>
     </w:p>
     <w:sdt>
@@ -3575,7 +3599,7 @@
         <w:rPr>
           <w:b/>
           <w:bCs/>
-          <w:lang w:val="en-US"/>
+          <w:lang w:val="es-AR"/>
         </w:rPr>
       </w:sdtEndPr>
       <w:sdtContent>
@@ -3901,13 +3925,9 @@
           <w:spacing w:val="10"/>
           <w:sz w:val="52"/>
           <w:szCs w:val="52"/>
-          <w:lang w:val="es-AR"/>
         </w:rPr>
       </w:pPr>
       <w:r>
-        <w:rPr>
-          <w:lang w:val="es-AR"/>
-        </w:rPr>
         <w:br w:type="page"/>
       </w:r>
     </w:p>
@@ -4725,6 +4745,7 @@
                 <w:lang w:val="es-ES" w:eastAsia="es-ES"/>
               </w:rPr>
             </w:pPr>
+            <w:proofErr w:type="spellStart"/>
             <w:r>
               <w:rPr>
                 <w:rFonts w:ascii="Calibri" w:eastAsia="Times New Roman" w:hAnsi="Calibri" w:cs="Times New Roman"/>
@@ -4733,7 +4754,18 @@
                 <w:szCs w:val="20"/>
                 <w:lang w:val="es-ES" w:eastAsia="es-ES"/>
               </w:rPr>
-              <w:t>Allemand Facundo</w:t>
+              <w:t>Allemand</w:t>
+            </w:r>
+            <w:proofErr w:type="spellEnd"/>
+            <w:r>
+              <w:rPr>
+                <w:rFonts w:ascii="Calibri" w:eastAsia="Times New Roman" w:hAnsi="Calibri" w:cs="Times New Roman"/>
+                <w:color w:val="000000"/>
+                <w:sz w:val="18"/>
+                <w:szCs w:val="20"/>
+                <w:lang w:val="es-ES" w:eastAsia="es-ES"/>
+              </w:rPr>
+              <w:t xml:space="preserve"> Facundo</w:t>
             </w:r>
           </w:p>
         </w:tc>
@@ -4762,6 +4794,16 @@
                 <w:lang w:val="es-ES" w:eastAsia="es-ES"/>
               </w:rPr>
             </w:pPr>
+            <w:r>
+              <w:rPr>
+                <w:rFonts w:ascii="Calibri" w:eastAsia="Times New Roman" w:hAnsi="Calibri" w:cs="Times New Roman"/>
+                <w:color w:val="000000"/>
+                <w:sz w:val="20"/>
+                <w:szCs w:val="20"/>
+                <w:lang w:val="es-ES" w:eastAsia="es-ES"/>
+              </w:rPr>
+              <w:t>9</w:t>
+            </w:r>
           </w:p>
         </w:tc>
         <w:tc>
@@ -4789,6 +4831,16 @@
                 <w:lang w:val="es-ES" w:eastAsia="es-ES"/>
               </w:rPr>
             </w:pPr>
+            <w:r>
+              <w:rPr>
+                <w:rFonts w:ascii="Calibri" w:eastAsia="Times New Roman" w:hAnsi="Calibri" w:cs="Times New Roman"/>
+                <w:color w:val="000000"/>
+                <w:sz w:val="20"/>
+                <w:szCs w:val="20"/>
+                <w:lang w:val="es-ES" w:eastAsia="es-ES"/>
+              </w:rPr>
+              <w:t>1</w:t>
+            </w:r>
           </w:p>
         </w:tc>
         <w:tc>
@@ -4824,7 +4876,7 @@
                 <w:szCs w:val="20"/>
                 <w:lang w:val="es-ES" w:eastAsia="es-ES"/>
               </w:rPr>
-              <w:t> </w:t>
+              <w:t>4</w:t>
             </w:r>
           </w:p>
         </w:tc>
@@ -4861,7 +4913,7 @@
                 <w:szCs w:val="20"/>
                 <w:lang w:val="es-ES" w:eastAsia="es-ES"/>
               </w:rPr>
-              <w:t> </w:t>
+              <w:t>4</w:t>
             </w:r>
           </w:p>
         </w:tc>
@@ -5080,6 +5132,16 @@
                 <w:lang w:val="es-ES" w:eastAsia="es-ES"/>
               </w:rPr>
             </w:pPr>
+            <w:r>
+              <w:rPr>
+                <w:rFonts w:ascii="Calibri" w:eastAsia="Times New Roman" w:hAnsi="Calibri" w:cs="Times New Roman"/>
+                <w:color w:val="000000"/>
+                <w:sz w:val="20"/>
+                <w:szCs w:val="20"/>
+                <w:lang w:val="es-ES" w:eastAsia="es-ES"/>
+              </w:rPr>
+              <w:t>11</w:t>
+            </w:r>
           </w:p>
         </w:tc>
         <w:tc>
@@ -5107,6 +5169,16 @@
                 <w:lang w:val="es-ES" w:eastAsia="es-ES"/>
               </w:rPr>
             </w:pPr>
+            <w:r>
+              <w:rPr>
+                <w:rFonts w:ascii="Calibri" w:eastAsia="Times New Roman" w:hAnsi="Calibri" w:cs="Times New Roman"/>
+                <w:color w:val="000000"/>
+                <w:sz w:val="20"/>
+                <w:szCs w:val="20"/>
+                <w:lang w:val="es-ES" w:eastAsia="es-ES"/>
+              </w:rPr>
+              <w:t>2</w:t>
+            </w:r>
           </w:p>
         </w:tc>
         <w:tc>
@@ -5142,6 +5214,16 @@
                 <w:szCs w:val="20"/>
                 <w:lang w:val="es-ES" w:eastAsia="es-ES"/>
               </w:rPr>
+              <w:t>4</w:t>
+            </w:r>
+            <w:r>
+              <w:rPr>
+                <w:rFonts w:ascii="Calibri" w:eastAsia="Times New Roman" w:hAnsi="Calibri" w:cs="Times New Roman"/>
+                <w:color w:val="000000"/>
+                <w:sz w:val="20"/>
+                <w:szCs w:val="20"/>
+                <w:lang w:val="es-ES" w:eastAsia="es-ES"/>
+              </w:rPr>
               <w:t> </w:t>
             </w:r>
           </w:p>
@@ -5171,6 +5253,16 @@
                 <w:lang w:val="es-ES" w:eastAsia="es-ES"/>
               </w:rPr>
             </w:pPr>
+            <w:r>
+              <w:rPr>
+                <w:rFonts w:ascii="Calibri" w:eastAsia="Times New Roman" w:hAnsi="Calibri" w:cs="Times New Roman"/>
+                <w:color w:val="000000"/>
+                <w:sz w:val="20"/>
+                <w:szCs w:val="20"/>
+                <w:lang w:val="es-ES" w:eastAsia="es-ES"/>
+              </w:rPr>
+              <w:t>1</w:t>
+            </w:r>
             <w:r>
               <w:rPr>
                 <w:rFonts w:ascii="Calibri" w:eastAsia="Times New Roman" w:hAnsi="Calibri" w:cs="Times New Roman"/>
@@ -5398,6 +5490,16 @@
                 <w:lang w:val="es-ES" w:eastAsia="es-ES"/>
               </w:rPr>
             </w:pPr>
+            <w:r>
+              <w:rPr>
+                <w:rFonts w:ascii="Calibri" w:eastAsia="Times New Roman" w:hAnsi="Calibri" w:cs="Times New Roman"/>
+                <w:color w:val="000000"/>
+                <w:sz w:val="20"/>
+                <w:szCs w:val="20"/>
+                <w:lang w:val="es-ES" w:eastAsia="es-ES"/>
+              </w:rPr>
+              <w:t>12</w:t>
+            </w:r>
           </w:p>
         </w:tc>
         <w:tc>
@@ -5425,6 +5527,16 @@
                 <w:lang w:val="es-ES" w:eastAsia="es-ES"/>
               </w:rPr>
             </w:pPr>
+            <w:r>
+              <w:rPr>
+                <w:rFonts w:ascii="Calibri" w:eastAsia="Times New Roman" w:hAnsi="Calibri" w:cs="Times New Roman"/>
+                <w:color w:val="000000"/>
+                <w:sz w:val="20"/>
+                <w:szCs w:val="20"/>
+                <w:lang w:val="es-ES" w:eastAsia="es-ES"/>
+              </w:rPr>
+              <w:t>2</w:t>
+            </w:r>
           </w:p>
         </w:tc>
         <w:tc>
@@ -5460,6 +5572,16 @@
                 <w:szCs w:val="20"/>
                 <w:lang w:val="es-ES" w:eastAsia="es-ES"/>
               </w:rPr>
+              <w:t>6</w:t>
+            </w:r>
+            <w:r>
+              <w:rPr>
+                <w:rFonts w:ascii="Calibri" w:eastAsia="Times New Roman" w:hAnsi="Calibri" w:cs="Times New Roman"/>
+                <w:color w:val="000000"/>
+                <w:sz w:val="20"/>
+                <w:szCs w:val="20"/>
+                <w:lang w:val="es-ES" w:eastAsia="es-ES"/>
+              </w:rPr>
               <w:t> </w:t>
             </w:r>
           </w:p>
@@ -5489,6 +5611,16 @@
                 <w:lang w:val="es-ES" w:eastAsia="es-ES"/>
               </w:rPr>
             </w:pPr>
+            <w:r>
+              <w:rPr>
+                <w:rFonts w:ascii="Calibri" w:eastAsia="Times New Roman" w:hAnsi="Calibri" w:cs="Times New Roman"/>
+                <w:color w:val="000000"/>
+                <w:sz w:val="20"/>
+                <w:szCs w:val="20"/>
+                <w:lang w:val="es-ES" w:eastAsia="es-ES"/>
+              </w:rPr>
+              <w:t>2</w:t>
+            </w:r>
             <w:r>
               <w:rPr>
                 <w:rFonts w:ascii="Calibri" w:eastAsia="Times New Roman" w:hAnsi="Calibri" w:cs="Times New Roman"/>
@@ -5716,6 +5848,16 @@
                 <w:lang w:val="es-ES" w:eastAsia="es-ES"/>
               </w:rPr>
             </w:pPr>
+            <w:r>
+              <w:rPr>
+                <w:rFonts w:ascii="Calibri" w:eastAsia="Times New Roman" w:hAnsi="Calibri" w:cs="Times New Roman"/>
+                <w:color w:val="000000"/>
+                <w:sz w:val="20"/>
+                <w:szCs w:val="20"/>
+                <w:lang w:val="es-ES" w:eastAsia="es-ES"/>
+              </w:rPr>
+              <w:t>10</w:t>
+            </w:r>
           </w:p>
         </w:tc>
         <w:tc>
@@ -5743,6 +5885,16 @@
                 <w:lang w:val="es-ES" w:eastAsia="es-ES"/>
               </w:rPr>
             </w:pPr>
+            <w:r>
+              <w:rPr>
+                <w:rFonts w:ascii="Calibri" w:eastAsia="Times New Roman" w:hAnsi="Calibri" w:cs="Times New Roman"/>
+                <w:color w:val="000000"/>
+                <w:sz w:val="20"/>
+                <w:szCs w:val="20"/>
+                <w:lang w:val="es-ES" w:eastAsia="es-ES"/>
+              </w:rPr>
+              <w:t>0</w:t>
+            </w:r>
           </w:p>
         </w:tc>
         <w:tc>
@@ -5778,6 +5930,16 @@
                 <w:szCs w:val="20"/>
                 <w:lang w:val="es-ES" w:eastAsia="es-ES"/>
               </w:rPr>
+              <w:t>5</w:t>
+            </w:r>
+            <w:r>
+              <w:rPr>
+                <w:rFonts w:ascii="Calibri" w:eastAsia="Times New Roman" w:hAnsi="Calibri" w:cs="Times New Roman"/>
+                <w:color w:val="000000"/>
+                <w:sz w:val="20"/>
+                <w:szCs w:val="20"/>
+                <w:lang w:val="es-ES" w:eastAsia="es-ES"/>
+              </w:rPr>
               <w:t> </w:t>
             </w:r>
           </w:p>
@@ -5815,7 +5977,7 @@
                 <w:szCs w:val="20"/>
                 <w:lang w:val="es-ES" w:eastAsia="es-ES"/>
               </w:rPr>
-              <w:t> </w:t>
+              <w:t>2</w:t>
             </w:r>
           </w:p>
         </w:tc>
@@ -6058,8 +6220,8 @@
         <w:tblLook w:val="04A0" w:firstRow="1" w:lastRow="0" w:firstColumn="1" w:lastColumn="0" w:noHBand="0" w:noVBand="1"/>
       </w:tblPr>
       <w:tblGrid>
-        <w:gridCol w:w="2400"/>
-        <w:gridCol w:w="1843"/>
+        <w:gridCol w:w="3189"/>
+        <w:gridCol w:w="1106"/>
       </w:tblGrid>
       <w:tr>
         <w:trPr>
@@ -6067,7 +6229,7 @@
         </w:trPr>
         <w:tc>
           <w:tcPr>
-            <w:tcW w:w="2400" w:type="dxa"/>
+            <w:tcW w:w="3189" w:type="dxa"/>
             <w:tcBorders>
               <w:top w:val="single" w:sz="4" w:space="0" w:color="auto"/>
               <w:left w:val="single" w:sz="4" w:space="0" w:color="auto"/>
@@ -6091,6 +6253,7 @@
               </w:rPr>
             </w:pPr>
             <w:bookmarkStart w:id="5" w:name="_Toc388695218"/>
+            <w:bookmarkStart w:id="6" w:name="_GoBack" w:colFirst="0" w:colLast="1"/>
             <w:r>
               <w:rPr>
                 <w:rFonts w:ascii="Calibri" w:eastAsia="Times New Roman" w:hAnsi="Calibri" w:cs="Times New Roman"/>
@@ -6105,7 +6268,7 @@
         </w:tc>
         <w:tc>
           <w:tcPr>
-            <w:tcW w:w="1843" w:type="dxa"/>
+            <w:tcW w:w="1054" w:type="dxa"/>
             <w:tcBorders>
               <w:top w:val="single" w:sz="4" w:space="0" w:color="auto"/>
               <w:left w:val="single" w:sz="8" w:space="0" w:color="auto"/>
@@ -6147,7 +6310,7 @@
         </w:trPr>
         <w:tc>
           <w:tcPr>
-            <w:tcW w:w="2400" w:type="dxa"/>
+            <w:tcW w:w="3189" w:type="dxa"/>
             <w:tcBorders>
               <w:top w:val="single" w:sz="4" w:space="0" w:color="auto"/>
               <w:left w:val="single" w:sz="8" w:space="0" w:color="auto"/>
@@ -6196,7 +6359,7 @@
         </w:tc>
         <w:tc>
           <w:tcPr>
-            <w:tcW w:w="1843" w:type="dxa"/>
+            <w:tcW w:w="1054" w:type="dxa"/>
             <w:tcBorders>
               <w:top w:val="single" w:sz="4" w:space="0" w:color="auto"/>
               <w:left w:val="single" w:sz="8" w:space="0" w:color="auto"/>
@@ -6219,6 +6382,16 @@
                 <w:lang w:val="es-ES" w:eastAsia="es-ES"/>
               </w:rPr>
             </w:pPr>
+            <w:r>
+              <w:rPr>
+                <w:rFonts w:ascii="Calibri" w:eastAsia="Times New Roman" w:hAnsi="Calibri" w:cs="Times New Roman"/>
+                <w:color w:val="000000"/>
+                <w:sz w:val="20"/>
+                <w:szCs w:val="20"/>
+                <w:lang w:val="es-ES" w:eastAsia="es-ES"/>
+              </w:rPr>
+              <w:t>22/07/2014</w:t>
+            </w:r>
           </w:p>
         </w:tc>
       </w:tr>
@@ -6228,7 +6401,7 @@
         </w:trPr>
         <w:tc>
           <w:tcPr>
-            <w:tcW w:w="2400" w:type="dxa"/>
+            <w:tcW w:w="3189" w:type="dxa"/>
             <w:tcBorders>
               <w:top w:val="nil"/>
               <w:left w:val="single" w:sz="8" w:space="0" w:color="auto"/>
@@ -6261,13 +6434,11 @@
               </w:rPr>
               <w:t>Ajax</w:t>
             </w:r>
-            <w:bookmarkStart w:id="6" w:name="_GoBack"/>
-            <w:bookmarkEnd w:id="6"/>
           </w:p>
         </w:tc>
         <w:tc>
           <w:tcPr>
-            <w:tcW w:w="1843" w:type="dxa"/>
+            <w:tcW w:w="1054" w:type="dxa"/>
             <w:tcBorders>
               <w:top w:val="nil"/>
               <w:left w:val="single" w:sz="8" w:space="0" w:color="auto"/>
@@ -6290,6 +6461,16 @@
                 <w:lang w:val="es-ES" w:eastAsia="es-ES"/>
               </w:rPr>
             </w:pPr>
+            <w:r>
+              <w:rPr>
+                <w:rFonts w:ascii="Calibri" w:eastAsia="Times New Roman" w:hAnsi="Calibri" w:cs="Times New Roman"/>
+                <w:color w:val="000000"/>
+                <w:sz w:val="20"/>
+                <w:szCs w:val="20"/>
+                <w:lang w:val="es-ES" w:eastAsia="es-ES"/>
+              </w:rPr>
+              <w:t>22/06/2014</w:t>
+            </w:r>
           </w:p>
         </w:tc>
       </w:tr>
@@ -6299,7 +6480,7 @@
         </w:trPr>
         <w:tc>
           <w:tcPr>
-            <w:tcW w:w="2400" w:type="dxa"/>
+            <w:tcW w:w="3189" w:type="dxa"/>
             <w:tcBorders>
               <w:top w:val="nil"/>
               <w:left w:val="single" w:sz="8" w:space="0" w:color="auto"/>
@@ -6348,7 +6529,7 @@
         </w:tc>
         <w:tc>
           <w:tcPr>
-            <w:tcW w:w="1843" w:type="dxa"/>
+            <w:tcW w:w="1054" w:type="dxa"/>
             <w:tcBorders>
               <w:top w:val="nil"/>
               <w:left w:val="single" w:sz="8" w:space="0" w:color="auto"/>
@@ -6374,6 +6555,7 @@
           </w:p>
         </w:tc>
       </w:tr>
+      <w:bookmarkEnd w:id="6"/>
     </w:tbl>
     <w:p>
       <w:pPr>
@@ -6403,6 +6585,79 @@
           <w:lang w:eastAsia="es-ES"/>
         </w:rPr>
       </w:pPr>
+    </w:p>
+    <w:p>
+      <w:pPr>
+        <w:rPr>
+          <w:lang w:eastAsia="es-ES"/>
+        </w:rPr>
+      </w:pPr>
+      <w:r>
+        <w:rPr>
+          <w:lang w:eastAsia="es-ES"/>
+        </w:rPr>
+        <w:t xml:space="preserve">El </w:t>
+      </w:r>
+      <w:r>
+        <w:rPr>
+          <w:lang w:eastAsia="es-ES"/>
+        </w:rPr>
+        <w:t>día</w:t>
+      </w:r>
+      <w:r>
+        <w:rPr>
+          <w:lang w:eastAsia="es-ES"/>
+        </w:rPr>
+        <w:t xml:space="preserve"> 1/08/2014, se realizará una puesta en </w:t>
+      </w:r>
+      <w:r>
+        <w:rPr>
+          <w:lang w:eastAsia="es-ES"/>
+        </w:rPr>
+        <w:t>común</w:t>
+      </w:r>
+      <w:r>
+        <w:rPr>
+          <w:lang w:eastAsia="es-ES"/>
+        </w:rPr>
+        <w:t xml:space="preserve"> de los </w:t>
+      </w:r>
+      <w:r>
+        <w:rPr>
+          <w:lang w:eastAsia="es-ES"/>
+        </w:rPr>
+        <w:t>conocimientos</w:t>
+      </w:r>
+      <w:r>
+        <w:rPr>
+          <w:lang w:eastAsia="es-ES"/>
+        </w:rPr>
+        <w:t xml:space="preserve"> adquiridos</w:t>
+      </w:r>
+      <w:r>
+        <w:rPr>
+          <w:lang w:eastAsia="es-ES"/>
+        </w:rPr>
+        <w:t xml:space="preserve"> a través de las investigaciones realizadas</w:t>
+      </w:r>
+      <w:r>
+        <w:rPr>
+          <w:lang w:eastAsia="es-ES"/>
+        </w:rPr>
+        <w:t xml:space="preserve"> en las diferentes </w:t>
+      </w:r>
+      <w:r>
+        <w:rPr>
+          <w:lang w:eastAsia="es-ES"/>
+        </w:rPr>
+        <w:t>tecnologías</w:t>
+      </w:r>
+      <w:r>
+        <w:rPr>
+          <w:lang w:eastAsia="es-ES"/>
+        </w:rPr>
+        <w:t xml:space="preserve"> por parte de los miembros del equipo.</w:t>
+      </w:r>
     </w:p>
     <w:p>
       <w:pPr>
@@ -6679,7 +6934,7 @@
                 <w:szCs w:val="20"/>
                 <w:lang w:val="es-ES" w:eastAsia="es-ES"/>
               </w:rPr>
-              <w:t>Falta Realizar</w:t>
+              <w:t>Realizado</w:t>
             </w:r>
           </w:p>
         </w:tc>
@@ -6700,8 +6955,8 @@
       </w:pPr>
     </w:p>
     <w:sectPr>
-      <w:headerReference w:type="default" r:id="rId15"/>
-      <w:footerReference w:type="default" r:id="rId16"/>
+      <w:headerReference w:type="default" r:id="rId16"/>
+      <w:footerReference w:type="default" r:id="rId17"/>
       <w:pgSz w:w="12240" w:h="15840"/>
       <w:pgMar w:top="1440" w:right="1440" w:bottom="1440" w:left="1440" w:header="720" w:footer="227" w:gutter="0"/>
       <w:pgNumType w:start="0"/>
@@ -6714,7 +6969,7 @@
 </file>
 
 <file path=word/endnotes.xml><?xml version="1.0" encoding="utf-8"?>
-<w:endnotes xmlns:wpc="http://schemas.microsoft.com/office/word/2010/wordprocessingCanvas" xmlns:mc="http://schemas.openxmlformats.org/markup-compatibility/2006" xmlns:o="urn:schemas-microsoft-com:office:office" xmlns:r="http://schemas.openxmlformats.org/officeDocument/2006/relationships" xmlns:m="http://schemas.openxmlformats.org/officeDocument/2006/math" xmlns:v="urn:schemas-microsoft-com:vml" xmlns:wp14="http://schemas.microsoft.com/office/word/2010/wordprocessingDrawing" xmlns:wp="http://schemas.openxmlformats.org/drawingml/2006/wordprocessingDrawing" xmlns:w10="urn:schemas-microsoft-com:office:word" xmlns:w="http://schemas.openxmlformats.org/wordprocessingml/2006/main" xmlns:w14="http://schemas.microsoft.com/office/word/2010/wordml" xmlns:w15="http://schemas.microsoft.com/office/word/2012/wordml" xmlns:wpg="http://schemas.microsoft.com/office/word/2010/wordprocessingGroup" xmlns:wpi="http://schemas.microsoft.com/office/word/2010/wordprocessingInk" xmlns:wne="http://schemas.microsoft.com/office/word/2006/wordml" xmlns:wps="http://schemas.microsoft.com/office/word/2010/wordprocessingShape" mc:Ignorable="w14 w15 wp14">
+<w:endnotes xmlns:wpc="http://schemas.microsoft.com/office/word/2010/wordprocessingCanvas" xmlns:mc="http://schemas.openxmlformats.org/markup-compatibility/2006" xmlns:o="urn:schemas-microsoft-com:office:office" xmlns:r="http://schemas.openxmlformats.org/officeDocument/2006/relationships" xmlns:m="http://schemas.openxmlformats.org/officeDocument/2006/math" xmlns:v="urn:schemas-microsoft-com:vml" xmlns:wp14="http://schemas.microsoft.com/office/word/2010/wordprocessingDrawing" xmlns:wp="http://schemas.openxmlformats.org/drawingml/2006/wordprocessingDrawing" xmlns:w10="urn:schemas-microsoft-com:office:word" xmlns:w="http://schemas.openxmlformats.org/wordprocessingml/2006/main" xmlns:w14="http://schemas.microsoft.com/office/word/2010/wordml" xmlns:wpg="http://schemas.microsoft.com/office/word/2010/wordprocessingGroup" xmlns:wpi="http://schemas.microsoft.com/office/word/2010/wordprocessingInk" xmlns:wne="http://schemas.microsoft.com/office/word/2006/wordml" xmlns:wps="http://schemas.microsoft.com/office/word/2010/wordprocessingShape" mc:Ignorable="w14 wp14">
   <w:endnote w:type="separator" w:id="-1">
     <w:p>
       <w:pPr>
@@ -6739,7 +6994,7 @@
 </file>
 
 <file path=word/footer1.xml><?xml version="1.0" encoding="utf-8"?>
-<w:ftr xmlns:wpc="http://schemas.microsoft.com/office/word/2010/wordprocessingCanvas" xmlns:mc="http://schemas.openxmlformats.org/markup-compatibility/2006" xmlns:o="urn:schemas-microsoft-com:office:office" xmlns:r="http://schemas.openxmlformats.org/officeDocument/2006/relationships" xmlns:m="http://schemas.openxmlformats.org/officeDocument/2006/math" xmlns:v="urn:schemas-microsoft-com:vml" xmlns:wp14="http://schemas.microsoft.com/office/word/2010/wordprocessingDrawing" xmlns:wp="http://schemas.openxmlformats.org/drawingml/2006/wordprocessingDrawing" xmlns:w10="urn:schemas-microsoft-com:office:word" xmlns:w="http://schemas.openxmlformats.org/wordprocessingml/2006/main" xmlns:w14="http://schemas.microsoft.com/office/word/2010/wordml" xmlns:w15="http://schemas.microsoft.com/office/word/2012/wordml" xmlns:wpg="http://schemas.microsoft.com/office/word/2010/wordprocessingGroup" xmlns:wpi="http://schemas.microsoft.com/office/word/2010/wordprocessingInk" xmlns:wne="http://schemas.microsoft.com/office/word/2006/wordml" xmlns:wps="http://schemas.microsoft.com/office/word/2010/wordprocessingShape" mc:Ignorable="w14 w15 wp14">
+<w:ftr xmlns:wpc="http://schemas.microsoft.com/office/word/2010/wordprocessingCanvas" xmlns:mc="http://schemas.openxmlformats.org/markup-compatibility/2006" xmlns:o="urn:schemas-microsoft-com:office:office" xmlns:r="http://schemas.openxmlformats.org/officeDocument/2006/relationships" xmlns:m="http://schemas.openxmlformats.org/officeDocument/2006/math" xmlns:v="urn:schemas-microsoft-com:vml" xmlns:wp14="http://schemas.microsoft.com/office/word/2010/wordprocessingDrawing" xmlns:wp="http://schemas.openxmlformats.org/drawingml/2006/wordprocessingDrawing" xmlns:w10="urn:schemas-microsoft-com:office:word" xmlns:w="http://schemas.openxmlformats.org/wordprocessingml/2006/main" xmlns:w14="http://schemas.microsoft.com/office/word/2010/wordml" xmlns:wpg="http://schemas.microsoft.com/office/word/2010/wordprocessingGroup" xmlns:wpi="http://schemas.microsoft.com/office/word/2010/wordprocessingInk" xmlns:wne="http://schemas.microsoft.com/office/word/2006/wordml" xmlns:wps="http://schemas.microsoft.com/office/word/2010/wordprocessingShape" mc:Ignorable="w14 wp14">
   <w:tbl>
     <w:tblPr>
       <w:tblW w:w="5000" w:type="pct"/>
@@ -6753,8 +7008,8 @@
       <w:tblLook w:val="0600" w:firstRow="0" w:lastRow="0" w:firstColumn="0" w:lastColumn="0" w:noHBand="1" w:noVBand="1"/>
     </w:tblPr>
     <w:tblGrid>
-      <w:gridCol w:w="6946"/>
-      <w:gridCol w:w="2414"/>
+      <w:gridCol w:w="7117"/>
+      <w:gridCol w:w="2473"/>
     </w:tblGrid>
     <w:tr>
       <w:trPr>
@@ -6820,7 +7075,6 @@
               <w:color w:val="808080" w:themeColor="background1" w:themeShade="80"/>
               <w:sz w:val="18"/>
               <w:szCs w:val="18"/>
-              <w:lang w:val="es-AR"/>
             </w:rPr>
           </w:pPr>
           <w:r>
@@ -6828,9 +7082,26 @@
               <w:color w:val="808080" w:themeColor="background1" w:themeShade="80"/>
               <w:sz w:val="18"/>
               <w:szCs w:val="18"/>
-              <w:lang w:val="es-AR"/>
             </w:rPr>
-            <w:t>Autores: Allemand Facundo, Herrera Antonio, Pedrosa Paula, Rojas Florencia</w:t>
+            <w:t xml:space="preserve">Autores: </w:t>
+          </w:r>
+          <w:proofErr w:type="spellStart"/>
+          <w:r>
+            <w:rPr>
+              <w:color w:val="808080" w:themeColor="background1" w:themeShade="80"/>
+              <w:sz w:val="18"/>
+              <w:szCs w:val="18"/>
+            </w:rPr>
+            <w:t>Allemand</w:t>
+          </w:r>
+          <w:proofErr w:type="spellEnd"/>
+          <w:r>
+            <w:rPr>
+              <w:color w:val="808080" w:themeColor="background1" w:themeShade="80"/>
+              <w:sz w:val="18"/>
+              <w:szCs w:val="18"/>
+            </w:rPr>
+            <w:t xml:space="preserve"> Facundo, Herrera Antonio, Pedrosa Paula, Rojas Florencia</w:t>
           </w:r>
         </w:p>
         <w:p>
@@ -6841,7 +7112,6 @@
               <w:color w:val="808080" w:themeColor="background1" w:themeShade="80"/>
               <w:sz w:val="18"/>
               <w:szCs w:val="18"/>
-              <w:lang w:val="es-AR"/>
             </w:rPr>
           </w:pPr>
         </w:p>
@@ -6899,7 +7169,7 @@
               <w:szCs w:val="18"/>
               <w:lang w:val="es-ES"/>
             </w:rPr>
-            <w:t>1</w:t>
+            <w:t>2</w:t>
           </w:r>
           <w:r>
             <w:rPr>
@@ -6923,7 +7193,7 @@
 </file>
 
 <file path=word/footnotes.xml><?xml version="1.0" encoding="utf-8"?>
-<w:footnotes xmlns:wpc="http://schemas.microsoft.com/office/word/2010/wordprocessingCanvas" xmlns:mc="http://schemas.openxmlformats.org/markup-compatibility/2006" xmlns:o="urn:schemas-microsoft-com:office:office" xmlns:r="http://schemas.openxmlformats.org/officeDocument/2006/relationships" xmlns:m="http://schemas.openxmlformats.org/officeDocument/2006/math" xmlns:v="urn:schemas-microsoft-com:vml" xmlns:wp14="http://schemas.microsoft.com/office/word/2010/wordprocessingDrawing" xmlns:wp="http://schemas.openxmlformats.org/drawingml/2006/wordprocessingDrawing" xmlns:w10="urn:schemas-microsoft-com:office:word" xmlns:w="http://schemas.openxmlformats.org/wordprocessingml/2006/main" xmlns:w14="http://schemas.microsoft.com/office/word/2010/wordml" xmlns:w15="http://schemas.microsoft.com/office/word/2012/wordml" xmlns:wpg="http://schemas.microsoft.com/office/word/2010/wordprocessingGroup" xmlns:wpi="http://schemas.microsoft.com/office/word/2010/wordprocessingInk" xmlns:wne="http://schemas.microsoft.com/office/word/2006/wordml" xmlns:wps="http://schemas.microsoft.com/office/word/2010/wordprocessingShape" mc:Ignorable="w14 w15 wp14">
+<w:footnotes xmlns:wpc="http://schemas.microsoft.com/office/word/2010/wordprocessingCanvas" xmlns:mc="http://schemas.openxmlformats.org/markup-compatibility/2006" xmlns:o="urn:schemas-microsoft-com:office:office" xmlns:r="http://schemas.openxmlformats.org/officeDocument/2006/relationships" xmlns:m="http://schemas.openxmlformats.org/officeDocument/2006/math" xmlns:v="urn:schemas-microsoft-com:vml" xmlns:wp14="http://schemas.microsoft.com/office/word/2010/wordprocessingDrawing" xmlns:wp="http://schemas.openxmlformats.org/drawingml/2006/wordprocessingDrawing" xmlns:w10="urn:schemas-microsoft-com:office:word" xmlns:w="http://schemas.openxmlformats.org/wordprocessingml/2006/main" xmlns:w14="http://schemas.microsoft.com/office/word/2010/wordml" xmlns:wpg="http://schemas.microsoft.com/office/word/2010/wordprocessingGroup" xmlns:wpi="http://schemas.microsoft.com/office/word/2010/wordprocessingInk" xmlns:wne="http://schemas.microsoft.com/office/word/2006/wordml" xmlns:wps="http://schemas.microsoft.com/office/word/2010/wordprocessingShape" mc:Ignorable="w14 wp14">
   <w:footnote w:type="separator" w:id="-1">
     <w:p>
       <w:pPr>
@@ -6948,7 +7218,7 @@
 </file>
 
 <file path=word/header1.xml><?xml version="1.0" encoding="utf-8"?>
-<w:hdr xmlns:wpc="http://schemas.microsoft.com/office/word/2010/wordprocessingCanvas" xmlns:mc="http://schemas.openxmlformats.org/markup-compatibility/2006" xmlns:o="urn:schemas-microsoft-com:office:office" xmlns:r="http://schemas.openxmlformats.org/officeDocument/2006/relationships" xmlns:m="http://schemas.openxmlformats.org/officeDocument/2006/math" xmlns:v="urn:schemas-microsoft-com:vml" xmlns:wp14="http://schemas.microsoft.com/office/word/2010/wordprocessingDrawing" xmlns:wp="http://schemas.openxmlformats.org/drawingml/2006/wordprocessingDrawing" xmlns:w10="urn:schemas-microsoft-com:office:word" xmlns:w="http://schemas.openxmlformats.org/wordprocessingml/2006/main" xmlns:w14="http://schemas.microsoft.com/office/word/2010/wordml" xmlns:w15="http://schemas.microsoft.com/office/word/2012/wordml" xmlns:wpg="http://schemas.microsoft.com/office/word/2010/wordprocessingGroup" xmlns:wpi="http://schemas.microsoft.com/office/word/2010/wordprocessingInk" xmlns:wne="http://schemas.microsoft.com/office/word/2006/wordml" xmlns:wps="http://schemas.microsoft.com/office/word/2010/wordprocessingShape" mc:Ignorable="w14 w15 wp14">
+<w:hdr xmlns:wpc="http://schemas.microsoft.com/office/word/2010/wordprocessingCanvas" xmlns:mc="http://schemas.openxmlformats.org/markup-compatibility/2006" xmlns:o="urn:schemas-microsoft-com:office:office" xmlns:r="http://schemas.openxmlformats.org/officeDocument/2006/relationships" xmlns:m="http://schemas.openxmlformats.org/officeDocument/2006/math" xmlns:v="urn:schemas-microsoft-com:vml" xmlns:wp14="http://schemas.microsoft.com/office/word/2010/wordprocessingDrawing" xmlns:wp="http://schemas.openxmlformats.org/drawingml/2006/wordprocessingDrawing" xmlns:w10="urn:schemas-microsoft-com:office:word" xmlns:w="http://schemas.openxmlformats.org/wordprocessingml/2006/main" xmlns:w14="http://schemas.microsoft.com/office/word/2010/wordml" xmlns:wpg="http://schemas.microsoft.com/office/word/2010/wordprocessingGroup" xmlns:wpi="http://schemas.microsoft.com/office/word/2010/wordprocessingInk" xmlns:wne="http://schemas.microsoft.com/office/word/2006/wordml" xmlns:wps="http://schemas.microsoft.com/office/word/2010/wordprocessingShape" mc:Ignorable="w14 wp14">
   <w:p>
     <w:pPr>
       <w:pStyle w:val="Encabezado"/>
@@ -6956,7 +7226,7 @@
     <w:r>
       <w:rPr>
         <w:noProof/>
-        <w:lang w:val="es-ES" w:eastAsia="es-ES"/>
+        <w:lang w:eastAsia="es-AR"/>
       </w:rPr>
       <mc:AlternateContent>
         <mc:Choice Requires="wpg">
@@ -7590,7 +7860,6 @@
                                 <w:rFonts w:ascii="Calibri" w:hAnsi="Calibri"/>
                                 <w:color w:val="FFFFFF" w:themeColor="background1"/>
                                 <w:sz w:val="24"/>
-                                <w:lang w:val="es-AR"/>
                               </w:rPr>
                             </w:pPr>
                             <w:r>
@@ -7598,7 +7867,6 @@
                                 <w:color w:val="FFFFFF" w:themeColor="background1"/>
                                 <w:sz w:val="20"/>
                                 <w:szCs w:val="18"/>
-                                <w:lang w:val="es-AR"/>
                               </w:rPr>
                               <w:t>Que Golazo</w:t>
                             </w:r>
@@ -7608,7 +7876,6 @@
                                 <w:color w:val="FFFFFF" w:themeColor="background1"/>
                                 <w:sz w:val="20"/>
                                 <w:szCs w:val="18"/>
-                                <w:lang w:val="es-AR"/>
                               </w:rPr>
                               <w:t xml:space="preserve"> </w:t>
                             </w:r>
@@ -7617,7 +7884,6 @@
                                 <w:color w:val="FFFFFF" w:themeColor="background1"/>
                                 <w:sz w:val="20"/>
                                 <w:szCs w:val="18"/>
-                                <w:lang w:val="es-AR"/>
                               </w:rPr>
                               <w:t xml:space="preserve"> | Sistema de Gestión de Campeonatos de Fútbol</w:t>
                             </w:r>
@@ -7626,7 +7892,6 @@
                                 <w:color w:val="FFFFFF" w:themeColor="background1"/>
                                 <w:sz w:val="20"/>
                                 <w:szCs w:val="18"/>
-                                <w:lang w:val="es-AR"/>
                               </w:rPr>
                               <w:tab/>
                             </w:r>
@@ -7635,7 +7900,6 @@
                                 <w:color w:val="FFFFFF" w:themeColor="background1"/>
                                 <w:sz w:val="20"/>
                                 <w:szCs w:val="18"/>
-                                <w:lang w:val="es-AR"/>
                               </w:rPr>
                               <w:tab/>
                             </w:r>
@@ -7644,7 +7908,6 @@
                                 <w:color w:val="FFFFFF" w:themeColor="background1"/>
                                 <w:sz w:val="20"/>
                                 <w:szCs w:val="18"/>
-                                <w:lang w:val="es-AR"/>
                               </w:rPr>
                               <w:tab/>
                             </w:r>
@@ -7653,7 +7916,6 @@
                                 <w:color w:val="FFFFFF" w:themeColor="background1"/>
                                 <w:sz w:val="20"/>
                                 <w:szCs w:val="18"/>
-                                <w:lang w:val="es-AR"/>
                               </w:rPr>
                               <w:tab/>
                             </w:r>
@@ -7662,7 +7924,6 @@
                                 <w:color w:val="FFFFFF" w:themeColor="background1"/>
                                 <w:sz w:val="20"/>
                                 <w:szCs w:val="18"/>
-                                <w:lang w:val="es-AR"/>
                               </w:rPr>
                               <w:tab/>
                             </w:r>
@@ -7672,18 +7933,11 @@
                                 <w:color w:val="FFFFFF" w:themeColor="background1"/>
                                 <w:sz w:val="28"/>
                                 <w:szCs w:val="18"/>
-                                <w:lang w:val="es-AR"/>
                               </w:rPr>
                               <w:t>2014</w:t>
                             </w:r>
                           </w:p>
-                          <w:p>
-                            <w:pPr>
-                              <w:rPr>
-                                <w:lang w:val="es-AR"/>
-                              </w:rPr>
-                            </w:pPr>
-                          </w:p>
+                          <w:p/>
                         </w:txbxContent>
                       </wps:txbx>
                       <wps:bodyPr rot="0" spcFirstLastPara="0" vertOverflow="overflow" horzOverflow="overflow" vert="horz" wrap="square" lIns="91440" tIns="45720" rIns="91440" bIns="45720" numCol="1" spcCol="0" rtlCol="0" fromWordArt="0" anchor="ctr" anchorCtr="0" forceAA="0" compatLnSpc="1">
@@ -7731,7 +7985,7 @@
         </mc:Choice>
         <mc:Fallback>
           <w:pict>
-            <v:group w14:anchorId="55D5E576" id="Grupo 4" o:spid="_x0000_s1055" style="position:absolute;margin-left:-11.5pt;margin-top:-9.45pt;width:498.05pt;height:30.8pt;z-index:251661312" coordsize="63252,3911" o:gfxdata="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">
+            <v:group id="Grupo 4" o:spid="_x0000_s1055" style="position:absolute;margin-left:-11.5pt;margin-top:-9.45pt;width:498.05pt;height:30.8pt;z-index:251661312" coordsize="63252,3911" o:gfxdata="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">
               <v:shape id="Llamada rectangular 1" o:spid="_x0000_s1056" style="position:absolute;width:63252;height:3911;visibility:visible;mso-wrap-style:square;v-text-anchor:middle" coordsize="6325235,447182" o:spt="100" o:gfxdata="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" adj="-11796480,,5400" path="m,l1054206,r,l2635515,,6325235,r,207804l6325235,207804r,89059l6325235,356235,455622,357392,329225,447181,204326,358410,,356235,,296863,,207804r,l,xe" fillcolor="#56ad4f" stroked="f" strokeweight="1pt">
                 <v:fill r:id="rId2" o:title="" color2="#5fa145" type="pattern"/>
                 <v:stroke joinstyle="miter"/>
@@ -7747,7 +8001,6 @@
                           <w:rFonts w:ascii="Calibri" w:hAnsi="Calibri"/>
                           <w:color w:val="FFFFFF" w:themeColor="background1"/>
                           <w:sz w:val="24"/>
-                          <w:lang w:val="es-AR"/>
                         </w:rPr>
                       </w:pPr>
                       <w:r>
@@ -7755,7 +8008,6 @@
                           <w:color w:val="FFFFFF" w:themeColor="background1"/>
                           <w:sz w:val="20"/>
                           <w:szCs w:val="18"/>
-                          <w:lang w:val="es-AR"/>
                         </w:rPr>
                         <w:t>Que Golazo</w:t>
                       </w:r>
@@ -7765,7 +8017,6 @@
                           <w:color w:val="FFFFFF" w:themeColor="background1"/>
                           <w:sz w:val="20"/>
                           <w:szCs w:val="18"/>
-                          <w:lang w:val="es-AR"/>
                         </w:rPr>
                         <w:t xml:space="preserve"> </w:t>
                       </w:r>
@@ -7774,7 +8025,6 @@
                           <w:color w:val="FFFFFF" w:themeColor="background1"/>
                           <w:sz w:val="20"/>
                           <w:szCs w:val="18"/>
-                          <w:lang w:val="es-AR"/>
                         </w:rPr>
                         <w:t xml:space="preserve"> | Sistema de Gestión de Campeonatos de Fútbol</w:t>
                       </w:r>
@@ -7783,7 +8033,6 @@
                           <w:color w:val="FFFFFF" w:themeColor="background1"/>
                           <w:sz w:val="20"/>
                           <w:szCs w:val="18"/>
-                          <w:lang w:val="es-AR"/>
                         </w:rPr>
                         <w:tab/>
                       </w:r>
@@ -7792,7 +8041,6 @@
                           <w:color w:val="FFFFFF" w:themeColor="background1"/>
                           <w:sz w:val="20"/>
                           <w:szCs w:val="18"/>
-                          <w:lang w:val="es-AR"/>
                         </w:rPr>
                         <w:tab/>
                       </w:r>
@@ -7801,7 +8049,6 @@
                           <w:color w:val="FFFFFF" w:themeColor="background1"/>
                           <w:sz w:val="20"/>
                           <w:szCs w:val="18"/>
-                          <w:lang w:val="es-AR"/>
                         </w:rPr>
                         <w:tab/>
                       </w:r>
@@ -7810,7 +8057,6 @@
                           <w:color w:val="FFFFFF" w:themeColor="background1"/>
                           <w:sz w:val="20"/>
                           <w:szCs w:val="18"/>
-                          <w:lang w:val="es-AR"/>
                         </w:rPr>
                         <w:tab/>
                       </w:r>
@@ -7819,7 +8065,6 @@
                           <w:color w:val="FFFFFF" w:themeColor="background1"/>
                           <w:sz w:val="20"/>
                           <w:szCs w:val="18"/>
-                          <w:lang w:val="es-AR"/>
                         </w:rPr>
                         <w:tab/>
                       </w:r>
@@ -7829,18 +8074,11 @@
                           <w:color w:val="FFFFFF" w:themeColor="background1"/>
                           <w:sz w:val="28"/>
                           <w:szCs w:val="18"/>
-                          <w:lang w:val="es-AR"/>
                         </w:rPr>
                         <w:t>2014</w:t>
                       </w:r>
                     </w:p>
-                    <w:p>
-                      <w:pPr>
-                        <w:rPr>
-                          <w:lang w:val="es-AR"/>
-                        </w:rPr>
-                      </w:pPr>
-                    </w:p>
+                    <w:p/>
                   </w:txbxContent>
                 </v:textbox>
               </v:shape>
@@ -7877,7 +8115,7 @@
 </file>
 
 <file path=word/numbering.xml><?xml version="1.0" encoding="utf-8"?>
-<w:numbering xmlns:wpc="http://schemas.microsoft.com/office/word/2010/wordprocessingCanvas" xmlns:mc="http://schemas.openxmlformats.org/markup-compatibility/2006" xmlns:o="urn:schemas-microsoft-com:office:office" xmlns:r="http://schemas.openxmlformats.org/officeDocument/2006/relationships" xmlns:m="http://schemas.openxmlformats.org/officeDocument/2006/math" xmlns:v="urn:schemas-microsoft-com:vml" xmlns:wp14="http://schemas.microsoft.com/office/word/2010/wordprocessingDrawing" xmlns:wp="http://schemas.openxmlformats.org/drawingml/2006/wordprocessingDrawing" xmlns:w10="urn:schemas-microsoft-com:office:word" xmlns:w="http://schemas.openxmlformats.org/wordprocessingml/2006/main" xmlns:w14="http://schemas.microsoft.com/office/word/2010/wordml" xmlns:w15="http://schemas.microsoft.com/office/word/2012/wordml" xmlns:wpg="http://schemas.microsoft.com/office/word/2010/wordprocessingGroup" xmlns:wpi="http://schemas.microsoft.com/office/word/2010/wordprocessingInk" xmlns:wne="http://schemas.microsoft.com/office/word/2006/wordml" xmlns:wps="http://schemas.microsoft.com/office/word/2010/wordprocessingShape" mc:Ignorable="w14 w15 wp14">
+<w:numbering xmlns:wpc="http://schemas.microsoft.com/office/word/2010/wordprocessingCanvas" xmlns:mc="http://schemas.openxmlformats.org/markup-compatibility/2006" xmlns:o="urn:schemas-microsoft-com:office:office" xmlns:r="http://schemas.openxmlformats.org/officeDocument/2006/relationships" xmlns:m="http://schemas.openxmlformats.org/officeDocument/2006/math" xmlns:v="urn:schemas-microsoft-com:vml" xmlns:wp14="http://schemas.microsoft.com/office/word/2010/wordprocessingDrawing" xmlns:wp="http://schemas.openxmlformats.org/drawingml/2006/wordprocessingDrawing" xmlns:w10="urn:schemas-microsoft-com:office:word" xmlns:w="http://schemas.openxmlformats.org/wordprocessingml/2006/main" xmlns:w14="http://schemas.microsoft.com/office/word/2010/wordml" xmlns:wpg="http://schemas.microsoft.com/office/word/2010/wordprocessingGroup" xmlns:wpi="http://schemas.microsoft.com/office/word/2010/wordprocessingInk" xmlns:wne="http://schemas.microsoft.com/office/word/2006/wordml" xmlns:wps="http://schemas.microsoft.com/office/word/2010/wordprocessingShape" mc:Ignorable="w14 wp14">
   <w:abstractNum w:abstractNumId="0">
     <w:nsid w:val="1DF9086C"/>
     <w:multiLevelType w:val="hybridMultilevel"/>
@@ -8152,7 +8390,7 @@
 </file>
 
 <file path=word/styles.xml><?xml version="1.0" encoding="utf-8"?>
-<w:styles xmlns:mc="http://schemas.openxmlformats.org/markup-compatibility/2006" xmlns:r="http://schemas.openxmlformats.org/officeDocument/2006/relationships" xmlns:w="http://schemas.openxmlformats.org/wordprocessingml/2006/main" xmlns:w14="http://schemas.microsoft.com/office/word/2010/wordml" xmlns:w15="http://schemas.microsoft.com/office/word/2012/wordml" mc:Ignorable="w14 w15">
+<w:styles xmlns:mc="http://schemas.openxmlformats.org/markup-compatibility/2006" xmlns:r="http://schemas.openxmlformats.org/officeDocument/2006/relationships" xmlns:w="http://schemas.openxmlformats.org/wordprocessingml/2006/main" xmlns:w14="http://schemas.microsoft.com/office/word/2010/wordml" mc:Ignorable="w14">
   <w:docDefaults>
     <w:rPrDefault>
       <w:rPr>
@@ -8168,382 +8406,151 @@
       </w:pPr>
     </w:pPrDefault>
   </w:docDefaults>
-  <w:latentStyles w:defLockedState="0" w:defUIPriority="99" w:defSemiHidden="0" w:defUnhideWhenUsed="0" w:defQFormat="0" w:count="371">
-    <w:lsdException w:name="Normal" w:uiPriority="0" w:qFormat="1"/>
-    <w:lsdException w:name="heading 1" w:uiPriority="9" w:qFormat="1"/>
-    <w:lsdException w:name="heading 2" w:semiHidden="1" w:uiPriority="9" w:unhideWhenUsed="1" w:qFormat="1"/>
-    <w:lsdException w:name="heading 3" w:semiHidden="1" w:uiPriority="9" w:unhideWhenUsed="1" w:qFormat="1"/>
-    <w:lsdException w:name="heading 4" w:semiHidden="1" w:uiPriority="9" w:unhideWhenUsed="1" w:qFormat="1"/>
-    <w:lsdException w:name="heading 5" w:semiHidden="1" w:uiPriority="9" w:unhideWhenUsed="1" w:qFormat="1"/>
-    <w:lsdException w:name="heading 6" w:semiHidden="1" w:uiPriority="9" w:unhideWhenUsed="1" w:qFormat="1"/>
-    <w:lsdException w:name="heading 7" w:semiHidden="1" w:uiPriority="9" w:unhideWhenUsed="1" w:qFormat="1"/>
-    <w:lsdException w:name="heading 8" w:semiHidden="1" w:uiPriority="9" w:unhideWhenUsed="1" w:qFormat="1"/>
-    <w:lsdException w:name="heading 9" w:semiHidden="1" w:uiPriority="9" w:unhideWhenUsed="1" w:qFormat="1"/>
-    <w:lsdException w:name="index 1" w:semiHidden="1" w:unhideWhenUsed="1"/>
-    <w:lsdException w:name="index 2" w:semiHidden="1" w:unhideWhenUsed="1"/>
-    <w:lsdException w:name="index 3" w:semiHidden="1" w:unhideWhenUsed="1"/>
-    <w:lsdException w:name="index 4" w:semiHidden="1" w:unhideWhenUsed="1"/>
-    <w:lsdException w:name="index 5" w:semiHidden="1" w:unhideWhenUsed="1"/>
-    <w:lsdException w:name="index 6" w:semiHidden="1" w:unhideWhenUsed="1"/>
-    <w:lsdException w:name="index 7" w:semiHidden="1" w:unhideWhenUsed="1"/>
-    <w:lsdException w:name="index 8" w:semiHidden="1" w:unhideWhenUsed="1"/>
-    <w:lsdException w:name="index 9" w:semiHidden="1" w:unhideWhenUsed="1"/>
-    <w:lsdException w:name="toc 1" w:semiHidden="1" w:uiPriority="39" w:unhideWhenUsed="1"/>
-    <w:lsdException w:name="toc 2" w:semiHidden="1" w:uiPriority="39" w:unhideWhenUsed="1"/>
-    <w:lsdException w:name="toc 3" w:semiHidden="1" w:uiPriority="39" w:unhideWhenUsed="1"/>
-    <w:lsdException w:name="toc 4" w:semiHidden="1" w:uiPriority="39" w:unhideWhenUsed="1"/>
-    <w:lsdException w:name="toc 5" w:semiHidden="1" w:uiPriority="39" w:unhideWhenUsed="1"/>
-    <w:lsdException w:name="toc 6" w:semiHidden="1" w:uiPriority="39" w:unhideWhenUsed="1"/>
-    <w:lsdException w:name="toc 7" w:semiHidden="1" w:uiPriority="39" w:unhideWhenUsed="1"/>
-    <w:lsdException w:name="toc 8" w:semiHidden="1" w:uiPriority="39" w:unhideWhenUsed="1"/>
-    <w:lsdException w:name="toc 9" w:semiHidden="1" w:uiPriority="39" w:unhideWhenUsed="1"/>
-    <w:lsdException w:name="Normal Indent" w:semiHidden="1" w:unhideWhenUsed="1"/>
-    <w:lsdException w:name="footnote text" w:semiHidden="1" w:unhideWhenUsed="1"/>
-    <w:lsdException w:name="annotation text" w:semiHidden="1" w:unhideWhenUsed="1"/>
-    <w:lsdException w:name="header" w:semiHidden="1" w:unhideWhenUsed="1"/>
-    <w:lsdException w:name="footer" w:semiHidden="1" w:unhideWhenUsed="1"/>
-    <w:lsdException w:name="index heading" w:semiHidden="1" w:unhideWhenUsed="1"/>
-    <w:lsdException w:name="caption" w:semiHidden="1" w:uiPriority="35" w:unhideWhenUsed="1" w:qFormat="1"/>
-    <w:lsdException w:name="table of figures" w:semiHidden="1" w:unhideWhenUsed="1"/>
-    <w:lsdException w:name="envelope address" w:semiHidden="1" w:unhideWhenUsed="1"/>
-    <w:lsdException w:name="envelope return" w:semiHidden="1" w:unhideWhenUsed="1"/>
-    <w:lsdException w:name="footnote reference" w:semiHidden="1" w:unhideWhenUsed="1"/>
-    <w:lsdException w:name="annotation reference" w:semiHidden="1" w:unhideWhenUsed="1"/>
-    <w:lsdException w:name="line number" w:semiHidden="1" w:unhideWhenUsed="1"/>
-    <w:lsdException w:name="page number" w:semiHidden="1" w:unhideWhenUsed="1"/>
-    <w:lsdException w:name="endnote reference" w:semiHidden="1" w:unhideWhenUsed="1"/>
-    <w:lsdException w:name="endnote text" w:semiHidden="1" w:unhideWhenUsed="1"/>
-    <w:lsdException w:name="table of authorities" w:semiHidden="1" w:unhideWhenUsed="1"/>
-    <w:lsdException w:name="macro" w:semiHidden="1" w:unhideWhenUsed="1"/>
-    <w:lsdException w:name="toa heading" w:semiHidden="1" w:unhideWhenUsed="1"/>
-    <w:lsdException w:name="List" w:semiHidden="1" w:unhideWhenUsed="1"/>
-    <w:lsdException w:name="List Bullet" w:semiHidden="1" w:unhideWhenUsed="1"/>
-    <w:lsdException w:name="List Number" w:semiHidden="1" w:unhideWhenUsed="1"/>
-    <w:lsdException w:name="List 2" w:semiHidden="1" w:unhideWhenUsed="1"/>
-    <w:lsdException w:name="List 3" w:semiHidden="1" w:unhideWhenUsed="1"/>
-    <w:lsdException w:name="List 4" w:semiHidden="1" w:unhideWhenUsed="1"/>
-    <w:lsdException w:name="List 5" w:semiHidden="1" w:unhideWhenUsed="1"/>
-    <w:lsdException w:name="List Bullet 2" w:semiHidden="1" w:unhideWhenUsed="1"/>
-    <w:lsdException w:name="List Bullet 3" w:semiHidden="1" w:unhideWhenUsed="1"/>
-    <w:lsdException w:name="List Bullet 4" w:semiHidden="1" w:unhideWhenUsed="1"/>
-    <w:lsdException w:name="List Bullet 5" w:semiHidden="1" w:unhideWhenUsed="1"/>
-    <w:lsdException w:name="List Number 2" w:semiHidden="1" w:unhideWhenUsed="1"/>
-    <w:lsdException w:name="List Number 3" w:semiHidden="1" w:unhideWhenUsed="1"/>
-    <w:lsdException w:name="List Number 4" w:semiHidden="1" w:unhideWhenUsed="1"/>
-    <w:lsdException w:name="List Number 5" w:semiHidden="1" w:unhideWhenUsed="1"/>
-    <w:lsdException w:name="Title" w:uiPriority="10" w:qFormat="1"/>
-    <w:lsdException w:name="Closing" w:semiHidden="1" w:unhideWhenUsed="1"/>
-    <w:lsdException w:name="Signature" w:semiHidden="1" w:unhideWhenUsed="1"/>
-    <w:lsdException w:name="Default Paragraph Font" w:semiHidden="1" w:uiPriority="1" w:unhideWhenUsed="1"/>
-    <w:lsdException w:name="Body Text" w:semiHidden="1" w:unhideWhenUsed="1"/>
-    <w:lsdException w:name="Body Text Indent" w:semiHidden="1" w:unhideWhenUsed="1"/>
-    <w:lsdException w:name="List Continue" w:semiHidden="1" w:unhideWhenUsed="1"/>
-    <w:lsdException w:name="List Continue 2" w:semiHidden="1" w:unhideWhenUsed="1"/>
-    <w:lsdException w:name="List Continue 3" w:semiHidden="1" w:unhideWhenUsed="1"/>
-    <w:lsdException w:name="List Continue 4" w:semiHidden="1" w:unhideWhenUsed="1"/>
-    <w:lsdException w:name="List Continue 5" w:semiHidden="1" w:unhideWhenUsed="1"/>
-    <w:lsdException w:name="Message Header" w:semiHidden="1" w:unhideWhenUsed="1"/>
-    <w:lsdException w:name="Subtitle" w:uiPriority="11" w:qFormat="1"/>
-    <w:lsdException w:name="Salutation" w:semiHidden="1" w:unhideWhenUsed="1"/>
-    <w:lsdException w:name="Date" w:semiHidden="1" w:unhideWhenUsed="1"/>
-    <w:lsdException w:name="Body Text First Indent" w:semiHidden="1" w:unhideWhenUsed="1"/>
-    <w:lsdException w:name="Body Text First Indent 2" w:semiHidden="1" w:unhideWhenUsed="1"/>
-    <w:lsdException w:name="Note Heading" w:semiHidden="1" w:unhideWhenUsed="1"/>
-    <w:lsdException w:name="Body Text 2" w:semiHidden="1" w:unhideWhenUsed="1"/>
-    <w:lsdException w:name="Body Text 3" w:semiHidden="1" w:unhideWhenUsed="1"/>
-    <w:lsdException w:name="Body Text Indent 2" w:semiHidden="1" w:unhideWhenUsed="1"/>
-    <w:lsdException w:name="Body Text Indent 3" w:semiHidden="1" w:unhideWhenUsed="1"/>
-    <w:lsdException w:name="Block Text" w:semiHidden="1" w:unhideWhenUsed="1"/>
-    <w:lsdException w:name="Hyperlink" w:semiHidden="1" w:unhideWhenUsed="1"/>
-    <w:lsdException w:name="FollowedHyperlink" w:semiHidden="1" w:unhideWhenUsed="1"/>
-    <w:lsdException w:name="Strong" w:uiPriority="22" w:qFormat="1"/>
-    <w:lsdException w:name="Emphasis" w:uiPriority="20" w:qFormat="1"/>
-    <w:lsdException w:name="Document Map" w:semiHidden="1" w:unhideWhenUsed="1"/>
-    <w:lsdException w:name="Plain Text" w:semiHidden="1" w:unhideWhenUsed="1"/>
-    <w:lsdException w:name="E-mail Signature" w:semiHidden="1" w:unhideWhenUsed="1"/>
-    <w:lsdException w:name="HTML Top of Form" w:semiHidden="1" w:unhideWhenUsed="1"/>
-    <w:lsdException w:name="HTML Bottom of Form" w:semiHidden="1" w:unhideWhenUsed="1"/>
-    <w:lsdException w:name="Normal (Web)" w:semiHidden="1" w:unhideWhenUsed="1"/>
-    <w:lsdException w:name="HTML Acronym" w:semiHidden="1" w:unhideWhenUsed="1"/>
-    <w:lsdException w:name="HTML Address" w:semiHidden="1" w:unhideWhenUsed="1"/>
-    <w:lsdException w:name="HTML Cite" w:semiHidden="1" w:unhideWhenUsed="1"/>
-    <w:lsdException w:name="HTML Code" w:semiHidden="1" w:unhideWhenUsed="1"/>
-    <w:lsdException w:name="HTML Definition" w:semiHidden="1" w:unhideWhenUsed="1"/>
-    <w:lsdException w:name="HTML Keyboard" w:semiHidden="1" w:unhideWhenUsed="1"/>
-    <w:lsdException w:name="HTML Preformatted" w:semiHidden="1" w:unhideWhenUsed="1"/>
-    <w:lsdException w:name="HTML Sample" w:semiHidden="1" w:unhideWhenUsed="1"/>
-    <w:lsdException w:name="HTML Typewriter" w:semiHidden="1" w:unhideWhenUsed="1"/>
-    <w:lsdException w:name="HTML Variable" w:semiHidden="1" w:unhideWhenUsed="1"/>
-    <w:lsdException w:name="Normal Table" w:semiHidden="1" w:unhideWhenUsed="1"/>
-    <w:lsdException w:name="annotation subject" w:semiHidden="1" w:unhideWhenUsed="1"/>
-    <w:lsdException w:name="No List" w:semiHidden="1" w:unhideWhenUsed="1"/>
-    <w:lsdException w:name="Outline List 1" w:semiHidden="1" w:unhideWhenUsed="1"/>
-    <w:lsdException w:name="Outline List 2" w:semiHidden="1" w:unhideWhenUsed="1"/>
-    <w:lsdException w:name="Outline List 3" w:semiHidden="1" w:unhideWhenUsed="1"/>
-    <w:lsdException w:name="Table Simple 1" w:semiHidden="1" w:unhideWhenUsed="1"/>
-    <w:lsdException w:name="Table Simple 2" w:semiHidden="1" w:unhideWhenUsed="1"/>
-    <w:lsdException w:name="Table Simple 3" w:semiHidden="1" w:unhideWhenUsed="1"/>
-    <w:lsdException w:name="Table Classic 1" w:semiHidden="1" w:unhideWhenUsed="1"/>
-    <w:lsdException w:name="Table Classic 2" w:semiHidden="1" w:unhideWhenUsed="1"/>
-    <w:lsdException w:name="Table Classic 3" w:semiHidden="1" w:unhideWhenUsed="1"/>
-    <w:lsdException w:name="Table Classic 4" w:semiHidden="1" w:unhideWhenUsed="1"/>
-    <w:lsdException w:name="Table Colorful 1" w:semiHidden="1" w:unhideWhenUsed="1"/>
-    <w:lsdException w:name="Table Colorful 2" w:semiHidden="1" w:unhideWhenUsed="1"/>
-    <w:lsdException w:name="Table Colorful 3" w:semiHidden="1" w:unhideWhenUsed="1"/>
-    <w:lsdException w:name="Table Columns 1" w:semiHidden="1" w:unhideWhenUsed="1"/>
-    <w:lsdException w:name="Table Columns 2" w:semiHidden="1" w:unhideWhenUsed="1"/>
-    <w:lsdException w:name="Table Columns 3" w:semiHidden="1" w:unhideWhenUsed="1"/>
-    <w:lsdException w:name="Table Columns 4" w:semiHidden="1" w:unhideWhenUsed="1"/>
-    <w:lsdException w:name="Table Columns 5" w:semiHidden="1" w:unhideWhenUsed="1"/>
-    <w:lsdException w:name="Table Grid 1" w:semiHidden="1" w:unhideWhenUsed="1"/>
-    <w:lsdException w:name="Table Grid 2" w:semiHidden="1" w:unhideWhenUsed="1"/>
-    <w:lsdException w:name="Table Grid 3" w:semiHidden="1" w:unhideWhenUsed="1"/>
-    <w:lsdException w:name="Table Grid 4" w:semiHidden="1" w:unhideWhenUsed="1"/>
-    <w:lsdException w:name="Table Grid 5" w:semiHidden="1" w:unhideWhenUsed="1"/>
-    <w:lsdException w:name="Table Grid 6" w:semiHidden="1" w:unhideWhenUsed="1"/>
-    <w:lsdException w:name="Table Grid 7" w:semiHidden="1" w:unhideWhenUsed="1"/>
-    <w:lsdException w:name="Table Grid 8" w:semiHidden="1" w:unhideWhenUsed="1"/>
-    <w:lsdException w:name="Table List 1" w:semiHidden="1" w:unhideWhenUsed="1"/>
-    <w:lsdException w:name="Table List 2" w:semiHidden="1" w:unhideWhenUsed="1"/>
-    <w:lsdException w:name="Table List 3" w:semiHidden="1" w:unhideWhenUsed="1"/>
-    <w:lsdException w:name="Table List 4" w:semiHidden="1" w:unhideWhenUsed="1"/>
-    <w:lsdException w:name="Table List 5" w:semiHidden="1" w:unhideWhenUsed="1"/>
-    <w:lsdException w:name="Table List 6" w:semiHidden="1" w:unhideWhenUsed="1"/>
-    <w:lsdException w:name="Table List 7" w:semiHidden="1" w:unhideWhenUsed="1"/>
-    <w:lsdException w:name="Table List 8" w:semiHidden="1" w:unhideWhenUsed="1"/>
-    <w:lsdException w:name="Table 3D effects 1" w:semiHidden="1" w:unhideWhenUsed="1"/>
-    <w:lsdException w:name="Table 3D effects 2" w:semiHidden="1" w:unhideWhenUsed="1"/>
-    <w:lsdException w:name="Table 3D effects 3" w:semiHidden="1" w:unhideWhenUsed="1"/>
-    <w:lsdException w:name="Table Contemporary" w:semiHidden="1" w:unhideWhenUsed="1"/>
-    <w:lsdException w:name="Table Elegant" w:semiHidden="1" w:unhideWhenUsed="1"/>
-    <w:lsdException w:name="Table Professional" w:semiHidden="1" w:unhideWhenUsed="1"/>
-    <w:lsdException w:name="Table Subtle 1" w:semiHidden="1" w:unhideWhenUsed="1"/>
-    <w:lsdException w:name="Table Subtle 2" w:semiHidden="1" w:unhideWhenUsed="1"/>
-    <w:lsdException w:name="Table Web 1" w:semiHidden="1" w:unhideWhenUsed="1"/>
-    <w:lsdException w:name="Table Web 2" w:semiHidden="1" w:unhideWhenUsed="1"/>
-    <w:lsdException w:name="Table Web 3" w:semiHidden="1" w:unhideWhenUsed="1"/>
-    <w:lsdException w:name="Balloon Text" w:semiHidden="1" w:unhideWhenUsed="1"/>
-    <w:lsdException w:name="Table Grid" w:uiPriority="1"/>
-    <w:lsdException w:name="Table Theme" w:semiHidden="1" w:unhideWhenUsed="1"/>
-    <w:lsdException w:name="Placeholder Text" w:semiHidden="1"/>
-    <w:lsdException w:name="No Spacing" w:uiPriority="1" w:qFormat="1"/>
-    <w:lsdException w:name="Light Shading" w:uiPriority="60"/>
-    <w:lsdException w:name="Light List" w:uiPriority="61"/>
-    <w:lsdException w:name="Light Grid" w:uiPriority="62"/>
-    <w:lsdException w:name="Medium Shading 1" w:uiPriority="63"/>
-    <w:lsdException w:name="Medium Shading 2" w:uiPriority="64"/>
-    <w:lsdException w:name="Medium List 1" w:uiPriority="65"/>
-    <w:lsdException w:name="Medium List 2" w:uiPriority="66"/>
-    <w:lsdException w:name="Medium Grid 1" w:uiPriority="67"/>
-    <w:lsdException w:name="Medium Grid 2" w:uiPriority="68"/>
-    <w:lsdException w:name="Medium Grid 3" w:uiPriority="69"/>
-    <w:lsdException w:name="Dark List" w:uiPriority="70"/>
-    <w:lsdException w:name="Colorful Shading" w:uiPriority="71"/>
-    <w:lsdException w:name="Colorful List" w:uiPriority="72"/>
-    <w:lsdException w:name="Colorful Grid" w:uiPriority="73"/>
-    <w:lsdException w:name="Light Shading Accent 1" w:uiPriority="60"/>
-    <w:lsdException w:name="Light List Accent 1" w:uiPriority="61"/>
-    <w:lsdException w:name="Light Grid Accent 1" w:uiPriority="62"/>
-    <w:lsdException w:name="Medium Shading 1 Accent 1" w:uiPriority="63"/>
-    <w:lsdException w:name="Medium Shading 2 Accent 1" w:uiPriority="64"/>
-    <w:lsdException w:name="Medium List 1 Accent 1" w:uiPriority="65"/>
-    <w:lsdException w:name="Revision" w:semiHidden="1"/>
-    <w:lsdException w:name="List Paragraph" w:uiPriority="34" w:qFormat="1"/>
-    <w:lsdException w:name="Quote" w:uiPriority="29" w:qFormat="1"/>
-    <w:lsdException w:name="Intense Quote" w:uiPriority="30" w:qFormat="1"/>
-    <w:lsdException w:name="Medium List 2 Accent 1" w:uiPriority="66"/>
-    <w:lsdException w:name="Medium Grid 1 Accent 1" w:uiPriority="67"/>
-    <w:lsdException w:name="Medium Grid 2 Accent 1" w:uiPriority="68"/>
-    <w:lsdException w:name="Medium Grid 3 Accent 1" w:uiPriority="69"/>
-    <w:lsdException w:name="Dark List Accent 1" w:uiPriority="70"/>
-    <w:lsdException w:name="Colorful Shading Accent 1" w:uiPriority="71"/>
-    <w:lsdException w:name="Colorful List Accent 1" w:uiPriority="72"/>
-    <w:lsdException w:name="Colorful Grid Accent 1" w:uiPriority="73"/>
-    <w:lsdException w:name="Light Shading Accent 2" w:uiPriority="60"/>
-    <w:lsdException w:name="Light List Accent 2" w:uiPriority="61"/>
-    <w:lsdException w:name="Light Grid Accent 2" w:uiPriority="62"/>
-    <w:lsdException w:name="Medium Shading 1 Accent 2" w:uiPriority="63"/>
-    <w:lsdException w:name="Medium Shading 2 Accent 2" w:uiPriority="64"/>
-    <w:lsdException w:name="Medium List 1 Accent 2" w:uiPriority="65"/>
-    <w:lsdException w:name="Medium List 2 Accent 2" w:uiPriority="66"/>
-    <w:lsdException w:name="Medium Grid 1 Accent 2" w:uiPriority="67"/>
-    <w:lsdException w:name="Medium Grid 2 Accent 2" w:uiPriority="68"/>
-    <w:lsdException w:name="Medium Grid 3 Accent 2" w:uiPriority="69"/>
-    <w:lsdException w:name="Dark List Accent 2" w:uiPriority="70"/>
-    <w:lsdException w:name="Colorful Shading Accent 2" w:uiPriority="71"/>
-    <w:lsdException w:name="Colorful List Accent 2" w:uiPriority="72"/>
-    <w:lsdException w:name="Colorful Grid Accent 2" w:uiPriority="73"/>
-    <w:lsdException w:name="Light Shading Accent 3" w:uiPriority="60"/>
-    <w:lsdException w:name="Light List Accent 3" w:uiPriority="61"/>
-    <w:lsdException w:name="Light Grid Accent 3" w:uiPriority="62"/>
-    <w:lsdException w:name="Medium Shading 1 Accent 3" w:uiPriority="63"/>
-    <w:lsdException w:name="Medium Shading 2 Accent 3" w:uiPriority="64"/>
-    <w:lsdException w:name="Medium List 1 Accent 3" w:uiPriority="65"/>
-    <w:lsdException w:name="Medium List 2 Accent 3" w:uiPriority="66"/>
-    <w:lsdException w:name="Medium Grid 1 Accent 3" w:uiPriority="67"/>
-    <w:lsdException w:name="Medium Grid 2 Accent 3" w:uiPriority="68"/>
-    <w:lsdException w:name="Medium Grid 3 Accent 3" w:uiPriority="69"/>
-    <w:lsdException w:name="Dark List Accent 3" w:uiPriority="70"/>
-    <w:lsdException w:name="Colorful Shading Accent 3" w:uiPriority="71"/>
-    <w:lsdException w:name="Colorful List Accent 3" w:uiPriority="72"/>
-    <w:lsdException w:name="Colorful Grid Accent 3" w:uiPriority="73"/>
-    <w:lsdException w:name="Light Shading Accent 4" w:uiPriority="60"/>
-    <w:lsdException w:name="Light List Accent 4" w:uiPriority="61"/>
-    <w:lsdException w:name="Light Grid Accent 4" w:uiPriority="62"/>
-    <w:lsdException w:name="Medium Shading 1 Accent 4" w:uiPriority="63"/>
-    <w:lsdException w:name="Medium Shading 2 Accent 4" w:uiPriority="64"/>
-    <w:lsdException w:name="Medium List 1 Accent 4" w:uiPriority="65"/>
-    <w:lsdException w:name="Medium List 2 Accent 4" w:uiPriority="66"/>
-    <w:lsdException w:name="Medium Grid 1 Accent 4" w:uiPriority="67"/>
-    <w:lsdException w:name="Medium Grid 2 Accent 4" w:uiPriority="68"/>
-    <w:lsdException w:name="Medium Grid 3 Accent 4" w:uiPriority="69"/>
-    <w:lsdException w:name="Dark List Accent 4" w:uiPriority="70"/>
-    <w:lsdException w:name="Colorful Shading Accent 4" w:uiPriority="71"/>
-    <w:lsdException w:name="Colorful List Accent 4" w:uiPriority="72"/>
-    <w:lsdException w:name="Colorful Grid Accent 4" w:uiPriority="73"/>
-    <w:lsdException w:name="Light Shading Accent 5" w:uiPriority="60"/>
-    <w:lsdException w:name="Light List Accent 5" w:uiPriority="61"/>
-    <w:lsdException w:name="Light Grid Accent 5" w:uiPriority="62"/>
-    <w:lsdException w:name="Medium Shading 1 Accent 5" w:uiPriority="63"/>
-    <w:lsdException w:name="Medium Shading 2 Accent 5" w:uiPriority="64"/>
-    <w:lsdException w:name="Medium List 1 Accent 5" w:uiPriority="65"/>
-    <w:lsdException w:name="Medium List 2 Accent 5" w:uiPriority="66"/>
-    <w:lsdException w:name="Medium Grid 1 Accent 5" w:uiPriority="67"/>
-    <w:lsdException w:name="Medium Grid 2 Accent 5" w:uiPriority="68"/>
-    <w:lsdException w:name="Medium Grid 3 Accent 5" w:uiPriority="69"/>
-    <w:lsdException w:name="Dark List Accent 5" w:uiPriority="70"/>
-    <w:lsdException w:name="Colorful Shading Accent 5" w:uiPriority="71"/>
-    <w:lsdException w:name="Colorful List Accent 5" w:uiPriority="72"/>
-    <w:lsdException w:name="Colorful Grid Accent 5" w:uiPriority="73"/>
-    <w:lsdException w:name="Light Shading Accent 6" w:uiPriority="60"/>
-    <w:lsdException w:name="Light List Accent 6" w:uiPriority="61"/>
-    <w:lsdException w:name="Light Grid Accent 6" w:uiPriority="62"/>
-    <w:lsdException w:name="Medium Shading 1 Accent 6" w:uiPriority="63"/>
-    <w:lsdException w:name="Medium Shading 2 Accent 6" w:uiPriority="64"/>
-    <w:lsdException w:name="Medium List 1 Accent 6" w:uiPriority="65"/>
-    <w:lsdException w:name="Medium List 2 Accent 6" w:uiPriority="66"/>
-    <w:lsdException w:name="Medium Grid 1 Accent 6" w:uiPriority="67"/>
-    <w:lsdException w:name="Medium Grid 2 Accent 6" w:uiPriority="68"/>
-    <w:lsdException w:name="Medium Grid 3 Accent 6" w:uiPriority="69"/>
-    <w:lsdException w:name="Dark List Accent 6" w:uiPriority="70"/>
-    <w:lsdException w:name="Colorful Shading Accent 6" w:uiPriority="71"/>
-    <w:lsdException w:name="Colorful List Accent 6" w:uiPriority="72"/>
-    <w:lsdException w:name="Colorful Grid Accent 6" w:uiPriority="73"/>
-    <w:lsdException w:name="Subtle Emphasis" w:uiPriority="19" w:qFormat="1"/>
-    <w:lsdException w:name="Intense Emphasis" w:uiPriority="21" w:qFormat="1"/>
-    <w:lsdException w:name="Subtle Reference" w:uiPriority="31" w:qFormat="1"/>
-    <w:lsdException w:name="Intense Reference" w:uiPriority="32" w:qFormat="1"/>
-    <w:lsdException w:name="Book Title" w:uiPriority="33" w:qFormat="1"/>
-    <w:lsdException w:name="Bibliography" w:semiHidden="1" w:uiPriority="37" w:unhideWhenUsed="1"/>
-    <w:lsdException w:name="TOC Heading" w:semiHidden="1" w:uiPriority="39" w:unhideWhenUsed="1" w:qFormat="1"/>
-    <w:lsdException w:name="Plain Table 1" w:uiPriority="41"/>
-    <w:lsdException w:name="Plain Table 2" w:uiPriority="42"/>
-    <w:lsdException w:name="Plain Table 3" w:uiPriority="43"/>
-    <w:lsdException w:name="Plain Table 4" w:uiPriority="44"/>
-    <w:lsdException w:name="Plain Table 5" w:uiPriority="45"/>
-    <w:lsdException w:name="Grid Table Light" w:uiPriority="40"/>
-    <w:lsdException w:name="Grid Table 1 Light" w:uiPriority="46"/>
-    <w:lsdException w:name="Grid Table 2" w:uiPriority="47"/>
-    <w:lsdException w:name="Grid Table 3" w:uiPriority="48"/>
-    <w:lsdException w:name="Grid Table 4" w:uiPriority="49"/>
-    <w:lsdException w:name="Grid Table 5 Dark" w:uiPriority="50"/>
-    <w:lsdException w:name="Grid Table 6 Colorful" w:uiPriority="51"/>
-    <w:lsdException w:name="Grid Table 7 Colorful" w:uiPriority="52"/>
-    <w:lsdException w:name="Grid Table 1 Light Accent 1" w:uiPriority="46"/>
-    <w:lsdException w:name="Grid Table 2 Accent 1" w:uiPriority="47"/>
-    <w:lsdException w:name="Grid Table 3 Accent 1" w:uiPriority="48"/>
-    <w:lsdException w:name="Grid Table 4 Accent 1" w:uiPriority="49"/>
-    <w:lsdException w:name="Grid Table 5 Dark Accent 1" w:uiPriority="50"/>
-    <w:lsdException w:name="Grid Table 6 Colorful Accent 1" w:uiPriority="51"/>
-    <w:lsdException w:name="Grid Table 7 Colorful Accent 1" w:uiPriority="52"/>
-    <w:lsdException w:name="Grid Table 1 Light Accent 2" w:uiPriority="46"/>
-    <w:lsdException w:name="Grid Table 2 Accent 2" w:uiPriority="47"/>
-    <w:lsdException w:name="Grid Table 3 Accent 2" w:uiPriority="48"/>
-    <w:lsdException w:name="Grid Table 4 Accent 2" w:uiPriority="49"/>
-    <w:lsdException w:name="Grid Table 5 Dark Accent 2" w:uiPriority="50"/>
-    <w:lsdException w:name="Grid Table 6 Colorful Accent 2" w:uiPriority="51"/>
-    <w:lsdException w:name="Grid Table 7 Colorful Accent 2" w:uiPriority="52"/>
-    <w:lsdException w:name="Grid Table 1 Light Accent 3" w:uiPriority="46"/>
-    <w:lsdException w:name="Grid Table 2 Accent 3" w:uiPriority="47"/>
-    <w:lsdException w:name="Grid Table 3 Accent 3" w:uiPriority="48"/>
-    <w:lsdException w:name="Grid Table 4 Accent 3" w:uiPriority="49"/>
-    <w:lsdException w:name="Grid Table 5 Dark Accent 3" w:uiPriority="50"/>
-    <w:lsdException w:name="Grid Table 6 Colorful Accent 3" w:uiPriority="51"/>
-    <w:lsdException w:name="Grid Table 7 Colorful Accent 3" w:uiPriority="52"/>
-    <w:lsdException w:name="Grid Table 1 Light Accent 4" w:uiPriority="46"/>
-    <w:lsdException w:name="Grid Table 2 Accent 4" w:uiPriority="47"/>
-    <w:lsdException w:name="Grid Table 3 Accent 4" w:uiPriority="48"/>
-    <w:lsdException w:name="Grid Table 4 Accent 4" w:uiPriority="49"/>
-    <w:lsdException w:name="Grid Table 5 Dark Accent 4" w:uiPriority="50"/>
-    <w:lsdException w:name="Grid Table 6 Colorful Accent 4" w:uiPriority="51"/>
-    <w:lsdException w:name="Grid Table 7 Colorful Accent 4" w:uiPriority="52"/>
-    <w:lsdException w:name="Grid Table 1 Light Accent 5" w:uiPriority="46"/>
-    <w:lsdException w:name="Grid Table 2 Accent 5" w:uiPriority="47"/>
-    <w:lsdException w:name="Grid Table 3 Accent 5" w:uiPriority="48"/>
-    <w:lsdException w:name="Grid Table 4 Accent 5" w:uiPriority="49"/>
-    <w:lsdException w:name="Grid Table 5 Dark Accent 5" w:uiPriority="50"/>
-    <w:lsdException w:name="Grid Table 6 Colorful Accent 5" w:uiPriority="51"/>
-    <w:lsdException w:name="Grid Table 7 Colorful Accent 5" w:uiPriority="52"/>
-    <w:lsdException w:name="Grid Table 1 Light Accent 6" w:uiPriority="46"/>
-    <w:lsdException w:name="Grid Table 2 Accent 6" w:uiPriority="47"/>
-    <w:lsdException w:name="Grid Table 3 Accent 6" w:uiPriority="48"/>
-    <w:lsdException w:name="Grid Table 4 Accent 6" w:uiPriority="49"/>
-    <w:lsdException w:name="Grid Table 5 Dark Accent 6" w:uiPriority="50"/>
-    <w:lsdException w:name="Grid Table 6 Colorful Accent 6" w:uiPriority="51"/>
-    <w:lsdException w:name="Grid Table 7 Colorful Accent 6" w:uiPriority="52"/>
-    <w:lsdException w:name="List Table 1 Light" w:uiPriority="46"/>
-    <w:lsdException w:name="List Table 2" w:uiPriority="47"/>
-    <w:lsdException w:name="List Table 3" w:uiPriority="48"/>
-    <w:lsdException w:name="List Table 4" w:uiPriority="49"/>
-    <w:lsdException w:name="List Table 5 Dark" w:uiPriority="50"/>
-    <w:lsdException w:name="List Table 6 Colorful" w:uiPriority="51"/>
-    <w:lsdException w:name="List Table 7 Colorful" w:uiPriority="52"/>
-    <w:lsdException w:name="List Table 1 Light Accent 1" w:uiPriority="46"/>
-    <w:lsdException w:name="List Table 2 Accent 1" w:uiPriority="47"/>
-    <w:lsdException w:name="List Table 3 Accent 1" w:uiPriority="48"/>
-    <w:lsdException w:name="List Table 4 Accent 1" w:uiPriority="49"/>
-    <w:lsdException w:name="List Table 5 Dark Accent 1" w:uiPriority="50"/>
-    <w:lsdException w:name="List Table 6 Colorful Accent 1" w:uiPriority="51"/>
-    <w:lsdException w:name="List Table 7 Colorful Accent 1" w:uiPriority="52"/>
-    <w:lsdException w:name="List Table 1 Light Accent 2" w:uiPriority="46"/>
-    <w:lsdException w:name="List Table 2 Accent 2" w:uiPriority="47"/>
-    <w:lsdException w:name="List Table 3 Accent 2" w:uiPriority="48"/>
-    <w:lsdException w:name="List Table 4 Accent 2" w:uiPriority="49"/>
-    <w:lsdException w:name="List Table 5 Dark Accent 2" w:uiPriority="50"/>
-    <w:lsdException w:name="List Table 6 Colorful Accent 2" w:uiPriority="51"/>
-    <w:lsdException w:name="List Table 7 Colorful Accent 2" w:uiPriority="52"/>
-    <w:lsdException w:name="List Table 1 Light Accent 3" w:uiPriority="46"/>
-    <w:lsdException w:name="List Table 2 Accent 3" w:uiPriority="47"/>
-    <w:lsdException w:name="List Table 3 Accent 3" w:uiPriority="48"/>
-    <w:lsdException w:name="List Table 4 Accent 3" w:uiPriority="49"/>
-    <w:lsdException w:name="List Table 5 Dark Accent 3" w:uiPriority="50"/>
-    <w:lsdException w:name="List Table 6 Colorful Accent 3" w:uiPriority="51"/>
-    <w:lsdException w:name="List Table 7 Colorful Accent 3" w:uiPriority="52"/>
-    <w:lsdException w:name="List Table 1 Light Accent 4" w:uiPriority="46"/>
-    <w:lsdException w:name="List Table 2 Accent 4" w:uiPriority="47"/>
-    <w:lsdException w:name="List Table 3 Accent 4" w:uiPriority="48"/>
-    <w:lsdException w:name="List Table 4 Accent 4" w:uiPriority="49"/>
-    <w:lsdException w:name="List Table 5 Dark Accent 4" w:uiPriority="50"/>
-    <w:lsdException w:name="List Table 6 Colorful Accent 4" w:uiPriority="51"/>
-    <w:lsdException w:name="List Table 7 Colorful Accent 4" w:uiPriority="52"/>
-    <w:lsdException w:name="List Table 1 Light Accent 5" w:uiPriority="46"/>
-    <w:lsdException w:name="List Table 2 Accent 5" w:uiPriority="47"/>
-    <w:lsdException w:name="List Table 3 Accent 5" w:uiPriority="48"/>
-    <w:lsdException w:name="List Table 4 Accent 5" w:uiPriority="49"/>
-    <w:lsdException w:name="List Table 5 Dark Accent 5" w:uiPriority="50"/>
-    <w:lsdException w:name="List Table 6 Colorful Accent 5" w:uiPriority="51"/>
-    <w:lsdException w:name="List Table 7 Colorful Accent 5" w:uiPriority="52"/>
-    <w:lsdException w:name="List Table 1 Light Accent 6" w:uiPriority="46"/>
-    <w:lsdException w:name="List Table 2 Accent 6" w:uiPriority="47"/>
-    <w:lsdException w:name="List Table 3 Accent 6" w:uiPriority="48"/>
-    <w:lsdException w:name="List Table 4 Accent 6" w:uiPriority="49"/>
-    <w:lsdException w:name="List Table 5 Dark Accent 6" w:uiPriority="50"/>
-    <w:lsdException w:name="List Table 6 Colorful Accent 6" w:uiPriority="51"/>
-    <w:lsdException w:name="List Table 7 Colorful Accent 6" w:uiPriority="52"/>
+  <w:latentStyles w:defLockedState="0" w:defUIPriority="99" w:defSemiHidden="1" w:defUnhideWhenUsed="1" w:defQFormat="0" w:count="267">
+    <w:lsdException w:name="Normal" w:semiHidden="0" w:uiPriority="0" w:unhideWhenUsed="0" w:qFormat="1"/>
+    <w:lsdException w:name="heading 1" w:semiHidden="0" w:uiPriority="9" w:unhideWhenUsed="0" w:qFormat="1"/>
+    <w:lsdException w:name="heading 2" w:uiPriority="9" w:qFormat="1"/>
+    <w:lsdException w:name="heading 3" w:uiPriority="9" w:qFormat="1"/>
+    <w:lsdException w:name="heading 4" w:uiPriority="9" w:qFormat="1"/>
+    <w:lsdException w:name="heading 5" w:uiPriority="9" w:qFormat="1"/>
+    <w:lsdException w:name="heading 6" w:uiPriority="9" w:qFormat="1"/>
+    <w:lsdException w:name="heading 7" w:uiPriority="9" w:qFormat="1"/>
+    <w:lsdException w:name="heading 8" w:uiPriority="9" w:qFormat="1"/>
+    <w:lsdException w:name="heading 9" w:uiPriority="9" w:qFormat="1"/>
+    <w:lsdException w:name="toc 1" w:uiPriority="39"/>
+    <w:lsdException w:name="toc 2" w:uiPriority="39"/>
+    <w:lsdException w:name="toc 3" w:uiPriority="39"/>
+    <w:lsdException w:name="toc 4" w:uiPriority="39"/>
+    <w:lsdException w:name="toc 5" w:uiPriority="39"/>
+    <w:lsdException w:name="toc 6" w:uiPriority="39"/>
+    <w:lsdException w:name="toc 7" w:uiPriority="39"/>
+    <w:lsdException w:name="toc 8" w:uiPriority="39"/>
+    <w:lsdException w:name="toc 9" w:uiPriority="39"/>
+    <w:lsdException w:name="caption" w:uiPriority="35" w:qFormat="1"/>
+    <w:lsdException w:name="Title" w:semiHidden="0" w:uiPriority="10" w:unhideWhenUsed="0" w:qFormat="1"/>
+    <w:lsdException w:name="Default Paragraph Font" w:uiPriority="1"/>
+    <w:lsdException w:name="Subtitle" w:semiHidden="0" w:uiPriority="11" w:unhideWhenUsed="0" w:qFormat="1"/>
+    <w:lsdException w:name="Strong" w:semiHidden="0" w:uiPriority="22" w:unhideWhenUsed="0" w:qFormat="1"/>
+    <w:lsdException w:name="Emphasis" w:semiHidden="0" w:uiPriority="20" w:unhideWhenUsed="0" w:qFormat="1"/>
+    <w:lsdException w:name="Table Grid" w:semiHidden="0" w:uiPriority="1" w:unhideWhenUsed="0"/>
+    <w:lsdException w:name="Placeholder Text" w:unhideWhenUsed="0"/>
+    <w:lsdException w:name="No Spacing" w:semiHidden="0" w:uiPriority="1" w:unhideWhenUsed="0" w:qFormat="1"/>
+    <w:lsdException w:name="Light Shading" w:semiHidden="0" w:uiPriority="60" w:unhideWhenUsed="0"/>
+    <w:lsdException w:name="Light List" w:semiHidden="0" w:uiPriority="61" w:unhideWhenUsed="0"/>
+    <w:lsdException w:name="Light Grid" w:semiHidden="0" w:uiPriority="62" w:unhideWhenUsed="0"/>
+    <w:lsdException w:name="Medium Shading 1" w:semiHidden="0" w:uiPriority="63" w:unhideWhenUsed="0"/>
+    <w:lsdException w:name="Medium Shading 2" w:semiHidden="0" w:uiPriority="64" w:unhideWhenUsed="0"/>
+    <w:lsdException w:name="Medium List 1" w:semiHidden="0" w:uiPriority="65" w:unhideWhenUsed="0"/>
+    <w:lsdException w:name="Medium List 2" w:semiHidden="0" w:uiPriority="66" w:unhideWhenUsed="0"/>
+    <w:lsdException w:name="Medium Grid 1" w:semiHidden="0" w:uiPriority="67" w:unhideWhenUsed="0"/>
+    <w:lsdException w:name="Medium Grid 2" w:semiHidden="0" w:uiPriority="68" w:unhideWhenUsed="0"/>
+    <w:lsdException w:name="Medium Grid 3" w:semiHidden="0" w:uiPriority="69" w:unhideWhenUsed="0"/>
+    <w:lsdException w:name="Dark List" w:semiHidden="0" w:uiPriority="70" w:unhideWhenUsed="0"/>
+    <w:lsdException w:name="Colorful Shading" w:semiHidden="0" w:uiPriority="71" w:unhideWhenUsed="0"/>
+    <w:lsdException w:name="Colorful List" w:semiHidden="0" w:uiPriority="72" w:unhideWhenUsed="0"/>
+    <w:lsdException w:name="Colorful Grid" w:semiHidden="0" w:uiPriority="73" w:unhideWhenUsed="0"/>
+    <w:lsdException w:name="Light Shading Accent 1" w:semiHidden="0" w:uiPriority="60" w:unhideWhenUsed="0"/>
+    <w:lsdException w:name="Light List Accent 1" w:semiHidden="0" w:uiPriority="61" w:unhideWhenUsed="0"/>
+    <w:lsdException w:name="Light Grid Accent 1" w:semiHidden="0" w:uiPriority="62" w:unhideWhenUsed="0"/>
+    <w:lsdException w:name="Medium Shading 1 Accent 1" w:semiHidden="0" w:uiPriority="63" w:unhideWhenUsed="0"/>
+    <w:lsdException w:name="Medium Shading 2 Accent 1" w:semiHidden="0" w:uiPriority="64" w:unhideWhenUsed="0"/>
+    <w:lsdException w:name="Medium List 1 Accent 1" w:semiHidden="0" w:uiPriority="65" w:unhideWhenUsed="0"/>
+    <w:lsdException w:name="Revision" w:unhideWhenUsed="0"/>
+    <w:lsdException w:name="List Paragraph" w:semiHidden="0" w:uiPriority="34" w:unhideWhenUsed="0" w:qFormat="1"/>
+    <w:lsdException w:name="Quote" w:semiHidden="0" w:uiPriority="29" w:unhideWhenUsed="0" w:qFormat="1"/>
+    <w:lsdException w:name="Intense Quote" w:semiHidden="0" w:uiPriority="30" w:unhideWhenUsed="0" w:qFormat="1"/>
+    <w:lsdException w:name="Medium List 2 Accent 1" w:semiHidden="0" w:uiPriority="66" w:unhideWhenUsed="0"/>
+    <w:lsdException w:name="Medium Grid 1 Accent 1" w:semiHidden="0" w:uiPriority="67" w:unhideWhenUsed="0"/>
+    <w:lsdException w:name="Medium Grid 2 Accent 1" w:semiHidden="0" w:uiPriority="68" w:unhideWhenUsed="0"/>
+    <w:lsdException w:name="Medium Grid 3 Accent 1" w:semiHidden="0" w:uiPriority="69" w:unhideWhenUsed="0"/>
+    <w:lsdException w:name="Dark List Accent 1" w:semiHidden="0" w:uiPriority="70" w:unhideWhenUsed="0"/>
+    <w:lsdException w:name="Colorful Shading Accent 1" w:semiHidden="0" w:uiPriority="71" w:unhideWhenUsed="0"/>
+    <w:lsdException w:name="Colorful List Accent 1" w:semiHidden="0" w:uiPriority="72" w:unhideWhenUsed="0"/>
+    <w:lsdException w:name="Colorful Grid Accent 1" w:semiHidden="0" w:uiPriority="73" w:unhideWhenUsed="0"/>
+    <w:lsdException w:name="Light Shading Accent 2" w:semiHidden="0" w:uiPriority="60" w:unhideWhenUsed="0"/>
+    <w:lsdException w:name="Light List Accent 2" w:semiHidden="0" w:uiPriority="61" w:unhideWhenUsed="0"/>
+    <w:lsdException w:name="Light Grid Accent 2" w:semiHidden="0" w:uiPriority="62" w:unhideWhenUsed="0"/>
+    <w:lsdException w:name="Medium Shading 1 Accent 2" w:semiHidden="0" w:uiPriority="63" w:unhideWhenUsed="0"/>
+    <w:lsdException w:name="Medium Shading 2 Accent 2" w:semiHidden="0" w:uiPriority="64" w:unhideWhenUsed="0"/>
+    <w:lsdException w:name="Medium List 1 Accent 2" w:semiHidden="0" w:uiPriority="65" w:unhideWhenUsed="0"/>
+    <w:lsdException w:name="Medium List 2 Accent 2" w:semiHidden="0" w:uiPriority="66" w:unhideWhenUsed="0"/>
+    <w:lsdException w:name="Medium Grid 1 Accent 2" w:semiHidden="0" w:uiPriority="67" w:unhideWhenUsed="0"/>
+    <w:lsdException w:name="Medium Grid 2 Accent 2" w:semiHidden="0" w:uiPriority="68" w:unhideWhenUsed="0"/>
+    <w:lsdException w:name="Medium Grid 3 Accent 2" w:semiHidden="0" w:uiPriority="69" w:unhideWhenUsed="0"/>
+    <w:lsdException w:name="Dark List Accent 2" w:semiHidden="0" w:uiPriority="70" w:unhideWhenUsed="0"/>
+    <w:lsdException w:name="Colorful Shading Accent 2" w:semiHidden="0" w:uiPriority="71" w:unhideWhenUsed="0"/>
+    <w:lsdException w:name="Colorful List Accent 2" w:semiHidden="0" w:uiPriority="72" w:unhideWhenUsed="0"/>
+    <w:lsdException w:name="Colorful Grid Accent 2" w:semiHidden="0" w:uiPriority="73" w:unhideWhenUsed="0"/>
+    <w:lsdException w:name="Light Shading Accent 3" w:semiHidden="0" w:uiPriority="60" w:unhideWhenUsed="0"/>
+    <w:lsdException w:name="Light List Accent 3" w:semiHidden="0" w:uiPriority="61" w:unhideWhenUsed="0"/>
+    <w:lsdException w:name="Light Grid Accent 3" w:semiHidden="0" w:uiPriority="62" w:unhideWhenUsed="0"/>
+    <w:lsdException w:name="Medium Shading 1 Accent 3" w:semiHidden="0" w:uiPriority="63" w:unhideWhenUsed="0"/>
+    <w:lsdException w:name="Medium Shading 2 Accent 3" w:semiHidden="0" w:uiPriority="64" w:unhideWhenUsed="0"/>
+    <w:lsdException w:name="Medium List 1 Accent 3" w:semiHidden="0" w:uiPriority="65" w:unhideWhenUsed="0"/>
+    <w:lsdException w:name="Medium List 2 Accent 3" w:semiHidden="0" w:uiPriority="66" w:unhideWhenUsed="0"/>
+    <w:lsdException w:name="Medium Grid 1 Accent 3" w:semiHidden="0" w:uiPriority="67" w:unhideWhenUsed="0"/>
+    <w:lsdException w:name="Medium Grid 2 Accent 3" w:semiHidden="0" w:uiPriority="68" w:unhideWhenUsed="0"/>
+    <w:lsdException w:name="Medium Grid 3 Accent 3" w:semiHidden="0" w:uiPriority="69" w:unhideWhenUsed="0"/>
+    <w:lsdException w:name="Dark List Accent 3" w:semiHidden="0" w:uiPriority="70" w:unhideWhenUsed="0"/>
+    <w:lsdException w:name="Colorful Shading Accent 3" w:semiHidden="0" w:uiPriority="71" w:unhideWhenUsed="0"/>
+    <w:lsdException w:name="Colorful List Accent 3" w:semiHidden="0" w:uiPriority="72" w:unhideWhenUsed="0"/>
+    <w:lsdException w:name="Colorful Grid Accent 3" w:semiHidden="0" w:uiPriority="73" w:unhideWhenUsed="0"/>
+    <w:lsdException w:name="Light Shading Accent 4" w:semiHidden="0" w:uiPriority="60" w:unhideWhenUsed="0"/>
+    <w:lsdException w:name="Light List Accent 4" w:semiHidden="0" w:uiPriority="61" w:unhideWhenUsed="0"/>
+    <w:lsdException w:name="Light Grid Accent 4" w:semiHidden="0" w:uiPriority="62" w:unhideWhenUsed="0"/>
+    <w:lsdException w:name="Medium Shading 1 Accent 4" w:semiHidden="0" w:uiPriority="63" w:unhideWhenUsed="0"/>
+    <w:lsdException w:name="Medium Shading 2 Accent 4" w:semiHidden="0" w:uiPriority="64" w:unhideWhenUsed="0"/>
+    <w:lsdException w:name="Medium List 1 Accent 4" w:semiHidden="0" w:uiPriority="65" w:unhideWhenUsed="0"/>
+    <w:lsdException w:name="Medium List 2 Accent 4" w:semiHidden="0" w:uiPriority="66" w:unhideWhenUsed="0"/>
+    <w:lsdException w:name="Medium Grid 1 Accent 4" w:semiHidden="0" w:uiPriority="67" w:unhideWhenUsed="0"/>
+    <w:lsdException w:name="Medium Grid 2 Accent 4" w:semiHidden="0" w:uiPriority="68" w:unhideWhenUsed="0"/>
+    <w:lsdException w:name="Medium Grid 3 Accent 4" w:semiHidden="0" w:uiPriority="69" w:unhideWhenUsed="0"/>
+    <w:lsdException w:name="Dark List Accent 4" w:semiHidden="0" w:uiPriority="70" w:unhideWhenUsed="0"/>
+    <w:lsdException w:name="Colorful Shading Accent 4" w:semiHidden="0" w:uiPriority="71" w:unhideWhenUsed="0"/>
+    <w:lsdException w:name="Colorful List Accent 4" w:semiHidden="0" w:uiPriority="72" w:unhideWhenUsed="0"/>
+    <w:lsdException w:name="Colorful Grid Accent 4" w:semiHidden="0" w:uiPriority="73" w:unhideWhenUsed="0"/>
+    <w:lsdException w:name="Light Shading Accent 5" w:semiHidden="0" w:uiPriority="60" w:unhideWhenUsed="0"/>
+    <w:lsdException w:name="Light List Accent 5" w:semiHidden="0" w:uiPriority="61" w:unhideWhenUsed="0"/>
+    <w:lsdException w:name="Light Grid Accent 5" w:semiHidden="0" w:uiPriority="62" w:unhideWhenUsed="0"/>
+    <w:lsdException w:name="Medium Shading 1 Accent 5" w:semiHidden="0" w:uiPriority="63" w:unhideWhenUsed="0"/>
+    <w:lsdException w:name="Medium Shading 2 Accent 5" w:semiHidden="0" w:uiPriority="64" w:unhideWhenUsed="0"/>
+    <w:lsdException w:name="Medium List 1 Accent 5" w:semiHidden="0" w:uiPriority="65" w:unhideWhenUsed="0"/>
+    <w:lsdException w:name="Medium List 2 Accent 5" w:semiHidden="0" w:uiPriority="66" w:unhideWhenUsed="0"/>
+    <w:lsdException w:name="Medium Grid 1 Accent 5" w:semiHidden="0" w:uiPriority="67" w:unhideWhenUsed="0"/>
+    <w:lsdException w:name="Medium Grid 2 Accent 5" w:semiHidden="0" w:uiPriority="68" w:unhideWhenUsed="0"/>
+    <w:lsdException w:name="Medium Grid 3 Accent 5" w:semiHidden="0" w:uiPriority="69" w:unhideWhenUsed="0"/>
+    <w:lsdException w:name="Dark List Accent 5" w:semiHidden="0" w:uiPriority="70" w:unhideWhenUsed="0"/>
+    <w:lsdException w:name="Colorful Shading Accent 5" w:semiHidden="0" w:uiPriority="71" w:unhideWhenUsed="0"/>
+    <w:lsdException w:name="Colorful List Accent 5" w:semiHidden="0" w:uiPriority="72" w:unhideWhenUsed="0"/>
+    <w:lsdException w:name="Colorful Grid Accent 5" w:semiHidden="0" w:uiPriority="73" w:unhideWhenUsed="0"/>
+    <w:lsdException w:name="Light Shading Accent 6" w:semiHidden="0" w:uiPriority="60" w:unhideWhenUsed="0"/>
+    <w:lsdException w:name="Light List Accent 6" w:semiHidden="0" w:uiPriority="61" w:unhideWhenUsed="0"/>
+    <w:lsdException w:name="Light Grid Accent 6" w:semiHidden="0" w:uiPriority="62" w:unhideWhenUsed="0"/>
+    <w:lsdException w:name="Medium Shading 1 Accent 6" w:semiHidden="0" w:uiPriority="63" w:unhideWhenUsed="0"/>
+    <w:lsdException w:name="Medium Shading 2 Accent 6" w:semiHidden="0" w:uiPriority="64" w:unhideWhenUsed="0"/>
+    <w:lsdException w:name="Medium List 1 Accent 6" w:semiHidden="0" w:uiPriority="65" w:unhideWhenUsed="0"/>
+    <w:lsdException w:name="Medium List 2 Accent 6" w:semiHidden="0" w:uiPriority="66" w:unhideWhenUsed="0"/>
+    <w:lsdException w:name="Medium Grid 1 Accent 6" w:semiHidden="0" w:uiPriority="67" w:unhideWhenUsed="0"/>
+    <w:lsdException w:name="Medium Grid 2 Accent 6" w:semiHidden="0" w:uiPriority="68" w:unhideWhenUsed="0"/>
+    <w:lsdException w:name="Medium Grid 3 Accent 6" w:semiHidden="0" w:uiPriority="69" w:unhideWhenUsed="0"/>
+    <w:lsdException w:name="Dark List Accent 6" w:semiHidden="0" w:uiPriority="70" w:unhideWhenUsed="0"/>
+    <w:lsdException w:name="Colorful Shading Accent 6" w:semiHidden="0" w:uiPriority="71" w:unhideWhenUsed="0"/>
+    <w:lsdException w:name="Colorful List Accent 6" w:semiHidden="0" w:uiPriority="72" w:unhideWhenUsed="0"/>
+    <w:lsdException w:name="Colorful Grid Accent 6" w:semiHidden="0" w:uiPriority="73" w:unhideWhenUsed="0"/>
+    <w:lsdException w:name="Subtle Emphasis" w:semiHidden="0" w:uiPriority="19" w:unhideWhenUsed="0" w:qFormat="1"/>
+    <w:lsdException w:name="Intense Emphasis" w:semiHidden="0" w:uiPriority="21" w:unhideWhenUsed="0" w:qFormat="1"/>
+    <w:lsdException w:name="Subtle Reference" w:semiHidden="0" w:uiPriority="31" w:unhideWhenUsed="0" w:qFormat="1"/>
+    <w:lsdException w:name="Intense Reference" w:semiHidden="0" w:uiPriority="32" w:unhideWhenUsed="0" w:qFormat="1"/>
+    <w:lsdException w:name="Book Title" w:semiHidden="0" w:uiPriority="33" w:unhideWhenUsed="0" w:qFormat="1"/>
+    <w:lsdException w:name="Bibliography" w:uiPriority="37"/>
+    <w:lsdException w:name="TOC Heading" w:uiPriority="39" w:qFormat="1"/>
   </w:latentStyles>
   <w:style w:type="paragraph" w:default="1" w:styleId="Normal">
     <w:name w:val="Normal"/>
     <w:qFormat/>
+    <w:rPr>
+      <w:lang w:val="es-AR"/>
+    </w:rPr>
   </w:style>
   <w:style w:type="paragraph" w:styleId="Ttulo1">
     <w:name w:val="heading 1"/>
@@ -8842,11 +8849,11 @@
       </w:tblCellMar>
     </w:tblPr>
   </w:style>
-  <w:style w:type="paragraph" w:styleId="Puesto">
+  <w:style w:type="paragraph" w:styleId="Ttulo">
     <w:name w:val="Title"/>
     <w:basedOn w:val="Normal"/>
     <w:next w:val="Normal"/>
-    <w:link w:val="PuestoCar"/>
+    <w:link w:val="TtuloCar"/>
     <w:uiPriority w:val="10"/>
     <w:qFormat/>
     <w:pPr>
@@ -8861,10 +8868,10 @@
       <w:szCs w:val="52"/>
     </w:rPr>
   </w:style>
-  <w:style w:type="character" w:customStyle="1" w:styleId="PuestoCar">
-    <w:name w:val="Puesto Car"/>
+  <w:style w:type="character" w:customStyle="1" w:styleId="TtuloCar">
+    <w:name w:val="Título Car"/>
     <w:basedOn w:val="Fuentedeprrafopredeter"/>
-    <w:link w:val="Puesto"/>
+    <w:link w:val="Ttulo"/>
     <w:uiPriority w:val="10"/>
     <w:rPr>
       <w:rFonts w:asciiTheme="majorHAnsi" w:eastAsiaTheme="majorEastAsia" w:hAnsiTheme="majorHAnsi" w:cstheme="majorBidi"/>
@@ -9114,7 +9121,7 @@
       <w:spacing w:val="0"/>
     </w:rPr>
   </w:style>
-  <w:style w:type="paragraph" w:styleId="Descripcin">
+  <w:style w:type="paragraph" w:styleId="Epgrafe">
     <w:name w:val="caption"/>
     <w:basedOn w:val="Normal"/>
     <w:next w:val="Normal"/>
@@ -9213,7 +9220,7 @@
     <w:uiPriority w:val="99"/>
     <w:rsid w:val="009372CD"/>
   </w:style>
-  <w:style w:type="table" w:styleId="Tabladecuadrcula3-nfasis1">
+  <w:style w:type="table" w:customStyle="1" w:styleId="GridTable3Accent1">
     <w:name w:val="Grid Table 3 Accent 1"/>
     <w:basedOn w:val="Tablanormal"/>
     <w:uiPriority w:val="48"/>
@@ -9356,7 +9363,7 @@
       </w:tcPr>
     </w:tblStylePr>
   </w:style>
-  <w:style w:type="table" w:styleId="Tabladecuadrcula5oscura-nfasis1">
+  <w:style w:type="table" w:customStyle="1" w:styleId="GridTable5DarkAccent1">
     <w:name w:val="Grid Table 5 Dark Accent 1"/>
     <w:basedOn w:val="Tablanormal"/>
     <w:uiPriority w:val="50"/>
@@ -9469,7 +9476,7 @@
       </w:tcPr>
     </w:tblStylePr>
   </w:style>
-  <w:style w:type="table" w:styleId="Tabladecuadrcula4-nfasis2">
+  <w:style w:type="table" w:customStyle="1" w:styleId="GridTable4Accent2">
     <w:name w:val="Grid Table 4 Accent 2"/>
     <w:basedOn w:val="Tablanormal"/>
     <w:uiPriority w:val="49"/>
@@ -9552,7 +9559,7 @@
       </w:tcPr>
     </w:tblStylePr>
   </w:style>
-  <w:style w:type="table" w:styleId="Tabladecuadrcula5oscura-nfasis2">
+  <w:style w:type="table" w:customStyle="1" w:styleId="GridTable5DarkAccent2">
     <w:name w:val="Grid Table 5 Dark Accent 2"/>
     <w:basedOn w:val="Tablanormal"/>
     <w:uiPriority w:val="50"/>
@@ -9714,6 +9721,1401 @@
       <w:u w:val="single"/>
     </w:rPr>
   </w:style>
+  <w:style w:type="paragraph" w:styleId="Textodeglobo">
+    <w:name w:val="Balloon Text"/>
+    <w:basedOn w:val="Normal"/>
+    <w:link w:val="TextodegloboCar"/>
+    <w:uiPriority w:val="99"/>
+    <w:semiHidden/>
+    <w:unhideWhenUsed/>
+    <w:rsid w:val="00370C15"/>
+    <w:pPr>
+      <w:spacing w:before="0" w:after="0" w:line="240" w:lineRule="auto"/>
+    </w:pPr>
+    <w:rPr>
+      <w:rFonts w:ascii="Tahoma" w:hAnsi="Tahoma" w:cs="Tahoma"/>
+      <w:sz w:val="16"/>
+      <w:szCs w:val="16"/>
+    </w:rPr>
+  </w:style>
+  <w:style w:type="character" w:customStyle="1" w:styleId="TextodegloboCar">
+    <w:name w:val="Texto de globo Car"/>
+    <w:basedOn w:val="Fuentedeprrafopredeter"/>
+    <w:link w:val="Textodeglobo"/>
+    <w:uiPriority w:val="99"/>
+    <w:semiHidden/>
+    <w:rsid w:val="00370C15"/>
+    <w:rPr>
+      <w:rFonts w:ascii="Tahoma" w:hAnsi="Tahoma" w:cs="Tahoma"/>
+      <w:sz w:val="16"/>
+      <w:szCs w:val="16"/>
+    </w:rPr>
+  </w:style>
+</w:styles>
+</file>
+
+<file path=word/stylesWithEffects.xml><?xml version="1.0" encoding="utf-8"?>
+<w:styles xmlns:wpc="http://schemas.microsoft.com/office/word/2010/wordprocessingCanvas" xmlns:mc="http://schemas.openxmlformats.org/markup-compatibility/2006" xmlns:o="urn:schemas-microsoft-com:office:office" xmlns:r="http://schemas.openxmlformats.org/officeDocument/2006/relationships" xmlns:m="http://schemas.openxmlformats.org/officeDocument/2006/math" xmlns:v="urn:schemas-microsoft-com:vml" xmlns:wp14="http://schemas.microsoft.com/office/word/2010/wordprocessingDrawing" xmlns:wp="http://schemas.openxmlformats.org/drawingml/2006/wordprocessingDrawing" xmlns:w10="urn:schemas-microsoft-com:office:word" xmlns:w="http://schemas.openxmlformats.org/wordprocessingml/2006/main" xmlns:w14="http://schemas.microsoft.com/office/word/2010/wordml" xmlns:wpg="http://schemas.microsoft.com/office/word/2010/wordprocessingGroup" xmlns:wpi="http://schemas.microsoft.com/office/word/2010/wordprocessingInk" xmlns:wne="http://schemas.microsoft.com/office/word/2006/wordml" xmlns:wps="http://schemas.microsoft.com/office/word/2010/wordprocessingShape" mc:Ignorable="w14 wp14">
+  <w:docDefaults>
+    <w:rPrDefault>
+      <w:rPr>
+        <w:rFonts w:asciiTheme="minorHAnsi" w:eastAsiaTheme="minorEastAsia" w:hAnsiTheme="minorHAnsi" w:cstheme="minorBidi"/>
+        <w:sz w:val="22"/>
+        <w:szCs w:val="22"/>
+        <w:lang w:val="en-US" w:eastAsia="ja-JP" w:bidi="ar-SA"/>
+      </w:rPr>
+    </w:rPrDefault>
+    <w:pPrDefault>
+      <w:pPr>
+        <w:spacing w:before="120" w:after="200" w:line="264" w:lineRule="auto"/>
+      </w:pPr>
+    </w:pPrDefault>
+  </w:docDefaults>
+  <w:latentStyles w:defLockedState="0" w:defUIPriority="99" w:defSemiHidden="1" w:defUnhideWhenUsed="1" w:defQFormat="0" w:count="267">
+    <w:lsdException w:name="Normal" w:semiHidden="0" w:uiPriority="0" w:unhideWhenUsed="0" w:qFormat="1"/>
+    <w:lsdException w:name="heading 1" w:semiHidden="0" w:uiPriority="9" w:unhideWhenUsed="0" w:qFormat="1"/>
+    <w:lsdException w:name="heading 2" w:uiPriority="9" w:qFormat="1"/>
+    <w:lsdException w:name="heading 3" w:uiPriority="9" w:qFormat="1"/>
+    <w:lsdException w:name="heading 4" w:uiPriority="9" w:qFormat="1"/>
+    <w:lsdException w:name="heading 5" w:uiPriority="9" w:qFormat="1"/>
+    <w:lsdException w:name="heading 6" w:uiPriority="9" w:qFormat="1"/>
+    <w:lsdException w:name="heading 7" w:uiPriority="9" w:qFormat="1"/>
+    <w:lsdException w:name="heading 8" w:uiPriority="9" w:qFormat="1"/>
+    <w:lsdException w:name="heading 9" w:uiPriority="9" w:qFormat="1"/>
+    <w:lsdException w:name="toc 1" w:uiPriority="39"/>
+    <w:lsdException w:name="toc 2" w:uiPriority="39"/>
+    <w:lsdException w:name="toc 3" w:uiPriority="39"/>
+    <w:lsdException w:name="toc 4" w:uiPriority="39"/>
+    <w:lsdException w:name="toc 5" w:uiPriority="39"/>
+    <w:lsdException w:name="toc 6" w:uiPriority="39"/>
+    <w:lsdException w:name="toc 7" w:uiPriority="39"/>
+    <w:lsdException w:name="toc 8" w:uiPriority="39"/>
+    <w:lsdException w:name="toc 9" w:uiPriority="39"/>
+    <w:lsdException w:name="caption" w:uiPriority="35" w:qFormat="1"/>
+    <w:lsdException w:name="Title" w:semiHidden="0" w:uiPriority="10" w:unhideWhenUsed="0" w:qFormat="1"/>
+    <w:lsdException w:name="Default Paragraph Font" w:uiPriority="1"/>
+    <w:lsdException w:name="Subtitle" w:semiHidden="0" w:uiPriority="11" w:unhideWhenUsed="0" w:qFormat="1"/>
+    <w:lsdException w:name="Strong" w:semiHidden="0" w:uiPriority="22" w:unhideWhenUsed="0" w:qFormat="1"/>
+    <w:lsdException w:name="Emphasis" w:semiHidden="0" w:uiPriority="20" w:unhideWhenUsed="0" w:qFormat="1"/>
+    <w:lsdException w:name="Table Grid" w:semiHidden="0" w:uiPriority="1" w:unhideWhenUsed="0"/>
+    <w:lsdException w:name="Placeholder Text" w:unhideWhenUsed="0"/>
+    <w:lsdException w:name="No Spacing" w:semiHidden="0" w:uiPriority="1" w:unhideWhenUsed="0" w:qFormat="1"/>
+    <w:lsdException w:name="Light Shading" w:semiHidden="0" w:uiPriority="60" w:unhideWhenUsed="0"/>
+    <w:lsdException w:name="Light List" w:semiHidden="0" w:uiPriority="61" w:unhideWhenUsed="0"/>
+    <w:lsdException w:name="Light Grid" w:semiHidden="0" w:uiPriority="62" w:unhideWhenUsed="0"/>
+    <w:lsdException w:name="Medium Shading 1" w:semiHidden="0" w:uiPriority="63" w:unhideWhenUsed="0"/>
+    <w:lsdException w:name="Medium Shading 2" w:semiHidden="0" w:uiPriority="64" w:unhideWhenUsed="0"/>
+    <w:lsdException w:name="Medium List 1" w:semiHidden="0" w:uiPriority="65" w:unhideWhenUsed="0"/>
+    <w:lsdException w:name="Medium List 2" w:semiHidden="0" w:uiPriority="66" w:unhideWhenUsed="0"/>
+    <w:lsdException w:name="Medium Grid 1" w:semiHidden="0" w:uiPriority="67" w:unhideWhenUsed="0"/>
+    <w:lsdException w:name="Medium Grid 2" w:semiHidden="0" w:uiPriority="68" w:unhideWhenUsed="0"/>
+    <w:lsdException w:name="Medium Grid 3" w:semiHidden="0" w:uiPriority="69" w:unhideWhenUsed="0"/>
+    <w:lsdException w:name="Dark List" w:semiHidden="0" w:uiPriority="70" w:unhideWhenUsed="0"/>
+    <w:lsdException w:name="Colorful Shading" w:semiHidden="0" w:uiPriority="71" w:unhideWhenUsed="0"/>
+    <w:lsdException w:name="Colorful List" w:semiHidden="0" w:uiPriority="72" w:unhideWhenUsed="0"/>
+    <w:lsdException w:name="Colorful Grid" w:semiHidden="0" w:uiPriority="73" w:unhideWhenUsed="0"/>
+    <w:lsdException w:name="Light Shading Accent 1" w:semiHidden="0" w:uiPriority="60" w:unhideWhenUsed="0"/>
+    <w:lsdException w:name="Light List Accent 1" w:semiHidden="0" w:uiPriority="61" w:unhideWhenUsed="0"/>
+    <w:lsdException w:name="Light Grid Accent 1" w:semiHidden="0" w:uiPriority="62" w:unhideWhenUsed="0"/>
+    <w:lsdException w:name="Medium Shading 1 Accent 1" w:semiHidden="0" w:uiPriority="63" w:unhideWhenUsed="0"/>
+    <w:lsdException w:name="Medium Shading 2 Accent 1" w:semiHidden="0" w:uiPriority="64" w:unhideWhenUsed="0"/>
+    <w:lsdException w:name="Medium List 1 Accent 1" w:semiHidden="0" w:uiPriority="65" w:unhideWhenUsed="0"/>
+    <w:lsdException w:name="Revision" w:unhideWhenUsed="0"/>
+    <w:lsdException w:name="List Paragraph" w:semiHidden="0" w:uiPriority="34" w:unhideWhenUsed="0" w:qFormat="1"/>
+    <w:lsdException w:name="Quote" w:semiHidden="0" w:uiPriority="29" w:unhideWhenUsed="0" w:qFormat="1"/>
+    <w:lsdException w:name="Intense Quote" w:semiHidden="0" w:uiPriority="30" w:unhideWhenUsed="0" w:qFormat="1"/>
+    <w:lsdException w:name="Medium List 2 Accent 1" w:semiHidden="0" w:uiPriority="66" w:unhideWhenUsed="0"/>
+    <w:lsdException w:name="Medium Grid 1 Accent 1" w:semiHidden="0" w:uiPriority="67" w:unhideWhenUsed="0"/>
+    <w:lsdException w:name="Medium Grid 2 Accent 1" w:semiHidden="0" w:uiPriority="68" w:unhideWhenUsed="0"/>
+    <w:lsdException w:name="Medium Grid 3 Accent 1" w:semiHidden="0" w:uiPriority="69" w:unhideWhenUsed="0"/>
+    <w:lsdException w:name="Dark List Accent 1" w:semiHidden="0" w:uiPriority="70" w:unhideWhenUsed="0"/>
+    <w:lsdException w:name="Colorful Shading Accent 1" w:semiHidden="0" w:uiPriority="71" w:unhideWhenUsed="0"/>
+    <w:lsdException w:name="Colorful List Accent 1" w:semiHidden="0" w:uiPriority="72" w:unhideWhenUsed="0"/>
+    <w:lsdException w:name="Colorful Grid Accent 1" w:semiHidden="0" w:uiPriority="73" w:unhideWhenUsed="0"/>
+    <w:lsdException w:name="Light Shading Accent 2" w:semiHidden="0" w:uiPriority="60" w:unhideWhenUsed="0"/>
+    <w:lsdException w:name="Light List Accent 2" w:semiHidden="0" w:uiPriority="61" w:unhideWhenUsed="0"/>
+    <w:lsdException w:name="Light Grid Accent 2" w:semiHidden="0" w:uiPriority="62" w:unhideWhenUsed="0"/>
+    <w:lsdException w:name="Medium Shading 1 Accent 2" w:semiHidden="0" w:uiPriority="63" w:unhideWhenUsed="0"/>
+    <w:lsdException w:name="Medium Shading 2 Accent 2" w:semiHidden="0" w:uiPriority="64" w:unhideWhenUsed="0"/>
+    <w:lsdException w:name="Medium List 1 Accent 2" w:semiHidden="0" w:uiPriority="65" w:unhideWhenUsed="0"/>
+    <w:lsdException w:name="Medium List 2 Accent 2" w:semiHidden="0" w:uiPriority="66" w:unhideWhenUsed="0"/>
+    <w:lsdException w:name="Medium Grid 1 Accent 2" w:semiHidden="0" w:uiPriority="67" w:unhideWhenUsed="0"/>
+    <w:lsdException w:name="Medium Grid 2 Accent 2" w:semiHidden="0" w:uiPriority="68" w:unhideWhenUsed="0"/>
+    <w:lsdException w:name="Medium Grid 3 Accent 2" w:semiHidden="0" w:uiPriority="69" w:unhideWhenUsed="0"/>
+    <w:lsdException w:name="Dark List Accent 2" w:semiHidden="0" w:uiPriority="70" w:unhideWhenUsed="0"/>
+    <w:lsdException w:name="Colorful Shading Accent 2" w:semiHidden="0" w:uiPriority="71" w:unhideWhenUsed="0"/>
+    <w:lsdException w:name="Colorful List Accent 2" w:semiHidden="0" w:uiPriority="72" w:unhideWhenUsed="0"/>
+    <w:lsdException w:name="Colorful Grid Accent 2" w:semiHidden="0" w:uiPriority="73" w:unhideWhenUsed="0"/>
+    <w:lsdException w:name="Light Shading Accent 3" w:semiHidden="0" w:uiPriority="60" w:unhideWhenUsed="0"/>
+    <w:lsdException w:name="Light List Accent 3" w:semiHidden="0" w:uiPriority="61" w:unhideWhenUsed="0"/>
+    <w:lsdException w:name="Light Grid Accent 3" w:semiHidden="0" w:uiPriority="62" w:unhideWhenUsed="0"/>
+    <w:lsdException w:name="Medium Shading 1 Accent 3" w:semiHidden="0" w:uiPriority="63" w:unhideWhenUsed="0"/>
+    <w:lsdException w:name="Medium Shading 2 Accent 3" w:semiHidden="0" w:uiPriority="64" w:unhideWhenUsed="0"/>
+    <w:lsdException w:name="Medium List 1 Accent 3" w:semiHidden="0" w:uiPriority="65" w:unhideWhenUsed="0"/>
+    <w:lsdException w:name="Medium List 2 Accent 3" w:semiHidden="0" w:uiPriority="66" w:unhideWhenUsed="0"/>
+    <w:lsdException w:name="Medium Grid 1 Accent 3" w:semiHidden="0" w:uiPriority="67" w:unhideWhenUsed="0"/>
+    <w:lsdException w:name="Medium Grid 2 Accent 3" w:semiHidden="0" w:uiPriority="68" w:unhideWhenUsed="0"/>
+    <w:lsdException w:name="Medium Grid 3 Accent 3" w:semiHidden="0" w:uiPriority="69" w:unhideWhenUsed="0"/>
+    <w:lsdException w:name="Dark List Accent 3" w:semiHidden="0" w:uiPriority="70" w:unhideWhenUsed="0"/>
+    <w:lsdException w:name="Colorful Shading Accent 3" w:semiHidden="0" w:uiPriority="71" w:unhideWhenUsed="0"/>
+    <w:lsdException w:name="Colorful List Accent 3" w:semiHidden="0" w:uiPriority="72" w:unhideWhenUsed="0"/>
+    <w:lsdException w:name="Colorful Grid Accent 3" w:semiHidden="0" w:uiPriority="73" w:unhideWhenUsed="0"/>
+    <w:lsdException w:name="Light Shading Accent 4" w:semiHidden="0" w:uiPriority="60" w:unhideWhenUsed="0"/>
+    <w:lsdException w:name="Light List Accent 4" w:semiHidden="0" w:uiPriority="61" w:unhideWhenUsed="0"/>
+    <w:lsdException w:name="Light Grid Accent 4" w:semiHidden="0" w:uiPriority="62" w:unhideWhenUsed="0"/>
+    <w:lsdException w:name="Medium Shading 1 Accent 4" w:semiHidden="0" w:uiPriority="63" w:unhideWhenUsed="0"/>
+    <w:lsdException w:name="Medium Shading 2 Accent 4" w:semiHidden="0" w:uiPriority="64" w:unhideWhenUsed="0"/>
+    <w:lsdException w:name="Medium List 1 Accent 4" w:semiHidden="0" w:uiPriority="65" w:unhideWhenUsed="0"/>
+    <w:lsdException w:name="Medium List 2 Accent 4" w:semiHidden="0" w:uiPriority="66" w:unhideWhenUsed="0"/>
+    <w:lsdException w:name="Medium Grid 1 Accent 4" w:semiHidden="0" w:uiPriority="67" w:unhideWhenUsed="0"/>
+    <w:lsdException w:name="Medium Grid 2 Accent 4" w:semiHidden="0" w:uiPriority="68" w:unhideWhenUsed="0"/>
+    <w:lsdException w:name="Medium Grid 3 Accent 4" w:semiHidden="0" w:uiPriority="69" w:unhideWhenUsed="0"/>
+    <w:lsdException w:name="Dark List Accent 4" w:semiHidden="0" w:uiPriority="70" w:unhideWhenUsed="0"/>
+    <w:lsdException w:name="Colorful Shading Accent 4" w:semiHidden="0" w:uiPriority="71" w:unhideWhenUsed="0"/>
+    <w:lsdException w:name="Colorful List Accent 4" w:semiHidden="0" w:uiPriority="72" w:unhideWhenUsed="0"/>
+    <w:lsdException w:name="Colorful Grid Accent 4" w:semiHidden="0" w:uiPriority="73" w:unhideWhenUsed="0"/>
+    <w:lsdException w:name="Light Shading Accent 5" w:semiHidden="0" w:uiPriority="60" w:unhideWhenUsed="0"/>
+    <w:lsdException w:name="Light List Accent 5" w:semiHidden="0" w:uiPriority="61" w:unhideWhenUsed="0"/>
+    <w:lsdException w:name="Light Grid Accent 5" w:semiHidden="0" w:uiPriority="62" w:unhideWhenUsed="0"/>
+    <w:lsdException w:name="Medium Shading 1 Accent 5" w:semiHidden="0" w:uiPriority="63" w:unhideWhenUsed="0"/>
+    <w:lsdException w:name="Medium Shading 2 Accent 5" w:semiHidden="0" w:uiPriority="64" w:unhideWhenUsed="0"/>
+    <w:lsdException w:name="Medium List 1 Accent 5" w:semiHidden="0" w:uiPriority="65" w:unhideWhenUsed="0"/>
+    <w:lsdException w:name="Medium List 2 Accent 5" w:semiHidden="0" w:uiPriority="66" w:unhideWhenUsed="0"/>
+    <w:lsdException w:name="Medium Grid 1 Accent 5" w:semiHidden="0" w:uiPriority="67" w:unhideWhenUsed="0"/>
+    <w:lsdException w:name="Medium Grid 2 Accent 5" w:semiHidden="0" w:uiPriority="68" w:unhideWhenUsed="0"/>
+    <w:lsdException w:name="Medium Grid 3 Accent 5" w:semiHidden="0" w:uiPriority="69" w:unhideWhenUsed="0"/>
+    <w:lsdException w:name="Dark List Accent 5" w:semiHidden="0" w:uiPriority="70" w:unhideWhenUsed="0"/>
+    <w:lsdException w:name="Colorful Shading Accent 5" w:semiHidden="0" w:uiPriority="71" w:unhideWhenUsed="0"/>
+    <w:lsdException w:name="Colorful List Accent 5" w:semiHidden="0" w:uiPriority="72" w:unhideWhenUsed="0"/>
+    <w:lsdException w:name="Colorful Grid Accent 5" w:semiHidden="0" w:uiPriority="73" w:unhideWhenUsed="0"/>
+    <w:lsdException w:name="Light Shading Accent 6" w:semiHidden="0" w:uiPriority="60" w:unhideWhenUsed="0"/>
+    <w:lsdException w:name="Light List Accent 6" w:semiHidden="0" w:uiPriority="61" w:unhideWhenUsed="0"/>
+    <w:lsdException w:name="Light Grid Accent 6" w:semiHidden="0" w:uiPriority="62" w:unhideWhenUsed="0"/>
+    <w:lsdException w:name="Medium Shading 1 Accent 6" w:semiHidden="0" w:uiPriority="63" w:unhideWhenUsed="0"/>
+    <w:lsdException w:name="Medium Shading 2 Accent 6" w:semiHidden="0" w:uiPriority="64" w:unhideWhenUsed="0"/>
+    <w:lsdException w:name="Medium List 1 Accent 6" w:semiHidden="0" w:uiPriority="65" w:unhideWhenUsed="0"/>
+    <w:lsdException w:name="Medium List 2 Accent 6" w:semiHidden="0" w:uiPriority="66" w:unhideWhenUsed="0"/>
+    <w:lsdException w:name="Medium Grid 1 Accent 6" w:semiHidden="0" w:uiPriority="67" w:unhideWhenUsed="0"/>
+    <w:lsdException w:name="Medium Grid 2 Accent 6" w:semiHidden="0" w:uiPriority="68" w:unhideWhenUsed="0"/>
+    <w:lsdException w:name="Medium Grid 3 Accent 6" w:semiHidden="0" w:uiPriority="69" w:unhideWhenUsed="0"/>
+    <w:lsdException w:name="Dark List Accent 6" w:semiHidden="0" w:uiPriority="70" w:unhideWhenUsed="0"/>
+    <w:lsdException w:name="Colorful Shading Accent 6" w:semiHidden="0" w:uiPriority="71" w:unhideWhenUsed="0"/>
+    <w:lsdException w:name="Colorful List Accent 6" w:semiHidden="0" w:uiPriority="72" w:unhideWhenUsed="0"/>
+    <w:lsdException w:name="Colorful Grid Accent 6" w:semiHidden="0" w:uiPriority="73" w:unhideWhenUsed="0"/>
+    <w:lsdException w:name="Subtle Emphasis" w:semiHidden="0" w:uiPriority="19" w:unhideWhenUsed="0" w:qFormat="1"/>
+    <w:lsdException w:name="Intense Emphasis" w:semiHidden="0" w:uiPriority="21" w:unhideWhenUsed="0" w:qFormat="1"/>
+    <w:lsdException w:name="Subtle Reference" w:semiHidden="0" w:uiPriority="31" w:unhideWhenUsed="0" w:qFormat="1"/>
+    <w:lsdException w:name="Intense Reference" w:semiHidden="0" w:uiPriority="32" w:unhideWhenUsed="0" w:qFormat="1"/>
+    <w:lsdException w:name="Book Title" w:semiHidden="0" w:uiPriority="33" w:unhideWhenUsed="0" w:qFormat="1"/>
+    <w:lsdException w:name="Bibliography" w:uiPriority="37"/>
+    <w:lsdException w:name="TOC Heading" w:uiPriority="39" w:qFormat="1"/>
+  </w:latentStyles>
+  <w:style w:type="paragraph" w:default="1" w:styleId="Normal">
+    <w:name w:val="Normal"/>
+    <w:qFormat/>
+    <w:rPr>
+      <w:lang w:val="es-AR"/>
+    </w:rPr>
+  </w:style>
+  <w:style w:type="paragraph" w:styleId="Ttulo1">
+    <w:name w:val="heading 1"/>
+    <w:basedOn w:val="Normal"/>
+    <w:next w:val="Normal"/>
+    <w:link w:val="Ttulo1Car"/>
+    <w:uiPriority w:val="9"/>
+    <w:qFormat/>
+    <w:pPr>
+      <w:pBdr>
+        <w:top w:val="single" w:sz="24" w:space="0" w:color="63A537" w:themeColor="text2"/>
+        <w:left w:val="single" w:sz="24" w:space="0" w:color="63A537" w:themeColor="text2"/>
+        <w:bottom w:val="single" w:sz="24" w:space="0" w:color="63A537" w:themeColor="text2"/>
+        <w:right w:val="single" w:sz="24" w:space="0" w:color="63A537" w:themeColor="text2"/>
+      </w:pBdr>
+      <w:shd w:val="clear" w:color="auto" w:fill="63A537" w:themeFill="text2"/>
+      <w:spacing w:after="0"/>
+      <w:outlineLvl w:val="0"/>
+    </w:pPr>
+    <w:rPr>
+      <w:rFonts w:asciiTheme="majorHAnsi" w:eastAsiaTheme="majorEastAsia" w:hAnsiTheme="majorHAnsi" w:cstheme="majorBidi"/>
+      <w:caps/>
+      <w:color w:val="FFFFFF" w:themeColor="background1"/>
+      <w:spacing w:val="15"/>
+    </w:rPr>
+  </w:style>
+  <w:style w:type="paragraph" w:styleId="Ttulo2">
+    <w:name w:val="heading 2"/>
+    <w:basedOn w:val="Normal"/>
+    <w:next w:val="Normal"/>
+    <w:link w:val="Ttulo2Car"/>
+    <w:uiPriority w:val="9"/>
+    <w:unhideWhenUsed/>
+    <w:qFormat/>
+    <w:rsid w:val="00D65023"/>
+    <w:pPr>
+      <w:pBdr>
+        <w:top w:val="single" w:sz="24" w:space="0" w:color="DFF0D3" w:themeColor="text2" w:themeTint="33"/>
+        <w:left w:val="single" w:sz="24" w:space="0" w:color="DFF0D3" w:themeColor="text2" w:themeTint="33"/>
+        <w:bottom w:val="single" w:sz="24" w:space="0" w:color="DFF0D3" w:themeColor="text2" w:themeTint="33"/>
+        <w:right w:val="single" w:sz="24" w:space="0" w:color="DFF0D3" w:themeColor="text2" w:themeTint="33"/>
+      </w:pBdr>
+      <w:shd w:val="clear" w:color="auto" w:fill="DFF0D3" w:themeFill="text2" w:themeFillTint="33"/>
+      <w:spacing w:after="0"/>
+      <w:outlineLvl w:val="1"/>
+    </w:pPr>
+    <w:rPr>
+      <w:rFonts w:asciiTheme="majorHAnsi" w:eastAsiaTheme="majorEastAsia" w:hAnsiTheme="majorHAnsi" w:cstheme="majorBidi"/>
+      <w:caps/>
+      <w:spacing w:val="15"/>
+      <w:sz w:val="20"/>
+    </w:rPr>
+  </w:style>
+  <w:style w:type="paragraph" w:styleId="Ttulo3">
+    <w:name w:val="heading 3"/>
+    <w:basedOn w:val="Normal"/>
+    <w:next w:val="Normal"/>
+    <w:link w:val="Ttulo3Car"/>
+    <w:uiPriority w:val="9"/>
+    <w:unhideWhenUsed/>
+    <w:qFormat/>
+    <w:pPr>
+      <w:pBdr>
+        <w:top w:val="single" w:sz="6" w:space="2" w:color="63A537" w:themeColor="text2"/>
+      </w:pBdr>
+      <w:spacing w:before="300" w:after="0"/>
+      <w:outlineLvl w:val="2"/>
+    </w:pPr>
+    <w:rPr>
+      <w:rFonts w:asciiTheme="majorHAnsi" w:eastAsiaTheme="majorEastAsia" w:hAnsiTheme="majorHAnsi" w:cstheme="majorBidi"/>
+      <w:caps/>
+      <w:color w:val="31521B" w:themeColor="text2" w:themeShade="80"/>
+      <w:spacing w:val="15"/>
+    </w:rPr>
+  </w:style>
+  <w:style w:type="paragraph" w:styleId="Ttulo4">
+    <w:name w:val="heading 4"/>
+    <w:basedOn w:val="Normal"/>
+    <w:next w:val="Normal"/>
+    <w:link w:val="Ttulo4Car"/>
+    <w:uiPriority w:val="9"/>
+    <w:unhideWhenUsed/>
+    <w:qFormat/>
+    <w:pPr>
+      <w:pBdr>
+        <w:top w:val="dotted" w:sz="6" w:space="2" w:color="63A537" w:themeColor="text2"/>
+      </w:pBdr>
+      <w:spacing w:before="200" w:after="0"/>
+      <w:outlineLvl w:val="3"/>
+    </w:pPr>
+    <w:rPr>
+      <w:rFonts w:asciiTheme="majorHAnsi" w:eastAsiaTheme="majorEastAsia" w:hAnsiTheme="majorHAnsi" w:cstheme="majorBidi"/>
+      <w:caps/>
+      <w:color w:val="4A7B29" w:themeColor="text2" w:themeShade="BF"/>
+      <w:spacing w:val="10"/>
+    </w:rPr>
+  </w:style>
+  <w:style w:type="paragraph" w:styleId="Ttulo5">
+    <w:name w:val="heading 5"/>
+    <w:basedOn w:val="Normal"/>
+    <w:next w:val="Normal"/>
+    <w:link w:val="Ttulo5Car"/>
+    <w:uiPriority w:val="9"/>
+    <w:semiHidden/>
+    <w:unhideWhenUsed/>
+    <w:qFormat/>
+    <w:pPr>
+      <w:pBdr>
+        <w:bottom w:val="single" w:sz="6" w:space="1" w:color="63A537" w:themeColor="text2"/>
+      </w:pBdr>
+      <w:spacing w:before="200" w:after="0"/>
+      <w:outlineLvl w:val="4"/>
+    </w:pPr>
+    <w:rPr>
+      <w:rFonts w:asciiTheme="majorHAnsi" w:eastAsiaTheme="majorEastAsia" w:hAnsiTheme="majorHAnsi" w:cstheme="majorBidi"/>
+      <w:caps/>
+      <w:color w:val="4A7B29" w:themeColor="text2" w:themeShade="BF"/>
+      <w:spacing w:val="10"/>
+    </w:rPr>
+  </w:style>
+  <w:style w:type="paragraph" w:styleId="Ttulo6">
+    <w:name w:val="heading 6"/>
+    <w:basedOn w:val="Normal"/>
+    <w:next w:val="Normal"/>
+    <w:link w:val="Ttulo6Car"/>
+    <w:uiPriority w:val="9"/>
+    <w:semiHidden/>
+    <w:unhideWhenUsed/>
+    <w:qFormat/>
+    <w:pPr>
+      <w:pBdr>
+        <w:bottom w:val="dotted" w:sz="6" w:space="1" w:color="63A537" w:themeColor="text2"/>
+      </w:pBdr>
+      <w:spacing w:before="200" w:after="0"/>
+      <w:outlineLvl w:val="5"/>
+    </w:pPr>
+    <w:rPr>
+      <w:rFonts w:asciiTheme="majorHAnsi" w:eastAsiaTheme="majorEastAsia" w:hAnsiTheme="majorHAnsi" w:cstheme="majorBidi"/>
+      <w:caps/>
+      <w:color w:val="4A7B29" w:themeColor="text2" w:themeShade="BF"/>
+      <w:spacing w:val="10"/>
+    </w:rPr>
+  </w:style>
+  <w:style w:type="paragraph" w:styleId="Ttulo7">
+    <w:name w:val="heading 7"/>
+    <w:basedOn w:val="Normal"/>
+    <w:next w:val="Normal"/>
+    <w:link w:val="Ttulo7Car"/>
+    <w:uiPriority w:val="9"/>
+    <w:semiHidden/>
+    <w:unhideWhenUsed/>
+    <w:qFormat/>
+    <w:pPr>
+      <w:spacing w:before="200" w:after="0"/>
+      <w:outlineLvl w:val="6"/>
+    </w:pPr>
+    <w:rPr>
+      <w:rFonts w:asciiTheme="majorHAnsi" w:eastAsiaTheme="majorEastAsia" w:hAnsiTheme="majorHAnsi" w:cstheme="majorBidi"/>
+      <w:caps/>
+      <w:color w:val="4A7B29" w:themeColor="text2" w:themeShade="BF"/>
+      <w:spacing w:val="10"/>
+    </w:rPr>
+  </w:style>
+  <w:style w:type="paragraph" w:styleId="Ttulo8">
+    <w:name w:val="heading 8"/>
+    <w:basedOn w:val="Normal"/>
+    <w:next w:val="Normal"/>
+    <w:link w:val="Ttulo8Car"/>
+    <w:uiPriority w:val="9"/>
+    <w:semiHidden/>
+    <w:unhideWhenUsed/>
+    <w:qFormat/>
+    <w:pPr>
+      <w:spacing w:before="200" w:after="0"/>
+      <w:outlineLvl w:val="7"/>
+    </w:pPr>
+    <w:rPr>
+      <w:rFonts w:asciiTheme="majorHAnsi" w:eastAsiaTheme="majorEastAsia" w:hAnsiTheme="majorHAnsi" w:cstheme="majorBidi"/>
+      <w:caps/>
+      <w:spacing w:val="10"/>
+      <w:sz w:val="18"/>
+      <w:szCs w:val="18"/>
+    </w:rPr>
+  </w:style>
+  <w:style w:type="paragraph" w:styleId="Ttulo9">
+    <w:name w:val="heading 9"/>
+    <w:basedOn w:val="Normal"/>
+    <w:next w:val="Normal"/>
+    <w:link w:val="Ttulo9Car"/>
+    <w:uiPriority w:val="9"/>
+    <w:semiHidden/>
+    <w:unhideWhenUsed/>
+    <w:qFormat/>
+    <w:pPr>
+      <w:spacing w:before="200" w:after="0"/>
+      <w:outlineLvl w:val="8"/>
+    </w:pPr>
+    <w:rPr>
+      <w:rFonts w:asciiTheme="majorHAnsi" w:eastAsiaTheme="majorEastAsia" w:hAnsiTheme="majorHAnsi" w:cstheme="majorBidi"/>
+      <w:i/>
+      <w:iCs/>
+      <w:caps/>
+      <w:spacing w:val="10"/>
+      <w:sz w:val="18"/>
+      <w:szCs w:val="18"/>
+    </w:rPr>
+  </w:style>
+  <w:style w:type="character" w:default="1" w:styleId="Fuentedeprrafopredeter">
+    <w:name w:val="Default Paragraph Font"/>
+    <w:uiPriority w:val="1"/>
+    <w:semiHidden/>
+    <w:unhideWhenUsed/>
+  </w:style>
+  <w:style w:type="table" w:default="1" w:styleId="Tablanormal">
+    <w:name w:val="Normal Table"/>
+    <w:uiPriority w:val="99"/>
+    <w:semiHidden/>
+    <w:unhideWhenUsed/>
+    <w:tblPr>
+      <w:tblInd w:w="0" w:type="dxa"/>
+      <w:tblCellMar>
+        <w:top w:w="0" w:type="dxa"/>
+        <w:left w:w="108" w:type="dxa"/>
+        <w:bottom w:w="0" w:type="dxa"/>
+        <w:right w:w="108" w:type="dxa"/>
+      </w:tblCellMar>
+    </w:tblPr>
+  </w:style>
+  <w:style w:type="numbering" w:default="1" w:styleId="Sinlista">
+    <w:name w:val="No List"/>
+    <w:uiPriority w:val="99"/>
+    <w:semiHidden/>
+    <w:unhideWhenUsed/>
+  </w:style>
+  <w:style w:type="character" w:customStyle="1" w:styleId="Ttulo1Car">
+    <w:name w:val="Título 1 Car"/>
+    <w:basedOn w:val="Fuentedeprrafopredeter"/>
+    <w:link w:val="Ttulo1"/>
+    <w:uiPriority w:val="9"/>
+    <w:rPr>
+      <w:rFonts w:asciiTheme="majorHAnsi" w:eastAsiaTheme="majorEastAsia" w:hAnsiTheme="majorHAnsi" w:cstheme="majorBidi"/>
+      <w:caps/>
+      <w:color w:val="FFFFFF" w:themeColor="background1"/>
+      <w:spacing w:val="15"/>
+      <w:shd w:val="clear" w:color="auto" w:fill="63A537" w:themeFill="text2"/>
+    </w:rPr>
+  </w:style>
+  <w:style w:type="character" w:customStyle="1" w:styleId="Ttulo2Car">
+    <w:name w:val="Título 2 Car"/>
+    <w:basedOn w:val="Fuentedeprrafopredeter"/>
+    <w:link w:val="Ttulo2"/>
+    <w:uiPriority w:val="9"/>
+    <w:rsid w:val="00D65023"/>
+    <w:rPr>
+      <w:rFonts w:asciiTheme="majorHAnsi" w:eastAsiaTheme="majorEastAsia" w:hAnsiTheme="majorHAnsi" w:cstheme="majorBidi"/>
+      <w:caps/>
+      <w:spacing w:val="15"/>
+      <w:sz w:val="20"/>
+      <w:shd w:val="clear" w:color="auto" w:fill="DFF0D3" w:themeFill="text2" w:themeFillTint="33"/>
+    </w:rPr>
+  </w:style>
+  <w:style w:type="character" w:customStyle="1" w:styleId="Ttulo3Car">
+    <w:name w:val="Título 3 Car"/>
+    <w:basedOn w:val="Fuentedeprrafopredeter"/>
+    <w:link w:val="Ttulo3"/>
+    <w:uiPriority w:val="9"/>
+    <w:rPr>
+      <w:rFonts w:asciiTheme="majorHAnsi" w:eastAsiaTheme="majorEastAsia" w:hAnsiTheme="majorHAnsi" w:cstheme="majorBidi"/>
+      <w:caps/>
+      <w:color w:val="31521B" w:themeColor="text2" w:themeShade="80"/>
+      <w:spacing w:val="15"/>
+    </w:rPr>
+  </w:style>
+  <w:style w:type="table" w:styleId="Tablaconcuadrcula">
+    <w:name w:val="Table Grid"/>
+    <w:basedOn w:val="Tablanormal"/>
+    <w:uiPriority w:val="1"/>
+    <w:pPr>
+      <w:spacing w:after="0" w:line="240" w:lineRule="auto"/>
+    </w:pPr>
+    <w:tblPr>
+      <w:tblInd w:w="0" w:type="dxa"/>
+      <w:tblBorders>
+        <w:top w:val="single" w:sz="4" w:space="0" w:color="000000" w:themeColor="text1"/>
+        <w:left w:val="single" w:sz="4" w:space="0" w:color="000000" w:themeColor="text1"/>
+        <w:bottom w:val="single" w:sz="4" w:space="0" w:color="000000" w:themeColor="text1"/>
+        <w:right w:val="single" w:sz="4" w:space="0" w:color="000000" w:themeColor="text1"/>
+        <w:insideH w:val="single" w:sz="4" w:space="0" w:color="000000" w:themeColor="text1"/>
+        <w:insideV w:val="single" w:sz="4" w:space="0" w:color="000000" w:themeColor="text1"/>
+      </w:tblBorders>
+      <w:tblCellMar>
+        <w:top w:w="0" w:type="dxa"/>
+        <w:left w:w="108" w:type="dxa"/>
+        <w:bottom w:w="0" w:type="dxa"/>
+        <w:right w:w="108" w:type="dxa"/>
+      </w:tblCellMar>
+    </w:tblPr>
+  </w:style>
+  <w:style w:type="paragraph" w:styleId="Ttulo">
+    <w:name w:val="Title"/>
+    <w:basedOn w:val="Normal"/>
+    <w:next w:val="Normal"/>
+    <w:link w:val="TtuloCar"/>
+    <w:uiPriority w:val="10"/>
+    <w:qFormat/>
+    <w:pPr>
+      <w:spacing w:before="0" w:after="0"/>
+    </w:pPr>
+    <w:rPr>
+      <w:rFonts w:asciiTheme="majorHAnsi" w:eastAsiaTheme="majorEastAsia" w:hAnsiTheme="majorHAnsi" w:cstheme="majorBidi"/>
+      <w:caps/>
+      <w:color w:val="63A537" w:themeColor="text2"/>
+      <w:spacing w:val="10"/>
+      <w:sz w:val="52"/>
+      <w:szCs w:val="52"/>
+    </w:rPr>
+  </w:style>
+  <w:style w:type="character" w:customStyle="1" w:styleId="TtuloCar">
+    <w:name w:val="Título Car"/>
+    <w:basedOn w:val="Fuentedeprrafopredeter"/>
+    <w:link w:val="Ttulo"/>
+    <w:uiPriority w:val="10"/>
+    <w:rPr>
+      <w:rFonts w:asciiTheme="majorHAnsi" w:eastAsiaTheme="majorEastAsia" w:hAnsiTheme="majorHAnsi" w:cstheme="majorBidi"/>
+      <w:caps/>
+      <w:color w:val="63A537" w:themeColor="text2"/>
+      <w:spacing w:val="10"/>
+      <w:sz w:val="52"/>
+      <w:szCs w:val="52"/>
+    </w:rPr>
+  </w:style>
+  <w:style w:type="paragraph" w:styleId="Subttulo">
+    <w:name w:val="Subtitle"/>
+    <w:basedOn w:val="Normal"/>
+    <w:next w:val="Normal"/>
+    <w:link w:val="SubttuloCar"/>
+    <w:uiPriority w:val="11"/>
+    <w:qFormat/>
+    <w:pPr>
+      <w:spacing w:before="0" w:after="500" w:line="240" w:lineRule="auto"/>
+    </w:pPr>
+    <w:rPr>
+      <w:caps/>
+      <w:color w:val="595959" w:themeColor="text1" w:themeTint="A6"/>
+      <w:spacing w:val="10"/>
+      <w:sz w:val="21"/>
+      <w:szCs w:val="21"/>
+    </w:rPr>
+  </w:style>
+  <w:style w:type="character" w:customStyle="1" w:styleId="SubttuloCar">
+    <w:name w:val="Subtítulo Car"/>
+    <w:basedOn w:val="Fuentedeprrafopredeter"/>
+    <w:link w:val="Subttulo"/>
+    <w:uiPriority w:val="11"/>
+    <w:rPr>
+      <w:caps/>
+      <w:color w:val="595959" w:themeColor="text1" w:themeTint="A6"/>
+      <w:spacing w:val="10"/>
+      <w:sz w:val="21"/>
+      <w:szCs w:val="21"/>
+    </w:rPr>
+  </w:style>
+  <w:style w:type="paragraph" w:styleId="Prrafodelista">
+    <w:name w:val="List Paragraph"/>
+    <w:basedOn w:val="Normal"/>
+    <w:uiPriority w:val="34"/>
+    <w:qFormat/>
+    <w:pPr>
+      <w:ind w:left="720"/>
+      <w:contextualSpacing/>
+    </w:pPr>
+  </w:style>
+  <w:style w:type="character" w:styleId="Referenciasutil">
+    <w:name w:val="Subtle Reference"/>
+    <w:uiPriority w:val="31"/>
+    <w:qFormat/>
+    <w:rPr>
+      <w:b w:val="0"/>
+      <w:bCs w:val="0"/>
+      <w:color w:val="63A537" w:themeColor="text2"/>
+    </w:rPr>
+  </w:style>
+  <w:style w:type="character" w:styleId="nfasissutil">
+    <w:name w:val="Subtle Emphasis"/>
+    <w:uiPriority w:val="19"/>
+    <w:qFormat/>
+    <w:rPr>
+      <w:i/>
+      <w:iCs/>
+      <w:color w:val="31521B" w:themeColor="text2" w:themeShade="80"/>
+    </w:rPr>
+  </w:style>
+  <w:style w:type="character" w:styleId="nfasis">
+    <w:name w:val="Emphasis"/>
+    <w:uiPriority w:val="20"/>
+    <w:qFormat/>
+    <w:rPr>
+      <w:caps/>
+      <w:color w:val="auto"/>
+      <w:spacing w:val="5"/>
+    </w:rPr>
+  </w:style>
+  <w:style w:type="paragraph" w:styleId="Cita">
+    <w:name w:val="Quote"/>
+    <w:basedOn w:val="Normal"/>
+    <w:next w:val="Normal"/>
+    <w:link w:val="CitaCar"/>
+    <w:uiPriority w:val="29"/>
+    <w:qFormat/>
+    <w:pPr>
+      <w:ind w:left="1080" w:right="1080"/>
+      <w:jc w:val="center"/>
+    </w:pPr>
+    <w:rPr>
+      <w:i/>
+      <w:iCs/>
+      <w:sz w:val="24"/>
+      <w:szCs w:val="24"/>
+    </w:rPr>
+  </w:style>
+  <w:style w:type="character" w:customStyle="1" w:styleId="CitaCar">
+    <w:name w:val="Cita Car"/>
+    <w:basedOn w:val="Fuentedeprrafopredeter"/>
+    <w:link w:val="Cita"/>
+    <w:uiPriority w:val="29"/>
+    <w:rPr>
+      <w:i/>
+      <w:iCs/>
+      <w:sz w:val="24"/>
+      <w:szCs w:val="24"/>
+    </w:rPr>
+  </w:style>
+  <w:style w:type="character" w:styleId="nfasisintenso">
+    <w:name w:val="Intense Emphasis"/>
+    <w:uiPriority w:val="21"/>
+    <w:qFormat/>
+    <w:rPr>
+      <w:b/>
+      <w:bCs/>
+      <w:caps/>
+      <w:color w:val="31521B" w:themeColor="text2" w:themeShade="80"/>
+      <w:spacing w:val="10"/>
+    </w:rPr>
+  </w:style>
+  <w:style w:type="paragraph" w:styleId="Citadestacada">
+    <w:name w:val="Intense Quote"/>
+    <w:basedOn w:val="Normal"/>
+    <w:next w:val="Normal"/>
+    <w:link w:val="CitadestacadaCar"/>
+    <w:uiPriority w:val="30"/>
+    <w:qFormat/>
+    <w:pPr>
+      <w:spacing w:before="240" w:after="240" w:line="240" w:lineRule="auto"/>
+      <w:ind w:left="1080" w:right="1080"/>
+      <w:jc w:val="center"/>
+    </w:pPr>
+    <w:rPr>
+      <w:color w:val="63A537" w:themeColor="text2"/>
+      <w:sz w:val="24"/>
+      <w:szCs w:val="24"/>
+    </w:rPr>
+  </w:style>
+  <w:style w:type="character" w:customStyle="1" w:styleId="CitadestacadaCar">
+    <w:name w:val="Cita destacada Car"/>
+    <w:basedOn w:val="Fuentedeprrafopredeter"/>
+    <w:link w:val="Citadestacada"/>
+    <w:uiPriority w:val="30"/>
+    <w:rPr>
+      <w:color w:val="63A537" w:themeColor="text2"/>
+      <w:sz w:val="24"/>
+      <w:szCs w:val="24"/>
+    </w:rPr>
+  </w:style>
+  <w:style w:type="character" w:customStyle="1" w:styleId="Ttulo4Car">
+    <w:name w:val="Título 4 Car"/>
+    <w:basedOn w:val="Fuentedeprrafopredeter"/>
+    <w:link w:val="Ttulo4"/>
+    <w:uiPriority w:val="9"/>
+    <w:rPr>
+      <w:rFonts w:asciiTheme="majorHAnsi" w:eastAsiaTheme="majorEastAsia" w:hAnsiTheme="majorHAnsi" w:cstheme="majorBidi"/>
+      <w:caps/>
+      <w:color w:val="4A7B29" w:themeColor="text2" w:themeShade="BF"/>
+      <w:spacing w:val="10"/>
+    </w:rPr>
+  </w:style>
+  <w:style w:type="character" w:customStyle="1" w:styleId="Ttulo5Car">
+    <w:name w:val="Título 5 Car"/>
+    <w:basedOn w:val="Fuentedeprrafopredeter"/>
+    <w:link w:val="Ttulo5"/>
+    <w:uiPriority w:val="9"/>
+    <w:rPr>
+      <w:rFonts w:asciiTheme="majorHAnsi" w:eastAsiaTheme="majorEastAsia" w:hAnsiTheme="majorHAnsi" w:cstheme="majorBidi"/>
+      <w:caps/>
+      <w:color w:val="4A7B29" w:themeColor="text2" w:themeShade="BF"/>
+      <w:spacing w:val="10"/>
+    </w:rPr>
+  </w:style>
+  <w:style w:type="character" w:customStyle="1" w:styleId="Ttulo6Car">
+    <w:name w:val="Título 6 Car"/>
+    <w:basedOn w:val="Fuentedeprrafopredeter"/>
+    <w:link w:val="Ttulo6"/>
+    <w:uiPriority w:val="9"/>
+    <w:rPr>
+      <w:rFonts w:asciiTheme="majorHAnsi" w:eastAsiaTheme="majorEastAsia" w:hAnsiTheme="majorHAnsi" w:cstheme="majorBidi"/>
+      <w:caps/>
+      <w:color w:val="4A7B29" w:themeColor="text2" w:themeShade="BF"/>
+      <w:spacing w:val="10"/>
+    </w:rPr>
+  </w:style>
+  <w:style w:type="character" w:customStyle="1" w:styleId="Ttulo7Car">
+    <w:name w:val="Título 7 Car"/>
+    <w:basedOn w:val="Fuentedeprrafopredeter"/>
+    <w:link w:val="Ttulo7"/>
+    <w:uiPriority w:val="9"/>
+    <w:rPr>
+      <w:rFonts w:asciiTheme="majorHAnsi" w:eastAsiaTheme="majorEastAsia" w:hAnsiTheme="majorHAnsi" w:cstheme="majorBidi"/>
+      <w:caps/>
+      <w:color w:val="4A7B29" w:themeColor="text2" w:themeShade="BF"/>
+      <w:spacing w:val="10"/>
+    </w:rPr>
+  </w:style>
+  <w:style w:type="character" w:customStyle="1" w:styleId="Ttulo8Car">
+    <w:name w:val="Título 8 Car"/>
+    <w:basedOn w:val="Fuentedeprrafopredeter"/>
+    <w:link w:val="Ttulo8"/>
+    <w:uiPriority w:val="9"/>
+    <w:rPr>
+      <w:rFonts w:asciiTheme="majorHAnsi" w:eastAsiaTheme="majorEastAsia" w:hAnsiTheme="majorHAnsi" w:cstheme="majorBidi"/>
+      <w:caps/>
+      <w:spacing w:val="10"/>
+      <w:sz w:val="18"/>
+      <w:szCs w:val="18"/>
+    </w:rPr>
+  </w:style>
+  <w:style w:type="character" w:customStyle="1" w:styleId="Ttulo9Car">
+    <w:name w:val="Título 9 Car"/>
+    <w:basedOn w:val="Fuentedeprrafopredeter"/>
+    <w:link w:val="Ttulo9"/>
+    <w:uiPriority w:val="9"/>
+    <w:rPr>
+      <w:rFonts w:asciiTheme="majorHAnsi" w:eastAsiaTheme="majorEastAsia" w:hAnsiTheme="majorHAnsi" w:cstheme="majorBidi"/>
+      <w:i/>
+      <w:iCs/>
+      <w:caps/>
+      <w:spacing w:val="10"/>
+      <w:sz w:val="18"/>
+      <w:szCs w:val="18"/>
+    </w:rPr>
+  </w:style>
+  <w:style w:type="paragraph" w:styleId="Sinespaciado">
+    <w:name w:val="No Spacing"/>
+    <w:link w:val="SinespaciadoCar"/>
+    <w:uiPriority w:val="1"/>
+    <w:qFormat/>
+    <w:pPr>
+      <w:spacing w:after="0" w:line="240" w:lineRule="auto"/>
+    </w:pPr>
+  </w:style>
+  <w:style w:type="character" w:styleId="Ttulodellibro">
+    <w:name w:val="Book Title"/>
+    <w:uiPriority w:val="33"/>
+    <w:qFormat/>
+    <w:rPr>
+      <w:b/>
+      <w:bCs/>
+      <w:i/>
+      <w:iCs/>
+      <w:spacing w:val="0"/>
+    </w:rPr>
+  </w:style>
+  <w:style w:type="paragraph" w:styleId="Epgrafe">
+    <w:name w:val="caption"/>
+    <w:basedOn w:val="Normal"/>
+    <w:next w:val="Normal"/>
+    <w:uiPriority w:val="35"/>
+    <w:semiHidden/>
+    <w:unhideWhenUsed/>
+    <w:qFormat/>
+    <w:rPr>
+      <w:b/>
+      <w:bCs/>
+      <w:color w:val="4A7B29" w:themeColor="text2" w:themeShade="BF"/>
+      <w:sz w:val="16"/>
+      <w:szCs w:val="16"/>
+    </w:rPr>
+  </w:style>
+  <w:style w:type="character" w:styleId="Referenciaintensa">
+    <w:name w:val="Intense Reference"/>
+    <w:uiPriority w:val="32"/>
+    <w:qFormat/>
+    <w:rPr>
+      <w:b w:val="0"/>
+      <w:bCs w:val="0"/>
+      <w:i/>
+      <w:iCs/>
+      <w:caps/>
+      <w:color w:val="63A537" w:themeColor="text2"/>
+    </w:rPr>
+  </w:style>
+  <w:style w:type="character" w:customStyle="1" w:styleId="SinespaciadoCar">
+    <w:name w:val="Sin espaciado Car"/>
+    <w:basedOn w:val="Fuentedeprrafopredeter"/>
+    <w:link w:val="Sinespaciado"/>
+    <w:uiPriority w:val="1"/>
+  </w:style>
+  <w:style w:type="character" w:styleId="Textoennegrita">
+    <w:name w:val="Strong"/>
+    <w:uiPriority w:val="22"/>
+    <w:qFormat/>
+    <w:rPr>
+      <w:b/>
+      <w:bCs/>
+    </w:rPr>
+  </w:style>
+  <w:style w:type="paragraph" w:styleId="TtulodeTDC">
+    <w:name w:val="TOC Heading"/>
+    <w:basedOn w:val="Ttulo1"/>
+    <w:next w:val="Normal"/>
+    <w:uiPriority w:val="39"/>
+    <w:unhideWhenUsed/>
+    <w:qFormat/>
+    <w:pPr>
+      <w:outlineLvl w:val="9"/>
+    </w:pPr>
+  </w:style>
+  <w:style w:type="paragraph" w:styleId="Encabezado">
+    <w:name w:val="header"/>
+    <w:basedOn w:val="Normal"/>
+    <w:link w:val="EncabezadoCar"/>
+    <w:uiPriority w:val="99"/>
+    <w:unhideWhenUsed/>
+    <w:rsid w:val="009372CD"/>
+    <w:pPr>
+      <w:tabs>
+        <w:tab w:val="center" w:pos="4419"/>
+        <w:tab w:val="right" w:pos="8838"/>
+      </w:tabs>
+      <w:spacing w:before="0" w:after="0" w:line="240" w:lineRule="auto"/>
+    </w:pPr>
+  </w:style>
+  <w:style w:type="character" w:customStyle="1" w:styleId="EncabezadoCar">
+    <w:name w:val="Encabezado Car"/>
+    <w:basedOn w:val="Fuentedeprrafopredeter"/>
+    <w:link w:val="Encabezado"/>
+    <w:uiPriority w:val="99"/>
+    <w:rsid w:val="009372CD"/>
+  </w:style>
+  <w:style w:type="paragraph" w:styleId="Piedepgina">
+    <w:name w:val="footer"/>
+    <w:basedOn w:val="Normal"/>
+    <w:link w:val="PiedepginaCar"/>
+    <w:uiPriority w:val="99"/>
+    <w:unhideWhenUsed/>
+    <w:rsid w:val="009372CD"/>
+    <w:pPr>
+      <w:tabs>
+        <w:tab w:val="center" w:pos="4419"/>
+        <w:tab w:val="right" w:pos="8838"/>
+      </w:tabs>
+      <w:spacing w:before="0" w:after="0" w:line="240" w:lineRule="auto"/>
+    </w:pPr>
+  </w:style>
+  <w:style w:type="character" w:customStyle="1" w:styleId="PiedepginaCar">
+    <w:name w:val="Pie de página Car"/>
+    <w:basedOn w:val="Fuentedeprrafopredeter"/>
+    <w:link w:val="Piedepgina"/>
+    <w:uiPriority w:val="99"/>
+    <w:rsid w:val="009372CD"/>
+  </w:style>
+  <w:style w:type="table" w:customStyle="1" w:styleId="GridTable3Accent1">
+    <w:name w:val="Grid Table 3 Accent 1"/>
+    <w:basedOn w:val="Tablanormal"/>
+    <w:uiPriority w:val="48"/>
+    <w:rsid w:val="008F7DA3"/>
+    <w:pPr>
+      <w:spacing w:after="0" w:line="240" w:lineRule="auto"/>
+    </w:pPr>
+    <w:tblPr>
+      <w:tblStyleRowBandSize w:val="1"/>
+      <w:tblStyleColBandSize w:val="1"/>
+      <w:tblInd w:w="0" w:type="dxa"/>
+      <w:tblBorders>
+        <w:top w:val="single" w:sz="4" w:space="0" w:color="C1DF87" w:themeColor="accent1" w:themeTint="99"/>
+        <w:left w:val="single" w:sz="4" w:space="0" w:color="C1DF87" w:themeColor="accent1" w:themeTint="99"/>
+        <w:bottom w:val="single" w:sz="4" w:space="0" w:color="C1DF87" w:themeColor="accent1" w:themeTint="99"/>
+        <w:right w:val="single" w:sz="4" w:space="0" w:color="C1DF87" w:themeColor="accent1" w:themeTint="99"/>
+        <w:insideH w:val="single" w:sz="4" w:space="0" w:color="C1DF87" w:themeColor="accent1" w:themeTint="99"/>
+        <w:insideV w:val="single" w:sz="4" w:space="0" w:color="C1DF87" w:themeColor="accent1" w:themeTint="99"/>
+      </w:tblBorders>
+      <w:tblCellMar>
+        <w:top w:w="0" w:type="dxa"/>
+        <w:left w:w="108" w:type="dxa"/>
+        <w:bottom w:w="0" w:type="dxa"/>
+        <w:right w:w="108" w:type="dxa"/>
+      </w:tblCellMar>
+    </w:tblPr>
+    <w:tblStylePr w:type="firstRow">
+      <w:rPr>
+        <w:b/>
+        <w:bCs/>
+      </w:rPr>
+      <w:tblPr/>
+      <w:tcPr>
+        <w:tcBorders>
+          <w:top w:val="nil"/>
+          <w:left w:val="nil"/>
+          <w:right w:val="nil"/>
+          <w:insideH w:val="nil"/>
+          <w:insideV w:val="nil"/>
+        </w:tcBorders>
+        <w:shd w:val="clear" w:color="auto" w:fill="FFFFFF" w:themeFill="background1"/>
+      </w:tcPr>
+    </w:tblStylePr>
+    <w:tblStylePr w:type="lastRow">
+      <w:rPr>
+        <w:b/>
+        <w:bCs/>
+      </w:rPr>
+      <w:tblPr/>
+      <w:tcPr>
+        <w:tcBorders>
+          <w:left w:val="nil"/>
+          <w:bottom w:val="nil"/>
+          <w:right w:val="nil"/>
+          <w:insideH w:val="nil"/>
+          <w:insideV w:val="nil"/>
+        </w:tcBorders>
+        <w:shd w:val="clear" w:color="auto" w:fill="FFFFFF" w:themeFill="background1"/>
+      </w:tcPr>
+    </w:tblStylePr>
+    <w:tblStylePr w:type="firstCol">
+      <w:pPr>
+        <w:jc w:val="right"/>
+      </w:pPr>
+      <w:rPr>
+        <w:i/>
+        <w:iCs/>
+      </w:rPr>
+      <w:tblPr/>
+      <w:tcPr>
+        <w:tcBorders>
+          <w:top w:val="nil"/>
+          <w:left w:val="nil"/>
+          <w:bottom w:val="nil"/>
+          <w:insideH w:val="nil"/>
+          <w:insideV w:val="nil"/>
+        </w:tcBorders>
+        <w:shd w:val="clear" w:color="auto" w:fill="FFFFFF" w:themeFill="background1"/>
+      </w:tcPr>
+    </w:tblStylePr>
+    <w:tblStylePr w:type="lastCol">
+      <w:rPr>
+        <w:i/>
+        <w:iCs/>
+      </w:rPr>
+      <w:tblPr/>
+      <w:tcPr>
+        <w:tcBorders>
+          <w:top w:val="nil"/>
+          <w:bottom w:val="nil"/>
+          <w:right w:val="nil"/>
+          <w:insideH w:val="nil"/>
+          <w:insideV w:val="nil"/>
+        </w:tcBorders>
+        <w:shd w:val="clear" w:color="auto" w:fill="FFFFFF" w:themeFill="background1"/>
+      </w:tcPr>
+    </w:tblStylePr>
+    <w:tblStylePr w:type="band1Vert">
+      <w:tblPr/>
+      <w:tcPr>
+        <w:shd w:val="clear" w:color="auto" w:fill="EAF4D7" w:themeFill="accent1" w:themeFillTint="33"/>
+      </w:tcPr>
+    </w:tblStylePr>
+    <w:tblStylePr w:type="band1Horz">
+      <w:tblPr/>
+      <w:tcPr>
+        <w:shd w:val="clear" w:color="auto" w:fill="EAF4D7" w:themeFill="accent1" w:themeFillTint="33"/>
+      </w:tcPr>
+    </w:tblStylePr>
+    <w:tblStylePr w:type="neCell">
+      <w:tblPr/>
+      <w:tcPr>
+        <w:tcBorders>
+          <w:bottom w:val="single" w:sz="4" w:space="0" w:color="C1DF87" w:themeColor="accent1" w:themeTint="99"/>
+        </w:tcBorders>
+      </w:tcPr>
+    </w:tblStylePr>
+    <w:tblStylePr w:type="nwCell">
+      <w:tblPr/>
+      <w:tcPr>
+        <w:tcBorders>
+          <w:bottom w:val="single" w:sz="4" w:space="0" w:color="C1DF87" w:themeColor="accent1" w:themeTint="99"/>
+        </w:tcBorders>
+      </w:tcPr>
+    </w:tblStylePr>
+    <w:tblStylePr w:type="seCell">
+      <w:tblPr/>
+      <w:tcPr>
+        <w:tcBorders>
+          <w:top w:val="single" w:sz="4" w:space="0" w:color="C1DF87" w:themeColor="accent1" w:themeTint="99"/>
+        </w:tcBorders>
+      </w:tcPr>
+    </w:tblStylePr>
+    <w:tblStylePr w:type="swCell">
+      <w:tblPr/>
+      <w:tcPr>
+        <w:tcBorders>
+          <w:top w:val="single" w:sz="4" w:space="0" w:color="C1DF87" w:themeColor="accent1" w:themeTint="99"/>
+        </w:tcBorders>
+      </w:tcPr>
+    </w:tblStylePr>
+  </w:style>
+  <w:style w:type="table" w:customStyle="1" w:styleId="GridTable5DarkAccent1">
+    <w:name w:val="Grid Table 5 Dark Accent 1"/>
+    <w:basedOn w:val="Tablanormal"/>
+    <w:uiPriority w:val="50"/>
+    <w:rsid w:val="00B677C3"/>
+    <w:pPr>
+      <w:spacing w:after="0" w:line="240" w:lineRule="auto"/>
+    </w:pPr>
+    <w:tblPr>
+      <w:tblStyleRowBandSize w:val="1"/>
+      <w:tblStyleColBandSize w:val="1"/>
+      <w:tblInd w:w="0" w:type="dxa"/>
+      <w:tblBorders>
+        <w:top w:val="single" w:sz="4" w:space="0" w:color="FFFFFF" w:themeColor="background1"/>
+        <w:left w:val="single" w:sz="4" w:space="0" w:color="FFFFFF" w:themeColor="background1"/>
+        <w:bottom w:val="single" w:sz="4" w:space="0" w:color="FFFFFF" w:themeColor="background1"/>
+        <w:right w:val="single" w:sz="4" w:space="0" w:color="FFFFFF" w:themeColor="background1"/>
+        <w:insideH w:val="single" w:sz="4" w:space="0" w:color="FFFFFF" w:themeColor="background1"/>
+        <w:insideV w:val="single" w:sz="4" w:space="0" w:color="FFFFFF" w:themeColor="background1"/>
+      </w:tblBorders>
+      <w:tblCellMar>
+        <w:top w:w="0" w:type="dxa"/>
+        <w:left w:w="108" w:type="dxa"/>
+        <w:bottom w:w="0" w:type="dxa"/>
+        <w:right w:w="108" w:type="dxa"/>
+      </w:tblCellMar>
+    </w:tblPr>
+    <w:tcPr>
+      <w:shd w:val="clear" w:color="auto" w:fill="EAF4D7" w:themeFill="accent1" w:themeFillTint="33"/>
+    </w:tcPr>
+    <w:tblStylePr w:type="firstRow">
+      <w:rPr>
+        <w:b/>
+        <w:bCs/>
+        <w:color w:val="FFFFFF" w:themeColor="background1"/>
+      </w:rPr>
+      <w:tblPr/>
+      <w:tcPr>
+        <w:tcBorders>
+          <w:top w:val="single" w:sz="4" w:space="0" w:color="FFFFFF" w:themeColor="background1"/>
+          <w:left w:val="single" w:sz="4" w:space="0" w:color="FFFFFF" w:themeColor="background1"/>
+          <w:right w:val="single" w:sz="4" w:space="0" w:color="FFFFFF" w:themeColor="background1"/>
+          <w:insideH w:val="nil"/>
+          <w:insideV w:val="nil"/>
+        </w:tcBorders>
+        <w:shd w:val="clear" w:color="auto" w:fill="99CB38" w:themeFill="accent1"/>
+      </w:tcPr>
+    </w:tblStylePr>
+    <w:tblStylePr w:type="lastRow">
+      <w:rPr>
+        <w:b/>
+        <w:bCs/>
+        <w:color w:val="FFFFFF" w:themeColor="background1"/>
+      </w:rPr>
+      <w:tblPr/>
+      <w:tcPr>
+        <w:tcBorders>
+          <w:left w:val="single" w:sz="4" w:space="0" w:color="FFFFFF" w:themeColor="background1"/>
+          <w:bottom w:val="single" w:sz="4" w:space="0" w:color="FFFFFF" w:themeColor="background1"/>
+          <w:right w:val="single" w:sz="4" w:space="0" w:color="FFFFFF" w:themeColor="background1"/>
+          <w:insideH w:val="nil"/>
+          <w:insideV w:val="nil"/>
+        </w:tcBorders>
+        <w:shd w:val="clear" w:color="auto" w:fill="99CB38" w:themeFill="accent1"/>
+      </w:tcPr>
+    </w:tblStylePr>
+    <w:tblStylePr w:type="firstCol">
+      <w:rPr>
+        <w:b/>
+        <w:bCs/>
+        <w:color w:val="FFFFFF" w:themeColor="background1"/>
+      </w:rPr>
+      <w:tblPr/>
+      <w:tcPr>
+        <w:tcBorders>
+          <w:top w:val="single" w:sz="4" w:space="0" w:color="FFFFFF" w:themeColor="background1"/>
+          <w:left w:val="single" w:sz="4" w:space="0" w:color="FFFFFF" w:themeColor="background1"/>
+          <w:bottom w:val="single" w:sz="4" w:space="0" w:color="FFFFFF" w:themeColor="background1"/>
+          <w:insideV w:val="nil"/>
+        </w:tcBorders>
+        <w:shd w:val="clear" w:color="auto" w:fill="99CB38" w:themeFill="accent1"/>
+      </w:tcPr>
+    </w:tblStylePr>
+    <w:tblStylePr w:type="lastCol">
+      <w:rPr>
+        <w:b/>
+        <w:bCs/>
+        <w:color w:val="FFFFFF" w:themeColor="background1"/>
+      </w:rPr>
+      <w:tblPr/>
+      <w:tcPr>
+        <w:tcBorders>
+          <w:top w:val="single" w:sz="4" w:space="0" w:color="FFFFFF" w:themeColor="background1"/>
+          <w:bottom w:val="single" w:sz="4" w:space="0" w:color="FFFFFF" w:themeColor="background1"/>
+          <w:right w:val="single" w:sz="4" w:space="0" w:color="FFFFFF" w:themeColor="background1"/>
+          <w:insideV w:val="nil"/>
+        </w:tcBorders>
+        <w:shd w:val="clear" w:color="auto" w:fill="99CB38" w:themeFill="accent1"/>
+      </w:tcPr>
+    </w:tblStylePr>
+    <w:tblStylePr w:type="band1Vert">
+      <w:tblPr/>
+      <w:tcPr>
+        <w:shd w:val="clear" w:color="auto" w:fill="D6EAAF" w:themeFill="accent1" w:themeFillTint="66"/>
+      </w:tcPr>
+    </w:tblStylePr>
+    <w:tblStylePr w:type="band1Horz">
+      <w:tblPr/>
+      <w:tcPr>
+        <w:shd w:val="clear" w:color="auto" w:fill="D6EAAF" w:themeFill="accent1" w:themeFillTint="66"/>
+      </w:tcPr>
+    </w:tblStylePr>
+  </w:style>
+  <w:style w:type="table" w:customStyle="1" w:styleId="GridTable4Accent2">
+    <w:name w:val="Grid Table 4 Accent 2"/>
+    <w:basedOn w:val="Tablanormal"/>
+    <w:uiPriority w:val="49"/>
+    <w:rsid w:val="00B677C3"/>
+    <w:pPr>
+      <w:spacing w:after="0" w:line="240" w:lineRule="auto"/>
+    </w:pPr>
+    <w:tblPr>
+      <w:tblStyleRowBandSize w:val="1"/>
+      <w:tblStyleColBandSize w:val="1"/>
+      <w:tblInd w:w="0" w:type="dxa"/>
+      <w:tblBorders>
+        <w:top w:val="single" w:sz="4" w:space="0" w:color="9FD37C" w:themeColor="accent2" w:themeTint="99"/>
+        <w:left w:val="single" w:sz="4" w:space="0" w:color="9FD37C" w:themeColor="accent2" w:themeTint="99"/>
+        <w:bottom w:val="single" w:sz="4" w:space="0" w:color="9FD37C" w:themeColor="accent2" w:themeTint="99"/>
+        <w:right w:val="single" w:sz="4" w:space="0" w:color="9FD37C" w:themeColor="accent2" w:themeTint="99"/>
+        <w:insideH w:val="single" w:sz="4" w:space="0" w:color="9FD37C" w:themeColor="accent2" w:themeTint="99"/>
+        <w:insideV w:val="single" w:sz="4" w:space="0" w:color="9FD37C" w:themeColor="accent2" w:themeTint="99"/>
+      </w:tblBorders>
+      <w:tblCellMar>
+        <w:top w:w="0" w:type="dxa"/>
+        <w:left w:w="108" w:type="dxa"/>
+        <w:bottom w:w="0" w:type="dxa"/>
+        <w:right w:w="108" w:type="dxa"/>
+      </w:tblCellMar>
+    </w:tblPr>
+    <w:tblStylePr w:type="firstRow">
+      <w:rPr>
+        <w:b/>
+        <w:bCs/>
+        <w:color w:val="FFFFFF" w:themeColor="background1"/>
+      </w:rPr>
+      <w:tblPr/>
+      <w:tcPr>
+        <w:tcBorders>
+          <w:top w:val="single" w:sz="4" w:space="0" w:color="63A537" w:themeColor="accent2"/>
+          <w:left w:val="single" w:sz="4" w:space="0" w:color="63A537" w:themeColor="accent2"/>
+          <w:bottom w:val="single" w:sz="4" w:space="0" w:color="63A537" w:themeColor="accent2"/>
+          <w:right w:val="single" w:sz="4" w:space="0" w:color="63A537" w:themeColor="accent2"/>
+          <w:insideH w:val="nil"/>
+          <w:insideV w:val="nil"/>
+        </w:tcBorders>
+        <w:shd w:val="clear" w:color="auto" w:fill="63A537" w:themeFill="accent2"/>
+      </w:tcPr>
+    </w:tblStylePr>
+    <w:tblStylePr w:type="lastRow">
+      <w:rPr>
+        <w:b/>
+        <w:bCs/>
+      </w:rPr>
+      <w:tblPr/>
+      <w:tcPr>
+        <w:tcBorders>
+          <w:top w:val="double" w:sz="4" w:space="0" w:color="63A537" w:themeColor="accent2"/>
+        </w:tcBorders>
+      </w:tcPr>
+    </w:tblStylePr>
+    <w:tblStylePr w:type="firstCol">
+      <w:rPr>
+        <w:b/>
+        <w:bCs/>
+      </w:rPr>
+    </w:tblStylePr>
+    <w:tblStylePr w:type="lastCol">
+      <w:rPr>
+        <w:b/>
+        <w:bCs/>
+      </w:rPr>
+    </w:tblStylePr>
+    <w:tblStylePr w:type="band1Vert">
+      <w:tblPr/>
+      <w:tcPr>
+        <w:shd w:val="clear" w:color="auto" w:fill="DFF0D3" w:themeFill="accent2" w:themeFillTint="33"/>
+      </w:tcPr>
+    </w:tblStylePr>
+    <w:tblStylePr w:type="band1Horz">
+      <w:tblPr/>
+      <w:tcPr>
+        <w:shd w:val="clear" w:color="auto" w:fill="DFF0D3" w:themeFill="accent2" w:themeFillTint="33"/>
+      </w:tcPr>
+    </w:tblStylePr>
+  </w:style>
+  <w:style w:type="table" w:customStyle="1" w:styleId="GridTable5DarkAccent2">
+    <w:name w:val="Grid Table 5 Dark Accent 2"/>
+    <w:basedOn w:val="Tablanormal"/>
+    <w:uiPriority w:val="50"/>
+    <w:rsid w:val="00B677C3"/>
+    <w:pPr>
+      <w:spacing w:after="0" w:line="240" w:lineRule="auto"/>
+    </w:pPr>
+    <w:tblPr>
+      <w:tblStyleRowBandSize w:val="1"/>
+      <w:tblStyleColBandSize w:val="1"/>
+      <w:tblInd w:w="0" w:type="dxa"/>
+      <w:tblBorders>
+        <w:top w:val="single" w:sz="4" w:space="0" w:color="FFFFFF" w:themeColor="background1"/>
+        <w:left w:val="single" w:sz="4" w:space="0" w:color="FFFFFF" w:themeColor="background1"/>
+        <w:bottom w:val="single" w:sz="4" w:space="0" w:color="FFFFFF" w:themeColor="background1"/>
+        <w:right w:val="single" w:sz="4" w:space="0" w:color="FFFFFF" w:themeColor="background1"/>
+        <w:insideH w:val="single" w:sz="4" w:space="0" w:color="FFFFFF" w:themeColor="background1"/>
+        <w:insideV w:val="single" w:sz="4" w:space="0" w:color="FFFFFF" w:themeColor="background1"/>
+      </w:tblBorders>
+      <w:tblCellMar>
+        <w:top w:w="0" w:type="dxa"/>
+        <w:left w:w="108" w:type="dxa"/>
+        <w:bottom w:w="0" w:type="dxa"/>
+        <w:right w:w="108" w:type="dxa"/>
+      </w:tblCellMar>
+    </w:tblPr>
+    <w:tcPr>
+      <w:shd w:val="clear" w:color="auto" w:fill="DFF0D3" w:themeFill="accent2" w:themeFillTint="33"/>
+    </w:tcPr>
+    <w:tblStylePr w:type="firstRow">
+      <w:rPr>
+        <w:b/>
+        <w:bCs/>
+        <w:color w:val="FFFFFF" w:themeColor="background1"/>
+      </w:rPr>
+      <w:tblPr/>
+      <w:tcPr>
+        <w:tcBorders>
+          <w:top w:val="single" w:sz="4" w:space="0" w:color="FFFFFF" w:themeColor="background1"/>
+          <w:left w:val="single" w:sz="4" w:space="0" w:color="FFFFFF" w:themeColor="background1"/>
+          <w:right w:val="single" w:sz="4" w:space="0" w:color="FFFFFF" w:themeColor="background1"/>
+          <w:insideH w:val="nil"/>
+          <w:insideV w:val="nil"/>
+        </w:tcBorders>
+        <w:shd w:val="clear" w:color="auto" w:fill="63A537" w:themeFill="accent2"/>
+      </w:tcPr>
+    </w:tblStylePr>
+    <w:tblStylePr w:type="lastRow">
+      <w:rPr>
+        <w:b/>
+        <w:bCs/>
+        <w:color w:val="FFFFFF" w:themeColor="background1"/>
+      </w:rPr>
+      <w:tblPr/>
+      <w:tcPr>
+        <w:tcBorders>
+          <w:left w:val="single" w:sz="4" w:space="0" w:color="FFFFFF" w:themeColor="background1"/>
+          <w:bottom w:val="single" w:sz="4" w:space="0" w:color="FFFFFF" w:themeColor="background1"/>
+          <w:right w:val="single" w:sz="4" w:space="0" w:color="FFFFFF" w:themeColor="background1"/>
+          <w:insideH w:val="nil"/>
+          <w:insideV w:val="nil"/>
+        </w:tcBorders>
+        <w:shd w:val="clear" w:color="auto" w:fill="63A537" w:themeFill="accent2"/>
+      </w:tcPr>
+    </w:tblStylePr>
+    <w:tblStylePr w:type="firstCol">
+      <w:rPr>
+        <w:b/>
+        <w:bCs/>
+        <w:color w:val="FFFFFF" w:themeColor="background1"/>
+      </w:rPr>
+      <w:tblPr/>
+      <w:tcPr>
+        <w:tcBorders>
+          <w:top w:val="single" w:sz="4" w:space="0" w:color="FFFFFF" w:themeColor="background1"/>
+          <w:left w:val="single" w:sz="4" w:space="0" w:color="FFFFFF" w:themeColor="background1"/>
+          <w:bottom w:val="single" w:sz="4" w:space="0" w:color="FFFFFF" w:themeColor="background1"/>
+          <w:insideV w:val="nil"/>
+        </w:tcBorders>
+        <w:shd w:val="clear" w:color="auto" w:fill="63A537" w:themeFill="accent2"/>
+      </w:tcPr>
+    </w:tblStylePr>
+    <w:tblStylePr w:type="lastCol">
+      <w:rPr>
+        <w:b/>
+        <w:bCs/>
+        <w:color w:val="FFFFFF" w:themeColor="background1"/>
+      </w:rPr>
+      <w:tblPr/>
+      <w:tcPr>
+        <w:tcBorders>
+          <w:top w:val="single" w:sz="4" w:space="0" w:color="FFFFFF" w:themeColor="background1"/>
+          <w:bottom w:val="single" w:sz="4" w:space="0" w:color="FFFFFF" w:themeColor="background1"/>
+          <w:right w:val="single" w:sz="4" w:space="0" w:color="FFFFFF" w:themeColor="background1"/>
+          <w:insideV w:val="nil"/>
+        </w:tcBorders>
+        <w:shd w:val="clear" w:color="auto" w:fill="63A537" w:themeFill="accent2"/>
+      </w:tcPr>
+    </w:tblStylePr>
+    <w:tblStylePr w:type="band1Vert">
+      <w:tblPr/>
+      <w:tcPr>
+        <w:shd w:val="clear" w:color="auto" w:fill="BFE2A8" w:themeFill="accent2" w:themeFillTint="66"/>
+      </w:tcPr>
+    </w:tblStylePr>
+    <w:tblStylePr w:type="band1Horz">
+      <w:tblPr/>
+      <w:tcPr>
+        <w:shd w:val="clear" w:color="auto" w:fill="BFE2A8" w:themeFill="accent2" w:themeFillTint="66"/>
+      </w:tcPr>
+    </w:tblStylePr>
+  </w:style>
+  <w:style w:type="paragraph" w:styleId="TDC3">
+    <w:name w:val="toc 3"/>
+    <w:basedOn w:val="Normal"/>
+    <w:next w:val="Normal"/>
+    <w:autoRedefine/>
+    <w:uiPriority w:val="39"/>
+    <w:unhideWhenUsed/>
+    <w:rsid w:val="00FE1A8F"/>
+    <w:pPr>
+      <w:spacing w:after="100"/>
+      <w:ind w:left="440"/>
+    </w:pPr>
+  </w:style>
+  <w:style w:type="paragraph" w:styleId="TDC1">
+    <w:name w:val="toc 1"/>
+    <w:basedOn w:val="Normal"/>
+    <w:next w:val="Normal"/>
+    <w:autoRedefine/>
+    <w:uiPriority w:val="39"/>
+    <w:unhideWhenUsed/>
+    <w:rsid w:val="00FE1A8F"/>
+    <w:pPr>
+      <w:spacing w:after="100"/>
+    </w:pPr>
+  </w:style>
+  <w:style w:type="paragraph" w:styleId="TDC2">
+    <w:name w:val="toc 2"/>
+    <w:basedOn w:val="Normal"/>
+    <w:next w:val="Normal"/>
+    <w:autoRedefine/>
+    <w:uiPriority w:val="39"/>
+    <w:unhideWhenUsed/>
+    <w:rsid w:val="00FE1A8F"/>
+    <w:pPr>
+      <w:spacing w:after="100"/>
+      <w:ind w:left="220"/>
+    </w:pPr>
+  </w:style>
+  <w:style w:type="character" w:styleId="Hipervnculo">
+    <w:name w:val="Hyperlink"/>
+    <w:basedOn w:val="Fuentedeprrafopredeter"/>
+    <w:uiPriority w:val="99"/>
+    <w:unhideWhenUsed/>
+    <w:rsid w:val="00FE1A8F"/>
+    <w:rPr>
+      <w:color w:val="EE7B08" w:themeColor="hyperlink"/>
+      <w:u w:val="single"/>
+    </w:rPr>
+  </w:style>
+  <w:style w:type="paragraph" w:styleId="Textodeglobo">
+    <w:name w:val="Balloon Text"/>
+    <w:basedOn w:val="Normal"/>
+    <w:link w:val="TextodegloboCar"/>
+    <w:uiPriority w:val="99"/>
+    <w:semiHidden/>
+    <w:unhideWhenUsed/>
+    <w:rsid w:val="00370C15"/>
+    <w:pPr>
+      <w:spacing w:before="0" w:after="0" w:line="240" w:lineRule="auto"/>
+    </w:pPr>
+    <w:rPr>
+      <w:rFonts w:ascii="Tahoma" w:hAnsi="Tahoma" w:cs="Tahoma"/>
+      <w:sz w:val="16"/>
+      <w:szCs w:val="16"/>
+    </w:rPr>
+  </w:style>
+  <w:style w:type="character" w:customStyle="1" w:styleId="TextodegloboCar">
+    <w:name w:val="Texto de globo Car"/>
+    <w:basedOn w:val="Fuentedeprrafopredeter"/>
+    <w:link w:val="Textodeglobo"/>
+    <w:uiPriority w:val="99"/>
+    <w:semiHidden/>
+    <w:rsid w:val="00370C15"/>
+    <w:rPr>
+      <w:rFonts w:ascii="Tahoma" w:hAnsi="Tahoma" w:cs="Tahoma"/>
+      <w:sz w:val="16"/>
+      <w:szCs w:val="16"/>
+    </w:rPr>
+  </w:style>
 </w:styles>
 </file>
 
@@ -9760,7 +11162,7 @@
     </a:clrScheme>
     <a:fontScheme name="Banded">
       <a:majorFont>
-        <a:latin typeface="Corbel" panose="020B0503020204020204"/>
+        <a:latin typeface="Corbel"/>
         <a:ea typeface=""/>
         <a:cs typeface=""/>
         <a:font script="Jpan" typeface="ＭＳ ゴシック"/>
@@ -9795,7 +11197,7 @@
         <a:font script="Geor" typeface="Sylfaen"/>
       </a:majorFont>
       <a:minorFont>
-        <a:latin typeface="Corbel" panose="020B0503020204020204"/>
+        <a:latin typeface="Corbel"/>
         <a:ea typeface=""/>
         <a:cs typeface=""/>
         <a:font script="Jpan" typeface="ＭＳ ゴシック"/>
@@ -9973,7 +11375,7 @@
   <a:extraClrSchemeLst/>
   <a:extLst>
     <a:ext uri="{05A4C25C-085E-4340-85A3-A5531E510DB2}">
-      <thm15:themeFamily xmlns:thm15="http://schemas.microsoft.com/office/thememl/2012/main" name="Banded" id="{98DFF888-2449-4D28-977C-6306C017633E}" vid="{9792607F-9579-4224-82FF-9C88C3E1E53D}"/>
+      <thm15:themeFamily xmlns:thm15="http://schemas.microsoft.com/office/thememl/2012/main" xmlns="" name="Banded" id="{98DFF888-2449-4D28-977C-6306C017633E}" vid="{9792607F-9579-4224-82FF-9C88C3E1E53D}"/>
     </a:ext>
   </a:extLst>
 </a:theme>
@@ -10069,7 +11471,7 @@
 </file>
 
 <file path=customXml/itemProps3.xml><?xml version="1.0" encoding="utf-8"?>
-<ds:datastoreItem xmlns:ds="http://schemas.openxmlformats.org/officeDocument/2006/customXml" ds:itemID="{C3CCA51E-CF1C-47D8-9DA1-0990B219A046}">
+<ds:datastoreItem xmlns:ds="http://schemas.openxmlformats.org/officeDocument/2006/customXml" ds:itemID="{ED0C3F76-B541-423E-9A08-A96630A4EDC9}">
   <ds:schemaRefs>
     <ds:schemaRef ds:uri="http://schemas.openxmlformats.org/officeDocument/2006/bibliography"/>
   </ds:schemaRefs>

</xml_diff>